<commit_message>
Conf default .txt. changed
Changed an absolute path to a relative path so it is compatible with wherever pycam is installed
</commit_message>
<xml_diff>
--- a/pycam-manual.docx
+++ b/pycam-manual.docx
@@ -57,7 +57,7 @@
       <w:r>
         <w:t xml:space="preserve"> (</w:t>
       </w:r>
-      <w:hyperlink r:id="rId5" w:history="1">
+      <w:hyperlink r:id="rId6" w:history="1">
         <w:r>
           <w:rPr>
             <w:rStyle w:val="Hyperlink"/>
@@ -71,217 +71,370 @@
       <w:r>
         <w:t xml:space="preserve"> </w:t>
       </w:r>
-      <w:hyperlink r:id="rId6" w:history="1">
+      <w:hyperlink r:id="rId7" w:history="1">
         <w:proofErr w:type="spellStart"/>
         <w:proofErr w:type="gramStart"/>
         <w:r>
           <w:rPr>
             <w:rStyle w:val="Hyperlink"/>
           </w:rPr>
-          <w:t>iFi</w:t>
+          <w:t>iFit</w:t>
         </w:r>
+        <w:proofErr w:type="spellEnd"/>
+        <w:proofErr w:type="gramEnd"/>
+      </w:hyperlink>
+      <w:r>
+        <w:t xml:space="preserve"> is also used for processing of spectra for SO</w:t>
+      </w:r>
+      <w:r>
+        <w:rPr>
+          <w:vertAlign w:val="subscript"/>
+        </w:rPr>
+        <w:t>2</w:t>
+      </w:r>
+      <w:r>
+        <w:t xml:space="preserve"> column density retrievals.</w:t>
+      </w:r>
+    </w:p>
+    <w:p>
+      <w:pPr>
+        <w:rPr>
+          <w:b/>
+        </w:rPr>
+      </w:pPr>
+      <w:r>
+        <w:rPr>
+          <w:b/>
+        </w:rPr>
+        <w:t>Pi networking</w:t>
+      </w:r>
+    </w:p>
+    <w:p>
+      <w:pPr>
+        <w:ind w:left="2880" w:hanging="2880"/>
+      </w:pPr>
+      <w:r>
+        <w:t>Pi 1 IP: 169.254.10.180</w:t>
+      </w:r>
+      <w:r>
+        <w:tab/>
+        <w:t>Controls on-band camera, GPS, external SSD storage, external communications.</w:t>
+      </w:r>
+    </w:p>
+    <w:p>
+      <w:r>
+        <w:t>Pi 2 IP: 169.254.10.178</w:t>
+      </w:r>
+      <w:r>
+        <w:tab/>
+      </w:r>
+      <w:r>
+        <w:tab/>
+        <w:t>Controls off-band camera and spectrometer</w:t>
+      </w:r>
+    </w:p>
+    <w:p>
+      <w:pPr>
+        <w:rPr>
+          <w:b/>
+        </w:rPr>
+      </w:pPr>
+    </w:p>
+    <w:p>
+      <w:pPr>
+        <w:rPr>
+          <w:b/>
+        </w:rPr>
+      </w:pPr>
+    </w:p>
+    <w:p>
+      <w:pPr>
+        <w:rPr>
+          <w:b/>
+        </w:rPr>
+      </w:pPr>
+      <w:r>
+        <w:rPr>
+          <w:b/>
+        </w:rPr>
+        <w:t>Background modelling</w:t>
+      </w:r>
+    </w:p>
+    <w:p>
+      <w:r>
+        <w:t>The background intensity is used to find the optical depth of each band, and subsequently, the SO</w:t>
+      </w:r>
+      <w:r>
+        <w:rPr>
+          <w:vertAlign w:val="subscript"/>
+        </w:rPr>
+        <w:t>2</w:t>
+      </w:r>
+      <w:r>
+        <w:t xml:space="preserve"> differential optical depth. It is therefore critical that a good estimate of the background intensity is </w:t>
+      </w:r>
+    </w:p>
+    <w:p>
+      <w:r>
+        <w:t xml:space="preserve">There are a range of options available for background intensity modelling in </w:t>
+      </w:r>
+      <w:proofErr w:type="spellStart"/>
+      <w:r>
+        <w:t>pycam</w:t>
+      </w:r>
+      <w:proofErr w:type="spellEnd"/>
+      <w:r>
+        <w:t xml:space="preserve">. Options 0-6 and 99 are all </w:t>
+      </w:r>
+      <w:proofErr w:type="spellStart"/>
+      <w:r>
+        <w:t>pyplis</w:t>
+      </w:r>
+      <w:proofErr w:type="spellEnd"/>
+      <w:r>
+        <w:t xml:space="preserve"> </w:t>
+      </w:r>
+      <w:r>
+        <w:t>methods as described in Table 2 therein. Option 7 is a very basic method which uses vignette correction</w:t>
+      </w:r>
+      <w:r>
+        <w:t xml:space="preserve"> and then finds the average intensity in the ambient region (defined by the rectangle on the SO2 image of the Analysis tab)</w:t>
+      </w:r>
+      <w:r>
+        <w:t>,</w:t>
+      </w:r>
+      <w:r>
+        <w:t xml:space="preserve"> for each band</w:t>
+      </w:r>
+      <w:r>
+        <w:t xml:space="preserve"> separately</w:t>
+      </w:r>
+      <w:r>
+        <w:t xml:space="preserve">. This intensity is taken as </w:t>
+      </w:r>
+      <w:r>
+        <w:rPr>
+          <w:i/>
+        </w:rPr>
+        <w:t>I</w:t>
+      </w:r>
+      <w:r>
+        <w:rPr>
+          <w:i/>
+          <w:vertAlign w:val="subscript"/>
+        </w:rPr>
+        <w:t>0</w:t>
+      </w:r>
+      <w:r>
+        <w:t xml:space="preserve"> and tau is calculated from this.</w:t>
+      </w:r>
+    </w:p>
+    <w:p/>
+    <w:p/>
+    <w:p>
+      <w:pPr>
+        <w:rPr>
+          <w:b/>
+        </w:rPr>
+      </w:pPr>
+      <w:r>
+        <w:rPr>
+          <w:b/>
+        </w:rPr>
+        <w:t>Hardware setup</w:t>
+      </w:r>
+    </w:p>
+    <w:p>
+      <w:r>
+        <w:t xml:space="preserve">If using a 128GB microSD must expand filesystem after copying disk image. </w:t>
+      </w:r>
+      <w:proofErr w:type="spellStart"/>
+      <w:proofErr w:type="gramStart"/>
+      <w:r>
+        <w:t>sudo</w:t>
+      </w:r>
+      <w:proofErr w:type="spellEnd"/>
+      <w:proofErr w:type="gramEnd"/>
+      <w:r>
+        <w:t xml:space="preserve"> </w:t>
+      </w:r>
+      <w:proofErr w:type="spellStart"/>
+      <w:r>
+        <w:t>raspi-config</w:t>
+      </w:r>
+      <w:proofErr w:type="spellEnd"/>
+      <w:r>
+        <w:t xml:space="preserve"> &gt; advanced options &gt; expand filesystem. All space should then be available to pi</w:t>
+      </w:r>
+    </w:p>
+    <w:p>
+      <w:r>
+        <w:t xml:space="preserve">Jumper cable on GPIOs for Pi start up should be placed from GPIO23 (physical pin 16) on the Witty Pi to GPIO 3 (physical pin 5) on the second pi. </w:t>
+      </w:r>
+    </w:p>
+    <w:p>
+      <w:r>
+        <w:t>GPS connections:</w:t>
+      </w:r>
+    </w:p>
+    <w:p>
+      <w:r>
+        <w:t>Red - VIN</w:t>
+      </w:r>
+    </w:p>
+    <w:p>
+      <w:r>
+        <w:t>Black - GND</w:t>
+      </w:r>
+    </w:p>
+    <w:p>
+      <w:r>
+        <w:t>Green - RX</w:t>
+      </w:r>
+    </w:p>
+    <w:p>
+      <w:r>
+        <w:t xml:space="preserve">White </w:t>
+      </w:r>
+      <w:r>
+        <w:t>–</w:t>
+      </w:r>
+      <w:r>
+        <w:t xml:space="preserve"> TX</w:t>
+      </w:r>
+    </w:p>
+    <w:p/>
+    <w:p>
+      <w:pPr>
+        <w:rPr>
+          <w:b/>
+        </w:rPr>
+      </w:pPr>
+      <w:r>
+        <w:rPr>
+          <w:b/>
+        </w:rPr>
+        <w:t>Software installation</w:t>
+      </w:r>
+    </w:p>
+    <w:p>
+      <w:r>
+        <w:t xml:space="preserve">Download and install git from </w:t>
+      </w:r>
+      <w:hyperlink r:id="rId8" w:history="1">
         <w:r>
           <w:rPr>
             <w:rStyle w:val="Hyperlink"/>
           </w:rPr>
-          <w:t>t</w:t>
+          <w:t>https://git-scm.com/download/win</w:t>
         </w:r>
-        <w:proofErr w:type="spellEnd"/>
-        <w:proofErr w:type="gramEnd"/>
       </w:hyperlink>
       <w:r>
-        <w:t xml:space="preserve"> is also used for processing of spectra for SO</w:t>
-      </w:r>
-      <w:r>
-        <w:rPr>
-          <w:vertAlign w:val="subscript"/>
-        </w:rPr>
-        <w:t>2</w:t>
-      </w:r>
-      <w:r>
-        <w:t xml:space="preserve"> column density retrievals.</w:t>
-      </w:r>
+        <w:t xml:space="preserve"> </w:t>
+      </w:r>
+    </w:p>
+    <w:p>
+      <w:r>
+        <w:t xml:space="preserve">Install </w:t>
+      </w:r>
+      <w:proofErr w:type="spellStart"/>
+      <w:r>
+        <w:t>conda</w:t>
+      </w:r>
+      <w:proofErr w:type="spellEnd"/>
+      <w:r>
+        <w:t xml:space="preserve"> – makes it easier to install other python packages</w:t>
+      </w:r>
+    </w:p>
+    <w:p>
+      <w:r>
+        <w:t>Python 3.8.2 definitely works.</w:t>
+      </w:r>
+    </w:p>
+    <w:p>
+      <w:r>
+        <w:t xml:space="preserve">Some versions of </w:t>
+      </w:r>
+      <w:proofErr w:type="spellStart"/>
+      <w:r>
+        <w:t>conda</w:t>
+      </w:r>
+      <w:proofErr w:type="spellEnd"/>
+      <w:r>
+        <w:t xml:space="preserve"> seem to fail when installing </w:t>
+      </w:r>
+      <w:proofErr w:type="spellStart"/>
+      <w:r>
+        <w:t>pyplis</w:t>
+      </w:r>
+      <w:proofErr w:type="spellEnd"/>
+      <w:r>
+        <w:t>. They give a malformed “~” error. Can use “</w:t>
+      </w:r>
+      <w:proofErr w:type="spellStart"/>
+      <w:r>
+        <w:t>conda</w:t>
+      </w:r>
+      <w:proofErr w:type="spellEnd"/>
+      <w:r>
+        <w:t xml:space="preserve"> install </w:t>
+      </w:r>
+      <w:proofErr w:type="spellStart"/>
+      <w:r>
+        <w:t>conda</w:t>
+      </w:r>
+      <w:proofErr w:type="spellEnd"/>
+      <w:r>
+        <w:t xml:space="preserve">=4.8.3” to install specific version. 4.8.3 </w:t>
+      </w:r>
+      <w:proofErr w:type="gramStart"/>
+      <w:r>
+        <w:t>definitely</w:t>
+      </w:r>
+      <w:proofErr w:type="gramEnd"/>
+      <w:r>
+        <w:t xml:space="preserve"> works.</w:t>
+      </w:r>
+    </w:p>
+    <w:p>
+      <w:r>
+        <w:t>Some pip installs:</w:t>
+      </w:r>
+    </w:p>
+    <w:p>
+      <w:pPr>
+        <w:pStyle w:val="ListParagraph"/>
+        <w:numPr>
+          <w:ilvl w:val="0"/>
+          <w:numId w:val="1"/>
+        </w:numPr>
+      </w:pPr>
+      <w:proofErr w:type="spellStart"/>
+      <w:r>
+        <w:t>ttkthemes</w:t>
+      </w:r>
+      <w:proofErr w:type="spellEnd"/>
+    </w:p>
+    <w:p>
+      <w:pPr>
+        <w:pStyle w:val="ListParagraph"/>
+        <w:numPr>
+          <w:ilvl w:val="0"/>
+          <w:numId w:val="1"/>
+        </w:numPr>
+      </w:pPr>
+      <w:r>
+        <w:t>shapely</w:t>
+      </w:r>
+    </w:p>
+    <w:p>
+      <w:pPr>
+        <w:pStyle w:val="ListParagraph"/>
+      </w:pPr>
       <w:bookmarkStart w:id="0" w:name="_GoBack"/>
       <w:bookmarkEnd w:id="0"/>
     </w:p>
-    <w:p>
-      <w:pPr>
-        <w:rPr>
-          <w:b/>
-        </w:rPr>
-      </w:pPr>
-      <w:r>
-        <w:rPr>
-          <w:b/>
-        </w:rPr>
-        <w:t>Pi networking</w:t>
-      </w:r>
-    </w:p>
-    <w:p>
-      <w:pPr>
-        <w:ind w:left="2880" w:hanging="2880"/>
-      </w:pPr>
-      <w:r>
-        <w:t>Pi 1 IP: 169.254.10.180</w:t>
-      </w:r>
-      <w:r>
-        <w:tab/>
-        <w:t>Controls on-band camera, GPS, external SSD storage, external communications.</w:t>
-      </w:r>
-    </w:p>
-    <w:p>
-      <w:r>
-        <w:t>Pi 2 IP: 169.254.10.178</w:t>
-      </w:r>
-      <w:r>
-        <w:tab/>
-      </w:r>
-      <w:r>
-        <w:tab/>
-        <w:t>Controls off-band camera and spectrometer</w:t>
-      </w:r>
-    </w:p>
-    <w:p>
-      <w:pPr>
-        <w:rPr>
-          <w:b/>
-        </w:rPr>
-      </w:pPr>
-    </w:p>
-    <w:p>
-      <w:pPr>
-        <w:rPr>
-          <w:b/>
-        </w:rPr>
-      </w:pPr>
-    </w:p>
-    <w:p>
-      <w:pPr>
-        <w:rPr>
-          <w:b/>
-        </w:rPr>
-      </w:pPr>
-      <w:r>
-        <w:rPr>
-          <w:b/>
-        </w:rPr>
-        <w:t>Background modelling</w:t>
-      </w:r>
-    </w:p>
-    <w:p>
-      <w:r>
-        <w:t>The background intensity is used to find the optical depth of each band, and subsequently, the SO</w:t>
-      </w:r>
-      <w:r>
-        <w:rPr>
-          <w:vertAlign w:val="subscript"/>
-        </w:rPr>
-        <w:t>2</w:t>
-      </w:r>
-      <w:r>
-        <w:t xml:space="preserve"> differential optical depth. It is therefore critical that a good estimate of the background intensity is </w:t>
-      </w:r>
-    </w:p>
-    <w:p>
-      <w:r>
-        <w:t xml:space="preserve">There are a range of options available for background intensity modelling in </w:t>
-      </w:r>
-      <w:proofErr w:type="spellStart"/>
-      <w:r>
-        <w:t>pycam</w:t>
-      </w:r>
-      <w:proofErr w:type="spellEnd"/>
-      <w:r>
-        <w:t xml:space="preserve">. Options 0-6 and 99 are all </w:t>
-      </w:r>
-      <w:proofErr w:type="spellStart"/>
-      <w:r>
-        <w:t>pyplis</w:t>
-      </w:r>
-      <w:proofErr w:type="spellEnd"/>
-      <w:r>
-        <w:t xml:space="preserve"> </w:t>
-      </w:r>
-      <w:r>
-        <w:t>methods as described in Table 2 therein. Option 7 is a very basic method which uses vignette correction</w:t>
-      </w:r>
-      <w:r>
-        <w:t xml:space="preserve"> and then finds the average intensity in the ambient region (defined by the rectangle on the SO2 image of the Analysis tab)</w:t>
-      </w:r>
-      <w:r>
-        <w:t>,</w:t>
-      </w:r>
-      <w:r>
-        <w:t xml:space="preserve"> for each band</w:t>
-      </w:r>
-      <w:r>
-        <w:t xml:space="preserve"> separately</w:t>
-      </w:r>
-      <w:r>
-        <w:t xml:space="preserve">. This intensity is taken as </w:t>
-      </w:r>
-      <w:r>
-        <w:rPr>
-          <w:i/>
-        </w:rPr>
-        <w:t>I</w:t>
-      </w:r>
-      <w:r>
-        <w:rPr>
-          <w:i/>
-          <w:vertAlign w:val="subscript"/>
-        </w:rPr>
-        <w:t>0</w:t>
-      </w:r>
-      <w:r>
-        <w:t xml:space="preserve"> and tau is calculated from this.</w:t>
-      </w:r>
-    </w:p>
     <w:p/>
-    <w:p/>
-    <w:p>
-      <w:pPr>
-        <w:rPr>
-          <w:b/>
-        </w:rPr>
-      </w:pPr>
-      <w:r>
-        <w:rPr>
-          <w:b/>
-        </w:rPr>
-        <w:t>Hardware setup</w:t>
-      </w:r>
-    </w:p>
-    <w:p>
-      <w:r>
-        <w:t xml:space="preserve">Jumper cable on GPIOs for Pi start up should be placed from GPIO23 (physical pin 16) on the Witty Pi to GPIO 3 (physical pin 5) on the second pi. </w:t>
-      </w:r>
-    </w:p>
-    <w:p>
-      <w:r>
-        <w:t>GPS connections:</w:t>
-      </w:r>
-    </w:p>
-    <w:p>
-      <w:r>
-        <w:t>Red - VIN</w:t>
-      </w:r>
-    </w:p>
-    <w:p>
-      <w:r>
-        <w:t>Black - GND</w:t>
-      </w:r>
-    </w:p>
-    <w:p>
-      <w:r>
-        <w:t>Green - RX</w:t>
-      </w:r>
-    </w:p>
-    <w:p>
-      <w:r>
-        <w:t>White - TX</w:t>
-      </w:r>
-    </w:p>
     <w:sectPr>
       <w:pgSz w:w="11906" w:h="16838"/>
       <w:pgMar w:top="1440" w:right="1440" w:bottom="1440" w:left="1440" w:header="708" w:footer="708" w:gutter="0"/>
@@ -290,6 +443,126 @@
     </w:sectPr>
   </w:body>
 </w:document>
+</file>
+
+<file path=word/numbering.xml><?xml version="1.0" encoding="utf-8"?>
+<w:numbering xmlns:wpc="http://schemas.microsoft.com/office/word/2010/wordprocessingCanvas" xmlns:mc="http://schemas.openxmlformats.org/markup-compatibility/2006" xmlns:o="urn:schemas-microsoft-com:office:office" xmlns:r="http://schemas.openxmlformats.org/officeDocument/2006/relationships" xmlns:m="http://schemas.openxmlformats.org/officeDocument/2006/math" xmlns:v="urn:schemas-microsoft-com:vml" xmlns:wp14="http://schemas.microsoft.com/office/word/2010/wordprocessingDrawing" xmlns:wp="http://schemas.openxmlformats.org/drawingml/2006/wordprocessingDrawing" xmlns:w10="urn:schemas-microsoft-com:office:word" xmlns:w="http://schemas.openxmlformats.org/wordprocessingml/2006/main" xmlns:w14="http://schemas.microsoft.com/office/word/2010/wordml" xmlns:wpg="http://schemas.microsoft.com/office/word/2010/wordprocessingGroup" xmlns:wpi="http://schemas.microsoft.com/office/word/2010/wordprocessingInk" xmlns:wne="http://schemas.microsoft.com/office/word/2006/wordml" xmlns:wps="http://schemas.microsoft.com/office/word/2010/wordprocessingShape" mc:Ignorable="w14 wp14">
+  <w:abstractNum w:abstractNumId="0">
+    <w:nsid w:val="16642723"/>
+    <w:multiLevelType w:val="hybridMultilevel"/>
+    <w:tmpl w:val="4112E39C"/>
+    <w:lvl w:ilvl="0" w:tplc="A1FAA2B4">
+      <w:numFmt w:val="bullet"/>
+      <w:lvlText w:val=""/>
+      <w:lvlJc w:val="left"/>
+      <w:pPr>
+        <w:ind w:left="720" w:hanging="360"/>
+      </w:pPr>
+      <w:rPr>
+        <w:rFonts w:ascii="Wingdings" w:eastAsiaTheme="minorHAnsi" w:hAnsi="Wingdings" w:cstheme="minorBidi" w:hint="default"/>
+      </w:rPr>
+    </w:lvl>
+    <w:lvl w:ilvl="1" w:tplc="08090003" w:tentative="1">
+      <w:start w:val="1"/>
+      <w:numFmt w:val="bullet"/>
+      <w:lvlText w:val="o"/>
+      <w:lvlJc w:val="left"/>
+      <w:pPr>
+        <w:ind w:left="1440" w:hanging="360"/>
+      </w:pPr>
+      <w:rPr>
+        <w:rFonts w:ascii="Courier New" w:hAnsi="Courier New" w:cs="Courier New" w:hint="default"/>
+      </w:rPr>
+    </w:lvl>
+    <w:lvl w:ilvl="2" w:tplc="08090005" w:tentative="1">
+      <w:start w:val="1"/>
+      <w:numFmt w:val="bullet"/>
+      <w:lvlText w:val=""/>
+      <w:lvlJc w:val="left"/>
+      <w:pPr>
+        <w:ind w:left="2160" w:hanging="360"/>
+      </w:pPr>
+      <w:rPr>
+        <w:rFonts w:ascii="Wingdings" w:hAnsi="Wingdings" w:hint="default"/>
+      </w:rPr>
+    </w:lvl>
+    <w:lvl w:ilvl="3" w:tplc="08090001" w:tentative="1">
+      <w:start w:val="1"/>
+      <w:numFmt w:val="bullet"/>
+      <w:lvlText w:val=""/>
+      <w:lvlJc w:val="left"/>
+      <w:pPr>
+        <w:ind w:left="2880" w:hanging="360"/>
+      </w:pPr>
+      <w:rPr>
+        <w:rFonts w:ascii="Symbol" w:hAnsi="Symbol" w:hint="default"/>
+      </w:rPr>
+    </w:lvl>
+    <w:lvl w:ilvl="4" w:tplc="08090003" w:tentative="1">
+      <w:start w:val="1"/>
+      <w:numFmt w:val="bullet"/>
+      <w:lvlText w:val="o"/>
+      <w:lvlJc w:val="left"/>
+      <w:pPr>
+        <w:ind w:left="3600" w:hanging="360"/>
+      </w:pPr>
+      <w:rPr>
+        <w:rFonts w:ascii="Courier New" w:hAnsi="Courier New" w:cs="Courier New" w:hint="default"/>
+      </w:rPr>
+    </w:lvl>
+    <w:lvl w:ilvl="5" w:tplc="08090005" w:tentative="1">
+      <w:start w:val="1"/>
+      <w:numFmt w:val="bullet"/>
+      <w:lvlText w:val=""/>
+      <w:lvlJc w:val="left"/>
+      <w:pPr>
+        <w:ind w:left="4320" w:hanging="360"/>
+      </w:pPr>
+      <w:rPr>
+        <w:rFonts w:ascii="Wingdings" w:hAnsi="Wingdings" w:hint="default"/>
+      </w:rPr>
+    </w:lvl>
+    <w:lvl w:ilvl="6" w:tplc="08090001" w:tentative="1">
+      <w:start w:val="1"/>
+      <w:numFmt w:val="bullet"/>
+      <w:lvlText w:val=""/>
+      <w:lvlJc w:val="left"/>
+      <w:pPr>
+        <w:ind w:left="5040" w:hanging="360"/>
+      </w:pPr>
+      <w:rPr>
+        <w:rFonts w:ascii="Symbol" w:hAnsi="Symbol" w:hint="default"/>
+      </w:rPr>
+    </w:lvl>
+    <w:lvl w:ilvl="7" w:tplc="08090003" w:tentative="1">
+      <w:start w:val="1"/>
+      <w:numFmt w:val="bullet"/>
+      <w:lvlText w:val="o"/>
+      <w:lvlJc w:val="left"/>
+      <w:pPr>
+        <w:ind w:left="5760" w:hanging="360"/>
+      </w:pPr>
+      <w:rPr>
+        <w:rFonts w:ascii="Courier New" w:hAnsi="Courier New" w:cs="Courier New" w:hint="default"/>
+      </w:rPr>
+    </w:lvl>
+    <w:lvl w:ilvl="8" w:tplc="08090005" w:tentative="1">
+      <w:start w:val="1"/>
+      <w:numFmt w:val="bullet"/>
+      <w:lvlText w:val=""/>
+      <w:lvlJc w:val="left"/>
+      <w:pPr>
+        <w:ind w:left="6480" w:hanging="360"/>
+      </w:pPr>
+      <w:rPr>
+        <w:rFonts w:ascii="Wingdings" w:hAnsi="Wingdings" w:hint="default"/>
+      </w:rPr>
+    </w:lvl>
+  </w:abstractNum>
+  <w:num w:numId="1">
+    <w:abstractNumId w:val="0"/>
+  </w:num>
+</w:numbering>
 </file>
 
 <file path=word/styles.xml><?xml version="1.0" encoding="utf-8"?>
@@ -502,6 +775,17 @@
       <w:u w:val="single"/>
     </w:rPr>
   </w:style>
+  <w:style w:type="paragraph" w:styleId="ListParagraph">
+    <w:name w:val="List Paragraph"/>
+    <w:basedOn w:val="Normal"/>
+    <w:uiPriority w:val="34"/>
+    <w:qFormat/>
+    <w:rsid w:val="007A20B1"/>
+    <w:pPr>
+      <w:ind w:left="720"/>
+      <w:contextualSpacing/>
+    </w:pPr>
+  </w:style>
 </w:styles>
 </file>
 
@@ -714,6 +998,17 @@
       <w:color w:val="800080" w:themeColor="followedHyperlink"/>
       <w:u w:val="single"/>
     </w:rPr>
+  </w:style>
+  <w:style w:type="paragraph" w:styleId="ListParagraph">
+    <w:name w:val="List Paragraph"/>
+    <w:basedOn w:val="Normal"/>
+    <w:uiPriority w:val="34"/>
+    <w:qFormat/>
+    <w:rsid w:val="007A20B1"/>
+    <w:pPr>
+      <w:ind w:left="720"/>
+      <w:contextualSpacing/>
+    </w:pPr>
   </w:style>
 </w:styles>
 </file>

</xml_diff>

<commit_message>
Save results further developed
More work on saving results, so that they are saved every hour, or at the end of a day or the end of processing.

Introduced saving DOAS data series too, as csv.

NOTE: note tested this yet! But changes are relatively basic so they should work...
</commit_message>
<xml_diff>
--- a/pycam-manual.docx
+++ b/pycam-manual.docx
@@ -9,11 +9,19 @@
           <w:b/>
         </w:rPr>
       </w:pPr>
-      <w:r>
-        <w:rPr>
-          <w:b/>
-        </w:rPr>
-        <w:t>Pycam manual</w:t>
+      <w:proofErr w:type="spellStart"/>
+      <w:r>
+        <w:rPr>
+          <w:b/>
+        </w:rPr>
+        <w:t>Pycam</w:t>
+      </w:r>
+      <w:proofErr w:type="spellEnd"/>
+      <w:r>
+        <w:rPr>
+          <w:b/>
+        </w:rPr>
+        <w:t xml:space="preserve"> manual</w:t>
       </w:r>
     </w:p>
     <w:p>
@@ -31,7 +39,23 @@
     </w:p>
     <w:p>
       <w:r>
-        <w:t>Much, but not all, of pycam implements the pyplis (</w:t>
+        <w:t xml:space="preserve">Much, but not all, of </w:t>
+      </w:r>
+      <w:proofErr w:type="spellStart"/>
+      <w:r>
+        <w:t>pycam</w:t>
+      </w:r>
+      <w:proofErr w:type="spellEnd"/>
+      <w:r>
+        <w:t xml:space="preserve"> implements the </w:t>
+      </w:r>
+      <w:proofErr w:type="spellStart"/>
+      <w:r>
+        <w:t>pyplis</w:t>
+      </w:r>
+      <w:proofErr w:type="spellEnd"/>
+      <w:r>
+        <w:t xml:space="preserve"> (</w:t>
       </w:r>
       <w:hyperlink r:id="rId6" w:history="1">
         <w:r>
@@ -48,12 +72,16 @@
         <w:t xml:space="preserve"> </w:t>
       </w:r>
       <w:hyperlink r:id="rId7" w:history="1">
+        <w:proofErr w:type="spellStart"/>
+        <w:proofErr w:type="gramStart"/>
         <w:r>
           <w:rPr>
             <w:rStyle w:val="Hyperlink"/>
           </w:rPr>
           <w:t>iFit</w:t>
         </w:r>
+        <w:proofErr w:type="spellEnd"/>
+        <w:proofErr w:type="gramEnd"/>
       </w:hyperlink>
       <w:r>
         <w:t xml:space="preserve"> is also used for processing of spectra for SO</w:t>
@@ -118,81 +146,6 @@
           <w:b/>
         </w:rPr>
       </w:pPr>
-    </w:p>
-    <w:p>
-      <w:pPr>
-        <w:rPr>
-          <w:b/>
-        </w:rPr>
-      </w:pPr>
-      <w:r>
-        <w:rPr>
-          <w:b/>
-        </w:rPr>
-        <w:t>Background modelling</w:t>
-      </w:r>
-    </w:p>
-    <w:p>
-      <w:r>
-        <w:t>The background intensity is used to find the optical depth of each band, and subsequently, the SO</w:t>
-      </w:r>
-      <w:r>
-        <w:rPr>
-          <w:vertAlign w:val="subscript"/>
-        </w:rPr>
-        <w:t>2</w:t>
-      </w:r>
-      <w:r>
-        <w:t xml:space="preserve"> differential optical depth. It is therefore critical that a good estimate of the background intensity is </w:t>
-      </w:r>
-    </w:p>
-    <w:p>
-      <w:r>
-        <w:t xml:space="preserve">There are a range of options available for background intensity modelling in pycam. Options 0-6 and 99 are all pyplis </w:t>
-      </w:r>
-      <w:r>
-        <w:t>methods as described in Table 2 therein. Option 7 is a very basic method which uses vignette correction</w:t>
-      </w:r>
-      <w:r>
-        <w:t xml:space="preserve"> and then finds the average intensity in the ambient region (defined by the rectangle on the SO2 image of the Analysis tab)</w:t>
-      </w:r>
-      <w:r>
-        <w:t>,</w:t>
-      </w:r>
-      <w:r>
-        <w:t xml:space="preserve"> for each band</w:t>
-      </w:r>
-      <w:r>
-        <w:t xml:space="preserve"> separately</w:t>
-      </w:r>
-      <w:r>
-        <w:t xml:space="preserve">. This intensity is taken as </w:t>
-      </w:r>
-      <w:r>
-        <w:rPr>
-          <w:i/>
-        </w:rPr>
-        <w:t>I</w:t>
-      </w:r>
-      <w:r>
-        <w:rPr>
-          <w:i/>
-          <w:vertAlign w:val="subscript"/>
-        </w:rPr>
-        <w:t>0</w:t>
-      </w:r>
-      <w:r>
-        <w:t xml:space="preserve"> and tau is calculated from this.</w:t>
-      </w:r>
-    </w:p>
-    <w:p/>
-    <w:p/>
-    <w:p>
-      <w:pPr>
-        <w:rPr>
-          <w:b/>
-        </w:rPr>
-      </w:pPr>
       <w:r>
         <w:rPr>
           <w:b/>
@@ -202,7 +155,25 @@
     </w:p>
     <w:p>
       <w:r>
-        <w:t>If using a 128GB microSD must expand filesystem after copying disk image. sudo raspi-config &gt; advanced options &gt; expand filesystem. All space should then be available to pi</w:t>
+        <w:t xml:space="preserve">If using a 128GB microSD must expand filesystem after copying disk image. </w:t>
+      </w:r>
+      <w:proofErr w:type="spellStart"/>
+      <w:proofErr w:type="gramStart"/>
+      <w:r>
+        <w:t>sudo</w:t>
+      </w:r>
+      <w:proofErr w:type="spellEnd"/>
+      <w:proofErr w:type="gramEnd"/>
+      <w:r>
+        <w:t xml:space="preserve"> </w:t>
+      </w:r>
+      <w:proofErr w:type="spellStart"/>
+      <w:r>
+        <w:t>raspi-config</w:t>
+      </w:r>
+      <w:proofErr w:type="spellEnd"/>
+      <w:r>
+        <w:t xml:space="preserve"> &gt; advanced options &gt; expand filesystem. All space should then be available to pi</w:t>
       </w:r>
     </w:p>
     <w:p>
@@ -273,7 +244,15 @@
     </w:p>
     <w:p>
       <w:r>
-        <w:t>Install conda – makes it easier to install other python packages</w:t>
+        <w:t xml:space="preserve">Install </w:t>
+      </w:r>
+      <w:proofErr w:type="spellStart"/>
+      <w:r>
+        <w:t>conda</w:t>
+      </w:r>
+      <w:proofErr w:type="spellEnd"/>
+      <w:r>
+        <w:t xml:space="preserve"> – makes it easier to install other python packages</w:t>
       </w:r>
     </w:p>
     <w:p>
@@ -283,7 +262,47 @@
     </w:p>
     <w:p>
       <w:r>
-        <w:t>Some versions of conda seem to fail when installing pyplis. They give a malformed “~” error. Can use “conda install conda=4.8.3” to install specific version. 4.8.3 definitely works.</w:t>
+        <w:t xml:space="preserve">Some versions of </w:t>
+      </w:r>
+      <w:proofErr w:type="spellStart"/>
+      <w:r>
+        <w:t>conda</w:t>
+      </w:r>
+      <w:proofErr w:type="spellEnd"/>
+      <w:r>
+        <w:t xml:space="preserve"> seem to fail when installing </w:t>
+      </w:r>
+      <w:proofErr w:type="spellStart"/>
+      <w:r>
+        <w:t>pyplis</w:t>
+      </w:r>
+      <w:proofErr w:type="spellEnd"/>
+      <w:r>
+        <w:t>. They give a malformed “~” error. Can use “</w:t>
+      </w:r>
+      <w:proofErr w:type="spellStart"/>
+      <w:r>
+        <w:t>conda</w:t>
+      </w:r>
+      <w:proofErr w:type="spellEnd"/>
+      <w:r>
+        <w:t xml:space="preserve"> install </w:t>
+      </w:r>
+      <w:proofErr w:type="spellStart"/>
+      <w:r>
+        <w:t>conda</w:t>
+      </w:r>
+      <w:proofErr w:type="spellEnd"/>
+      <w:r>
+        <w:t xml:space="preserve">=4.8.3” to install specific version. 4.8.3 </w:t>
+      </w:r>
+      <w:proofErr w:type="gramStart"/>
+      <w:r>
+        <w:t>definitely</w:t>
+      </w:r>
+      <w:proofErr w:type="gramEnd"/>
+      <w:r>
+        <w:t xml:space="preserve"> works.</w:t>
       </w:r>
     </w:p>
     <w:p>
@@ -299,9 +318,11 @@
           <w:numId w:val="1"/>
         </w:numPr>
       </w:pPr>
+      <w:proofErr w:type="spellStart"/>
       <w:r>
         <w:t>ttkthemes</w:t>
       </w:r>
+      <w:proofErr w:type="spellEnd"/>
     </w:p>
     <w:p>
       <w:pPr>
@@ -322,34 +343,246 @@
     </w:p>
     <w:p>
       <w:r>
-        <w:t>IMPORANT: May need to manually go into pyplis and add volcano source information file to pyplis package. Need to add it to the ./pyplis/data/my_sources.txt file, which should be relatively straightforward.</w:t>
-      </w:r>
-      <w:r>
-        <w:t xml:space="preserve"> Source_id is caps sensitive, so just add two source IDs, one with capital letter to start and one without.</w:t>
-      </w:r>
-      <w:r>
-        <w:t xml:space="preserve"> UPDATE: volcano source information can be saved through the GUI – go into geometry configuration and edit the volcano info, this will save directly to the pyplis my_sources.txt location.</w:t>
+        <w:t xml:space="preserve">IMPORANT: May need to manually go into </w:t>
+      </w:r>
+      <w:proofErr w:type="spellStart"/>
+      <w:r>
+        <w:t>pyplis</w:t>
+      </w:r>
+      <w:proofErr w:type="spellEnd"/>
+      <w:r>
+        <w:t xml:space="preserve"> and add volcano source information file to </w:t>
+      </w:r>
+      <w:proofErr w:type="spellStart"/>
+      <w:r>
+        <w:t>pyplis</w:t>
+      </w:r>
+      <w:proofErr w:type="spellEnd"/>
+      <w:r>
+        <w:t xml:space="preserve"> package. Need to add it to the ./</w:t>
+      </w:r>
+      <w:proofErr w:type="spellStart"/>
+      <w:r>
+        <w:t>pyplis</w:t>
+      </w:r>
+      <w:proofErr w:type="spellEnd"/>
+      <w:r>
+        <w:t>/data/my_sources.txt file, which should be relatively straightforward.</w:t>
+      </w:r>
+      <w:r>
+        <w:t xml:space="preserve"> </w:t>
+      </w:r>
+      <w:proofErr w:type="spellStart"/>
+      <w:r>
+        <w:t>Source_id</w:t>
+      </w:r>
+      <w:proofErr w:type="spellEnd"/>
+      <w:r>
+        <w:t xml:space="preserve"> is caps sensitive, so just add two source IDs, one with capital letter to start and one without.</w:t>
+      </w:r>
+      <w:r>
+        <w:t xml:space="preserve"> UPDATE: volcano source information can be saved through the GUI – go into geometry configuration and edit the volcano info, this will save directly to the </w:t>
+      </w:r>
+      <w:proofErr w:type="spellStart"/>
+      <w:r>
+        <w:t>pyplis</w:t>
+      </w:r>
+      <w:proofErr w:type="spellEnd"/>
+      <w:r>
+        <w:t xml:space="preserve"> my_sources.txt location.</w:t>
+      </w:r>
+    </w:p>
+    <w:p>
+      <w:r>
+        <w:t xml:space="preserve">Copy </w:t>
+      </w:r>
+      <w:proofErr w:type="spellStart"/>
+      <w:r>
+        <w:t>ifit</w:t>
+      </w:r>
+      <w:proofErr w:type="spellEnd"/>
+      <w:r>
+        <w:t xml:space="preserve"> and </w:t>
+      </w:r>
+      <w:proofErr w:type="spellStart"/>
+      <w:r>
+        <w:t>ifit_ld</w:t>
+      </w:r>
+      <w:proofErr w:type="spellEnd"/>
+      <w:r>
+        <w:t xml:space="preserve"> folders from memory stick into </w:t>
+      </w:r>
+      <w:proofErr w:type="spellStart"/>
+      <w:r>
+        <w:t>pycam</w:t>
+      </w:r>
+      <w:proofErr w:type="spellEnd"/>
+      <w:r>
+        <w:t xml:space="preserve"> folder.</w:t>
+      </w:r>
+    </w:p>
+    <w:p>
+      <w:pPr>
+        <w:rPr>
+          <w:b/>
+        </w:rPr>
+      </w:pPr>
+      <w:r>
+        <w:t>Filenames</w:t>
+      </w:r>
+      <w:r>
+        <w:t xml:space="preserve"> in test</w:t>
+      </w:r>
+      <w:r>
+        <w:t>s/</w:t>
+      </w:r>
+      <w:proofErr w:type="spellStart"/>
+      <w:r>
+        <w:t>test_data</w:t>
+      </w:r>
+      <w:proofErr w:type="spellEnd"/>
+      <w:r>
+        <w:t>/</w:t>
+      </w:r>
+      <w:proofErr w:type="spellStart"/>
+      <w:r>
+        <w:t>test_spectra</w:t>
+      </w:r>
+      <w:proofErr w:type="spellEnd"/>
+      <w:r>
+        <w:t xml:space="preserve">/ must be changed – for some reason </w:t>
+      </w:r>
+      <w:proofErr w:type="spellStart"/>
+      <w:r>
+        <w:t>github</w:t>
+      </w:r>
+      <w:proofErr w:type="spellEnd"/>
+      <w:r>
+        <w:t xml:space="preserve"> has them as lower case but should have first letter upper case e.g. plume must be changed to Plume</w:t>
+      </w:r>
+      <w:r>
+        <w:t>.</w:t>
+      </w:r>
+      <w:r>
+        <w:rPr>
+          <w:b/>
+        </w:rPr>
+        <w:t xml:space="preserve"> </w:t>
+      </w:r>
+    </w:p>
+    <w:p>
+      <w:pPr>
+        <w:rPr>
+          <w:b/>
+        </w:rPr>
+      </w:pPr>
+    </w:p>
+    <w:p>
+      <w:pPr>
+        <w:rPr>
+          <w:b/>
+        </w:rPr>
+      </w:pPr>
+      <w:r>
+        <w:rPr>
+          <w:b/>
+        </w:rPr>
+        <w:t>Background modelling</w:t>
+      </w:r>
+    </w:p>
+    <w:p>
+      <w:r>
+        <w:t>The background intensity is used to find the optical depth of each band, and subsequently, the SO</w:t>
+      </w:r>
+      <w:r>
+        <w:rPr>
+          <w:vertAlign w:val="subscript"/>
+        </w:rPr>
+        <w:t>2</w:t>
+      </w:r>
+      <w:r>
+        <w:t xml:space="preserve"> differential optical depth. It is therefore critical that a good estimate of the background intensity is </w:t>
+      </w:r>
+    </w:p>
+    <w:p>
+      <w:r>
+        <w:t xml:space="preserve">There are a range of options available for background intensity modelling in </w:t>
+      </w:r>
+      <w:proofErr w:type="spellStart"/>
+      <w:r>
+        <w:t>pycam</w:t>
+      </w:r>
+      <w:proofErr w:type="spellEnd"/>
+      <w:r>
+        <w:t xml:space="preserve">. Options 0-6 and 99 are all </w:t>
+      </w:r>
+      <w:proofErr w:type="spellStart"/>
+      <w:r>
+        <w:t>pyplis</w:t>
+      </w:r>
+      <w:proofErr w:type="spellEnd"/>
+      <w:r>
+        <w:t xml:space="preserve"> methods as described in Table 2 therein. Option 7 is a very basic method which uses vignette correction and then finds the average intensity in the ambient region (defined by the rectangle on the SO2 image of the Analysis tab), for each band separately. This intensity is taken as </w:t>
+      </w:r>
+      <w:r>
+        <w:rPr>
+          <w:i/>
+        </w:rPr>
+        <w:t>I</w:t>
+      </w:r>
+      <w:r>
+        <w:rPr>
+          <w:i/>
+          <w:vertAlign w:val="subscript"/>
+        </w:rPr>
+        <w:t>0</w:t>
+      </w:r>
+      <w:r>
+        <w:t xml:space="preserve"> and tau is calculated from this.</w:t>
+      </w:r>
+    </w:p>
+    <w:p/>
+    <w:p>
+      <w:r>
+        <w:rPr>
+          <w:b/>
+        </w:rPr>
+        <w:t>Instrument acquisition</w:t>
       </w:r>
       <w:bookmarkStart w:id="0" w:name="_GoBack"/>
       <w:bookmarkEnd w:id="0"/>
     </w:p>
     <w:p>
       <w:r>
-        <w:t>Copy ifit and ifit_ld folders from memory stick into pycam folder.</w:t>
-      </w:r>
-    </w:p>
-    <w:p>
-      <w:r>
-        <w:t>Filenames</w:t>
-      </w:r>
-      <w:r>
-        <w:t xml:space="preserve"> in test</w:t>
-      </w:r>
-      <w:r>
-        <w:t>s/test_data/test_spectra/ must be changed – for some reason github has them as lower case but should have first letter upper case e.g. plume must be changed to Plume</w:t>
-      </w:r>
-      <w:r>
-        <w:t>.</w:t>
+        <w:t xml:space="preserve">NOTE SSA, SSB, SSS will not change if Auto shutter speed is enabled. May need to send 2 rounds of commands, one to shut </w:t>
+      </w:r>
+    </w:p>
+    <w:p>
+      <w:proofErr w:type="gramStart"/>
+      <w:r>
+        <w:t>off</w:t>
+      </w:r>
+      <w:proofErr w:type="gramEnd"/>
+      <w:r>
+        <w:t xml:space="preserve"> Auto SS and the second to set shutter speed - if done in one round, if the SSA command is applied first, it will </w:t>
+      </w:r>
+    </w:p>
+    <w:p>
+      <w:proofErr w:type="gramStart"/>
+      <w:r>
+        <w:t>fail</w:t>
+      </w:r>
+      <w:proofErr w:type="gramEnd"/>
+      <w:r>
+        <w:t xml:space="preserve"> as </w:t>
+      </w:r>
+      <w:proofErr w:type="spellStart"/>
+      <w:r>
+        <w:t>AutoSS</w:t>
+      </w:r>
+      <w:proofErr w:type="spellEnd"/>
+      <w:r>
+        <w:t xml:space="preserve"> still won't have been turned off yet.</w:t>
       </w:r>
     </w:p>
     <w:sectPr>

</xml_diff>

<commit_message>
Added SSH uname pwd details
</commit_message>
<xml_diff>
--- a/pycam-manual.docx
+++ b/pycam-manual.docx
@@ -11,6 +11,7 @@
           <w:szCs w:val="44"/>
         </w:rPr>
       </w:pPr>
+      <w:proofErr w:type="spellStart"/>
       <w:r>
         <w:rPr>
           <w:b/>
@@ -25,7 +26,16 @@
           <w:sz w:val="44"/>
           <w:szCs w:val="44"/>
         </w:rPr>
-        <w:t>am manual</w:t>
+        <w:t>am</w:t>
+      </w:r>
+      <w:proofErr w:type="spellEnd"/>
+      <w:r>
+        <w:rPr>
+          <w:b/>
+          <w:sz w:val="44"/>
+          <w:szCs w:val="44"/>
+        </w:rPr>
+        <w:t xml:space="preserve"> manual</w:t>
       </w:r>
     </w:p>
     <w:p>
@@ -66,17 +76,38 @@
       <w:pPr>
         <w:jc w:val="both"/>
       </w:pPr>
+      <w:proofErr w:type="spellStart"/>
       <w:r>
         <w:t>PyC</w:t>
       </w:r>
       <w:r>
-        <w:t xml:space="preserve">am is a software written by Dr Thomas Wilkes </w:t>
-      </w:r>
-      <w:r>
-        <w:t>to control the PiC</w:t>
-      </w:r>
-      <w:r>
-        <w:t>am instrument developed in The University of Sheffield</w:t>
+        <w:t>am</w:t>
+      </w:r>
+      <w:proofErr w:type="spellEnd"/>
+      <w:r>
+        <w:t xml:space="preserve"> is </w:t>
+      </w:r>
+      <w:proofErr w:type="gramStart"/>
+      <w:r>
+        <w:t>a software</w:t>
+      </w:r>
+      <w:proofErr w:type="gramEnd"/>
+      <w:r>
+        <w:t xml:space="preserve"> written by Dr Thomas Wilkes </w:t>
+      </w:r>
+      <w:r>
+        <w:t xml:space="preserve">to control the </w:t>
+      </w:r>
+      <w:proofErr w:type="spellStart"/>
+      <w:r>
+        <w:t>PiC</w:t>
+      </w:r>
+      <w:r>
+        <w:t>am</w:t>
+      </w:r>
+      <w:proofErr w:type="spellEnd"/>
+      <w:r>
+        <w:t xml:space="preserve"> instrument developed in The University of Sheffield</w:t>
       </w:r>
       <w:r>
         <w:t xml:space="preserve">; see </w:t>
@@ -110,7 +141,35 @@
         <w:rPr>
           <w:i/>
         </w:rPr>
-        <w:t>Note: this software will not work with earlier versions of the PiCam instrument (pre-2022), which have their own PyCamUV software.</w:t>
+        <w:t xml:space="preserve">Note: this software will not work with earlier versions of the </w:t>
+      </w:r>
+      <w:proofErr w:type="spellStart"/>
+      <w:r>
+        <w:rPr>
+          <w:i/>
+        </w:rPr>
+        <w:t>PiCam</w:t>
+      </w:r>
+      <w:proofErr w:type="spellEnd"/>
+      <w:r>
+        <w:rPr>
+          <w:i/>
+        </w:rPr>
+        <w:t xml:space="preserve"> instrument (pre-2022), which have their own </w:t>
+      </w:r>
+      <w:proofErr w:type="spellStart"/>
+      <w:r>
+        <w:rPr>
+          <w:i/>
+        </w:rPr>
+        <w:t>PyCamUV</w:t>
+      </w:r>
+      <w:proofErr w:type="spellEnd"/>
+      <w:r>
+        <w:rPr>
+          <w:i/>
+        </w:rPr>
+        <w:t xml:space="preserve"> software.</w:t>
       </w:r>
       <w:r>
         <w:t xml:space="preserve"> </w:t>
@@ -125,7 +184,15 @@
         <w:t xml:space="preserve">des a GUI </w:t>
       </w:r>
       <w:r>
-        <w:t xml:space="preserve">(tkinter) </w:t>
+        <w:t>(</w:t>
+      </w:r>
+      <w:proofErr w:type="spellStart"/>
+      <w:r>
+        <w:t>tkinter</w:t>
+      </w:r>
+      <w:proofErr w:type="spellEnd"/>
+      <w:r>
+        <w:t xml:space="preserve">) </w:t>
       </w:r>
       <w:r>
         <w:t>interface</w:t>
@@ -143,7 +210,15 @@
         <w:t>2</w:t>
       </w:r>
       <w:r>
-        <w:t xml:space="preserve"> camera data. Any issues/bugs or suggestions can be submitted to the github project (</w:t>
+        <w:t xml:space="preserve"> camera data. Any issues/bugs or suggestions can be submitted to the </w:t>
+      </w:r>
+      <w:proofErr w:type="spellStart"/>
+      <w:r>
+        <w:t>github</w:t>
+      </w:r>
+      <w:proofErr w:type="spellEnd"/>
+      <w:r>
+        <w:t xml:space="preserve"> project (</w:t>
       </w:r>
       <w:hyperlink r:id="rId10" w:history="1">
         <w:r>
@@ -177,10 +252,18 @@
         <w:t xml:space="preserve"> </w:t>
       </w:r>
       <w:r>
-        <w:t>still in the early stages of rigorous field-deployment testing</w:t>
-      </w:r>
-      <w:r>
-        <w:t>, therefore unexpected behaviour may be encountered.</w:t>
+        <w:t xml:space="preserve">still in the early stages of rigorous field-deployment </w:t>
+      </w:r>
+      <w:proofErr w:type="gramStart"/>
+      <w:r>
+        <w:t>testing</w:t>
+      </w:r>
+      <w:r>
+        <w:t>,</w:t>
+      </w:r>
+      <w:proofErr w:type="gramEnd"/>
+      <w:r>
+        <w:t xml:space="preserve"> therefore unexpected behaviour may be encountered.</w:t>
       </w:r>
       <w:r>
         <w:t xml:space="preserve"> Also, GUI formatting seems to be a real pain and takes time that has been better spent on software functionality, so please excuse how things look – they may not transfer to other screen resolutions perfectly…</w:t>
@@ -191,10 +274,26 @@
         <w:jc w:val="both"/>
       </w:pPr>
       <w:r>
-        <w:t>Much, but not all, of PyC</w:t>
-      </w:r>
-      <w:r>
-        <w:t>am implements the pyplis (</w:t>
+        <w:t xml:space="preserve">Much, but not all, of </w:t>
+      </w:r>
+      <w:proofErr w:type="spellStart"/>
+      <w:r>
+        <w:t>PyC</w:t>
+      </w:r>
+      <w:r>
+        <w:t>am</w:t>
+      </w:r>
+      <w:proofErr w:type="spellEnd"/>
+      <w:r>
+        <w:t xml:space="preserve"> implements the </w:t>
+      </w:r>
+      <w:proofErr w:type="spellStart"/>
+      <w:r>
+        <w:t>pyplis</w:t>
+      </w:r>
+      <w:proofErr w:type="spellEnd"/>
+      <w:r>
+        <w:t xml:space="preserve"> (</w:t>
       </w:r>
       <w:hyperlink r:id="rId12" w:history="1">
         <w:r>
@@ -211,12 +310,16 @@
         <w:t xml:space="preserve"> </w:t>
       </w:r>
       <w:hyperlink r:id="rId13" w:history="1">
+        <w:proofErr w:type="spellStart"/>
+        <w:proofErr w:type="gramStart"/>
         <w:r>
           <w:rPr>
             <w:rStyle w:val="Hyperlink"/>
           </w:rPr>
           <w:t>iFit</w:t>
         </w:r>
+        <w:proofErr w:type="spellEnd"/>
+        <w:proofErr w:type="gramEnd"/>
       </w:hyperlink>
       <w:r>
         <w:t xml:space="preserve"> is also used for processing of spectra for SO</w:t>
@@ -231,8 +334,13 @@
         <w:t xml:space="preserve"> column density retrievals</w:t>
       </w:r>
       <w:r>
-        <w:t xml:space="preserve"> – this follows similar principles to differential optical absorption spectroscopy (DOAS) but does not require acquisition of a Fraunhofer</w:t>
-      </w:r>
+        <w:t xml:space="preserve"> – this follows similar principles to differential optical absorption spectroscopy (DOAS) but does not require acquisition of a </w:t>
+      </w:r>
+      <w:proofErr w:type="spellStart"/>
+      <w:r>
+        <w:t>Fraunhofer</w:t>
+      </w:r>
+      <w:proofErr w:type="spellEnd"/>
       <w:r>
         <w:t xml:space="preserve"> reference</w:t>
       </w:r>
@@ -279,7 +387,25 @@
         <w:t xml:space="preserve"> (unless 128GB disk image is used)</w:t>
       </w:r>
       <w:r>
-        <w:t>. sudo raspi-config &gt; advanced options &gt; expand filesystem. All space should then be available to</w:t>
+        <w:t xml:space="preserve">. </w:t>
+      </w:r>
+      <w:proofErr w:type="spellStart"/>
+      <w:proofErr w:type="gramStart"/>
+      <w:r>
+        <w:t>sudo</w:t>
+      </w:r>
+      <w:proofErr w:type="spellEnd"/>
+      <w:proofErr w:type="gramEnd"/>
+      <w:r>
+        <w:t xml:space="preserve"> </w:t>
+      </w:r>
+      <w:proofErr w:type="spellStart"/>
+      <w:r>
+        <w:t>raspi-config</w:t>
+      </w:r>
+      <w:proofErr w:type="spellEnd"/>
+      <w:r>
+        <w:t xml:space="preserve"> &gt; advanced options &gt; expand filesystem. All space should then be available to</w:t>
       </w:r>
       <w:r>
         <w:t xml:space="preserve"> the</w:t>
@@ -311,13 +437,21 @@
         <w:t>.</w:t>
       </w:r>
       <w:r>
-        <w:t xml:space="preserve"> Jumper cable on</w:t>
+        <w:t xml:space="preserve"> Jumper cable </w:t>
+      </w:r>
+      <w:proofErr w:type="gramStart"/>
+      <w:r>
+        <w:t>on</w:t>
       </w:r>
       <w:r>
         <w:t xml:space="preserve"> </w:t>
       </w:r>
       <w:r>
-        <w:t xml:space="preserve"> GPIOs for Pi shut-down should be placed from GPIOX (physical pin x) on Pi 1 to GPIOX (physical pin x) on Pi 2.</w:t>
+        <w:t xml:space="preserve"> GPIOs</w:t>
+      </w:r>
+      <w:proofErr w:type="gramEnd"/>
+      <w:r>
+        <w:t xml:space="preserve"> for Pi shut-down should be placed from GPIOX (physical pin x) on Pi 1 to GPIOX (physical pin x) on Pi 2.</w:t>
       </w:r>
     </w:p>
     <w:p>
@@ -573,6 +707,7 @@
                             <w:pPr>
                               <w:contextualSpacing/>
                             </w:pPr>
+                            <w:proofErr w:type="gramStart"/>
                             <w:r>
                               <w:rPr>
                                 <w:sz w:val="18"/>
@@ -585,8 +720,25 @@
                                 <w:sz w:val="18"/>
                                 <w:szCs w:val="18"/>
                               </w:rPr>
-                              <w:t>. Connected to Pi 1.</w:t>
+                              <w:t>.</w:t>
                             </w:r>
+                            <w:proofErr w:type="gramEnd"/>
+                            <w:r>
+                              <w:rPr>
+                                <w:sz w:val="18"/>
+                                <w:szCs w:val="18"/>
+                              </w:rPr>
+                              <w:t xml:space="preserve"> </w:t>
+                            </w:r>
+                            <w:proofErr w:type="gramStart"/>
+                            <w:r>
+                              <w:rPr>
+                                <w:sz w:val="18"/>
+                                <w:szCs w:val="18"/>
+                              </w:rPr>
+                              <w:t>Connected to Pi 1.</w:t>
+                            </w:r>
+                            <w:proofErr w:type="gramEnd"/>
                           </w:p>
                         </w:txbxContent>
                       </wps:txbx>
@@ -766,18 +918,28 @@
                                 <w:szCs w:val="18"/>
                               </w:rPr>
                             </w:pPr>
+                            <w:proofErr w:type="gramStart"/>
                             <w:r>
                               <w:rPr>
                                 <w:sz w:val="18"/>
                                 <w:szCs w:val="18"/>
                               </w:rPr>
-                              <w:t>Camera calibration. Expensive!!</w:t>
+                              <w:t>Camera calibration.</w:t>
+                            </w:r>
+                            <w:proofErr w:type="gramEnd"/>
+                            <w:r>
+                              <w:rPr>
+                                <w:sz w:val="18"/>
+                                <w:szCs w:val="18"/>
+                              </w:rPr>
+                              <w:t xml:space="preserve"> Expensive!!</w:t>
                             </w:r>
                           </w:p>
                           <w:p>
                             <w:pPr>
                               <w:contextualSpacing/>
                             </w:pPr>
+                            <w:proofErr w:type="gramStart"/>
                             <w:r>
                               <w:rPr>
                                 <w:sz w:val="18"/>
@@ -785,6 +947,7 @@
                               </w:rPr>
                               <w:t>Connected to Pi 2.</w:t>
                             </w:r>
+                            <w:proofErr w:type="gramEnd"/>
                           </w:p>
                         </w:txbxContent>
                       </wps:txbx>
@@ -1150,8 +1313,17 @@
                                 <w:sz w:val="18"/>
                                 <w:szCs w:val="18"/>
                               </w:rPr>
-                              <w:t>Powers 2 R-Pis</w:t>
+                              <w:t>Powers 2 R-</w:t>
                             </w:r>
+                            <w:proofErr w:type="spellStart"/>
+                            <w:r>
+                              <w:rPr>
+                                <w:sz w:val="18"/>
+                                <w:szCs w:val="18"/>
+                              </w:rPr>
+                              <w:t>Pis</w:t>
+                            </w:r>
+                            <w:proofErr w:type="spellEnd"/>
                           </w:p>
                         </w:txbxContent>
                       </wps:txbx>
@@ -1492,7 +1664,23 @@
                                 <w:sz w:val="18"/>
                                 <w:szCs w:val="18"/>
                               </w:rPr>
-                              <w:t>2-pin Bulgin connector</w:t>
+                              <w:t xml:space="preserve">2-pin </w:t>
+                            </w:r>
+                            <w:proofErr w:type="spellStart"/>
+                            <w:r>
+                              <w:rPr>
+                                <w:sz w:val="18"/>
+                                <w:szCs w:val="18"/>
+                              </w:rPr>
+                              <w:t>Bulgin</w:t>
+                            </w:r>
+                            <w:proofErr w:type="spellEnd"/>
+                            <w:r>
+                              <w:rPr>
+                                <w:sz w:val="18"/>
+                                <w:szCs w:val="18"/>
+                              </w:rPr>
+                              <w:t xml:space="preserve"> connector</w:t>
                             </w:r>
                           </w:p>
                         </w:txbxContent>
@@ -1728,6 +1916,7 @@
                                 <w:szCs w:val="18"/>
                               </w:rPr>
                             </w:pPr>
+                            <w:proofErr w:type="gramStart"/>
                             <w:r>
                               <w:rPr>
                                 <w:sz w:val="18"/>
@@ -1740,7 +1929,47 @@
                                 <w:sz w:val="18"/>
                                 <w:szCs w:val="18"/>
                               </w:rPr>
-                              <w:t>. Has a WittyPi HAT to control on-off sequence of Pis.</w:t>
+                              <w:t>.</w:t>
+                            </w:r>
+                            <w:proofErr w:type="gramEnd"/>
+                            <w:r>
+                              <w:rPr>
+                                <w:sz w:val="18"/>
+                                <w:szCs w:val="18"/>
+                              </w:rPr>
+                              <w:t xml:space="preserve"> Has a </w:t>
+                            </w:r>
+                            <w:proofErr w:type="spellStart"/>
+                            <w:r>
+                              <w:rPr>
+                                <w:sz w:val="18"/>
+                                <w:szCs w:val="18"/>
+                              </w:rPr>
+                              <w:t>WittyPi</w:t>
+                            </w:r>
+                            <w:proofErr w:type="spellEnd"/>
+                            <w:r>
+                              <w:rPr>
+                                <w:sz w:val="18"/>
+                                <w:szCs w:val="18"/>
+                              </w:rPr>
+                              <w:t xml:space="preserve"> HAT to control on-off sequence of </w:t>
+                            </w:r>
+                            <w:proofErr w:type="spellStart"/>
+                            <w:r>
+                              <w:rPr>
+                                <w:sz w:val="18"/>
+                                <w:szCs w:val="18"/>
+                              </w:rPr>
+                              <w:t>Pis</w:t>
+                            </w:r>
+                            <w:proofErr w:type="spellEnd"/>
+                            <w:r>
+                              <w:rPr>
+                                <w:sz w:val="18"/>
+                                <w:szCs w:val="18"/>
+                              </w:rPr>
+                              <w:t>.</w:t>
                             </w:r>
                           </w:p>
                           <w:p>
@@ -1756,7 +1985,23 @@
                                 <w:sz w:val="18"/>
                                 <w:szCs w:val="18"/>
                               </w:rPr>
-                              <w:t>Controls acquisition from Filter A camera.</w:t>
+                              <w:t xml:space="preserve">Controls acquisition from Filter </w:t>
+                            </w:r>
+                            <w:proofErr w:type="gramStart"/>
+                            <w:r>
+                              <w:rPr>
+                                <w:sz w:val="18"/>
+                                <w:szCs w:val="18"/>
+                              </w:rPr>
+                              <w:t>A</w:t>
+                            </w:r>
+                            <w:proofErr w:type="gramEnd"/>
+                            <w:r>
+                              <w:rPr>
+                                <w:sz w:val="18"/>
+                                <w:szCs w:val="18"/>
+                              </w:rPr>
+                              <w:t xml:space="preserve"> camera.</w:t>
                             </w:r>
                           </w:p>
                         </w:txbxContent>
@@ -2445,7 +2690,25 @@
                                 <w:sz w:val="18"/>
                                 <w:szCs w:val="18"/>
                               </w:rPr>
-                              <w:t xml:space="preserve">External ethernet connections </w:t>
+                              <w:t xml:space="preserve">External </w:t>
+                            </w:r>
+                            <w:proofErr w:type="spellStart"/>
+                            <w:r>
+                              <w:rPr>
+                                <w:b/>
+                                <w:sz w:val="18"/>
+                                <w:szCs w:val="18"/>
+                              </w:rPr>
+                              <w:t>ethernet</w:t>
+                            </w:r>
+                            <w:proofErr w:type="spellEnd"/>
+                            <w:r>
+                              <w:rPr>
+                                <w:b/>
+                                <w:sz w:val="18"/>
+                                <w:szCs w:val="18"/>
+                              </w:rPr>
+                              <w:t xml:space="preserve"> connections </w:t>
                             </w:r>
                           </w:p>
                           <w:p>
@@ -2609,12 +2872,21 @@
                                 <w:szCs w:val="18"/>
                               </w:rPr>
                             </w:pPr>
+                            <w:proofErr w:type="gramStart"/>
                             <w:r>
                               <w:rPr>
                                 <w:sz w:val="18"/>
                                 <w:szCs w:val="18"/>
                               </w:rPr>
-                              <w:t>Controls acquisition from Filter B camera and spectrometer. All data is immediately transmitted to Pi 1 (no data saved on this Pi).</w:t>
+                              <w:t>Controls acquisition from Filter B camera and spectrometer.</w:t>
+                            </w:r>
+                            <w:proofErr w:type="gramEnd"/>
+                            <w:r>
+                              <w:rPr>
+                                <w:sz w:val="18"/>
+                                <w:szCs w:val="18"/>
+                              </w:rPr>
+                              <w:t xml:space="preserve"> All data is immediately transmitted to Pi 1 (no data saved on this Pi).</w:t>
                             </w:r>
                           </w:p>
                         </w:txbxContent>
@@ -3744,12 +4016,53 @@
                                 <w:szCs w:val="18"/>
                               </w:rPr>
                             </w:pPr>
+                            <w:proofErr w:type="gramStart"/>
                             <w:r>
                               <w:rPr>
                                 <w:sz w:val="18"/>
                                 <w:szCs w:val="18"/>
                               </w:rPr>
-                              <w:t>Turns off all power to the instrument. It is best to shutdown the R-Pis before turning this off.</w:t>
+                              <w:t>Turns off all power to the instrument.</w:t>
+                            </w:r>
+                            <w:proofErr w:type="gramEnd"/>
+                            <w:r>
+                              <w:rPr>
+                                <w:sz w:val="18"/>
+                                <w:szCs w:val="18"/>
+                              </w:rPr>
+                              <w:t xml:space="preserve"> It is best to </w:t>
+                            </w:r>
+                            <w:proofErr w:type="spellStart"/>
+                            <w:r>
+                              <w:rPr>
+                                <w:sz w:val="18"/>
+                                <w:szCs w:val="18"/>
+                              </w:rPr>
+                              <w:t>shutdown</w:t>
+                            </w:r>
+                            <w:proofErr w:type="spellEnd"/>
+                            <w:r>
+                              <w:rPr>
+                                <w:sz w:val="18"/>
+                                <w:szCs w:val="18"/>
+                              </w:rPr>
+                              <w:t xml:space="preserve"> the R-</w:t>
+                            </w:r>
+                            <w:proofErr w:type="spellStart"/>
+                            <w:r>
+                              <w:rPr>
+                                <w:sz w:val="18"/>
+                                <w:szCs w:val="18"/>
+                              </w:rPr>
+                              <w:t>Pis</w:t>
+                            </w:r>
+                            <w:proofErr w:type="spellEnd"/>
+                            <w:r>
+                              <w:rPr>
+                                <w:sz w:val="18"/>
+                                <w:szCs w:val="18"/>
+                              </w:rPr>
+                              <w:t xml:space="preserve"> before turning this off.</w:t>
                             </w:r>
                           </w:p>
                         </w:txbxContent>
@@ -3905,13 +4218,31 @@
                                 <w:szCs w:val="18"/>
                               </w:rPr>
                             </w:pPr>
+                            <w:proofErr w:type="gramStart"/>
                             <w:r>
                               <w:rPr>
                                 <w:sz w:val="18"/>
                                 <w:szCs w:val="18"/>
                               </w:rPr>
-                              <w:t>For syncing time. Provides time in UTC, not local time! Connected to Pi 1.</w:t>
+                              <w:t>For syncing time.</w:t>
                             </w:r>
+                            <w:proofErr w:type="gramEnd"/>
+                            <w:r>
+                              <w:rPr>
+                                <w:sz w:val="18"/>
+                                <w:szCs w:val="18"/>
+                              </w:rPr>
+                              <w:t xml:space="preserve"> Provides time in UTC, not local time! </w:t>
+                            </w:r>
+                            <w:proofErr w:type="gramStart"/>
+                            <w:r>
+                              <w:rPr>
+                                <w:sz w:val="18"/>
+                                <w:szCs w:val="18"/>
+                              </w:rPr>
+                              <w:t>Connected to Pi 1.</w:t>
+                            </w:r>
+                            <w:proofErr w:type="gramEnd"/>
                           </w:p>
                         </w:txbxContent>
                       </wps:txbx>
@@ -4029,7 +4360,23 @@
           <w:b/>
           <w:color w:val="FF0000"/>
         </w:rPr>
-        <w:t>IMPORTANT!!! Please be careful when closing the Peli Case, wires from the power regulator could become trapped.</w:t>
+        <w:t xml:space="preserve">IMPORTANT!!! Please be careful when closing the </w:t>
+      </w:r>
+      <w:proofErr w:type="spellStart"/>
+      <w:r>
+        <w:rPr>
+          <w:b/>
+          <w:color w:val="FF0000"/>
+        </w:rPr>
+        <w:t>Peli</w:t>
+      </w:r>
+      <w:proofErr w:type="spellEnd"/>
+      <w:r>
+        <w:rPr>
+          <w:b/>
+          <w:color w:val="FF0000"/>
+        </w:rPr>
+        <w:t xml:space="preserve"> Case, wires from the power regulator could become trapped.</w:t>
       </w:r>
     </w:p>
     <w:p>
@@ -4394,12 +4741,29 @@
                                 <w:szCs w:val="18"/>
                               </w:rPr>
                             </w:pPr>
+                            <w:proofErr w:type="gramStart"/>
                             <w:r>
                               <w:rPr>
                                 <w:sz w:val="18"/>
                                 <w:szCs w:val="18"/>
                               </w:rPr>
-                              <w:t>Connected to Flame spectrometer via optical fibre. Acquires spectra (</w:t>
+                              <w:t>Connected to Flame spectrometer via optical fibre.</w:t>
+                            </w:r>
+                            <w:proofErr w:type="gramEnd"/>
+                            <w:r>
+                              <w:rPr>
+                                <w:sz w:val="18"/>
+                                <w:szCs w:val="18"/>
+                              </w:rPr>
+                              <w:t xml:space="preserve"> </w:t>
+                            </w:r>
+                            <w:proofErr w:type="gramStart"/>
+                            <w:r>
+                              <w:rPr>
+                                <w:sz w:val="18"/>
+                                <w:szCs w:val="18"/>
+                              </w:rPr>
+                              <w:t>Acquires spectra (</w:t>
                             </w:r>
                             <w:r>
                               <w:rPr>
@@ -4414,8 +4778,41 @@
                                 <w:sz w:val="18"/>
                                 <w:szCs w:val="18"/>
                               </w:rPr>
-                              <w:t>250-400 nm). Used to calibrate camera apparent absorption using DOAS/iFit.</w:t>
+                              <w:t>250-400 nm).</w:t>
                             </w:r>
+                            <w:proofErr w:type="gramEnd"/>
+                            <w:r>
+                              <w:rPr>
+                                <w:sz w:val="18"/>
+                                <w:szCs w:val="18"/>
+                              </w:rPr>
+                              <w:t xml:space="preserve"> </w:t>
+                            </w:r>
+                            <w:proofErr w:type="gramStart"/>
+                            <w:r>
+                              <w:rPr>
+                                <w:sz w:val="18"/>
+                                <w:szCs w:val="18"/>
+                              </w:rPr>
+                              <w:t>Used to calibrate camera apparent absorption using DOAS/</w:t>
+                            </w:r>
+                            <w:proofErr w:type="spellStart"/>
+                            <w:r>
+                              <w:rPr>
+                                <w:sz w:val="18"/>
+                                <w:szCs w:val="18"/>
+                              </w:rPr>
+                              <w:t>iFit</w:t>
+                            </w:r>
+                            <w:proofErr w:type="spellEnd"/>
+                            <w:r>
+                              <w:rPr>
+                                <w:sz w:val="18"/>
+                                <w:szCs w:val="18"/>
+                              </w:rPr>
+                              <w:t>.</w:t>
+                            </w:r>
+                            <w:proofErr w:type="gramEnd"/>
                           </w:p>
                         </w:txbxContent>
                       </wps:txbx>
@@ -4581,12 +4978,21 @@
                             <w:pPr>
                               <w:contextualSpacing/>
                             </w:pPr>
+                            <w:proofErr w:type="gramStart"/>
                             <w:r>
                               <w:rPr>
                                 <w:sz w:val="18"/>
                                 <w:szCs w:val="18"/>
                               </w:rPr>
-                              <w:t>Connected to Pi 2. Off-band images where SO</w:t>
+                              <w:t>Connected to Pi 2.</w:t>
+                            </w:r>
+                            <w:proofErr w:type="gramEnd"/>
+                            <w:r>
+                              <w:rPr>
+                                <w:sz w:val="18"/>
+                                <w:szCs w:val="18"/>
+                              </w:rPr>
+                              <w:t xml:space="preserve"> Off-band images where SO</w:t>
                             </w:r>
                             <w:r>
                               <w:rPr>
@@ -4764,12 +5170,21 @@
                             <w:pPr>
                               <w:contextualSpacing/>
                             </w:pPr>
+                            <w:proofErr w:type="gramStart"/>
                             <w:r>
                               <w:rPr>
                                 <w:sz w:val="18"/>
                                 <w:szCs w:val="18"/>
                               </w:rPr>
-                              <w:t>Connected to Pi 1. On-band images where SO</w:t>
+                              <w:t>Connected to Pi 1.</w:t>
+                            </w:r>
+                            <w:proofErr w:type="gramEnd"/>
+                            <w:r>
+                              <w:rPr>
+                                <w:sz w:val="18"/>
+                                <w:szCs w:val="18"/>
+                              </w:rPr>
+                              <w:t xml:space="preserve"> On-band images where SO</w:t>
                             </w:r>
                             <w:r>
                               <w:rPr>
@@ -4942,6 +5357,7 @@
           <w:i/>
         </w:rPr>
       </w:pPr>
+      <w:proofErr w:type="spellStart"/>
       <w:r>
         <w:rPr>
           <w:b/>
@@ -4949,13 +5365,30 @@
         </w:rPr>
         <w:t>Pycharm</w:t>
       </w:r>
-    </w:p>
-    <w:p>
-      <w:pPr>
-        <w:jc w:val="both"/>
-      </w:pPr>
-      <w:r>
-        <w:t xml:space="preserve">I use Pycharm for my python projects and would recommend you do the same. It is quite a useful IDE which for example will help pull new versions of the PyCam software from the GitHub repository. The free (choose Community on the download page) version is available here: </w:t>
+      <w:proofErr w:type="spellEnd"/>
+    </w:p>
+    <w:p>
+      <w:pPr>
+        <w:jc w:val="both"/>
+      </w:pPr>
+      <w:r>
+        <w:t xml:space="preserve">I use </w:t>
+      </w:r>
+      <w:proofErr w:type="spellStart"/>
+      <w:r>
+        <w:t>Pycharm</w:t>
+      </w:r>
+      <w:proofErr w:type="spellEnd"/>
+      <w:r>
+        <w:t xml:space="preserve"> for my python projects and would recommend you do the same. It is quite a useful IDE which for example will help pull new versions of the </w:t>
+      </w:r>
+      <w:proofErr w:type="spellStart"/>
+      <w:r>
+        <w:t>PyCam</w:t>
+      </w:r>
+      <w:proofErr w:type="spellEnd"/>
+      <w:r>
+        <w:t xml:space="preserve"> software from the GitHub repository. The free (choose Community on the download page) version is available here: </w:t>
       </w:r>
       <w:hyperlink r:id="rId16" w:anchor="section=windows" w:history="1">
         <w:r>
@@ -5029,6 +5462,7 @@
           <w:i/>
         </w:rPr>
       </w:pPr>
+      <w:proofErr w:type="spellStart"/>
       <w:r>
         <w:rPr>
           <w:b/>
@@ -5036,16 +5470,33 @@
         </w:rPr>
         <w:t>Conda</w:t>
       </w:r>
-    </w:p>
-    <w:p>
-      <w:pPr>
-        <w:jc w:val="both"/>
-      </w:pPr>
-      <w:r>
-        <w:t>Install conda – makes it easier to install other python packages</w:t>
-      </w:r>
-      <w:r>
-        <w:t xml:space="preserve">. I start by installing Miniconda </w:t>
+      <w:proofErr w:type="spellEnd"/>
+    </w:p>
+    <w:p>
+      <w:pPr>
+        <w:jc w:val="both"/>
+      </w:pPr>
+      <w:r>
+        <w:t xml:space="preserve">Install </w:t>
+      </w:r>
+      <w:proofErr w:type="spellStart"/>
+      <w:r>
+        <w:t>conda</w:t>
+      </w:r>
+      <w:proofErr w:type="spellEnd"/>
+      <w:r>
+        <w:t xml:space="preserve"> – makes it easier to install other python packages</w:t>
+      </w:r>
+      <w:r>
+        <w:t xml:space="preserve">. I start by installing </w:t>
+      </w:r>
+      <w:proofErr w:type="spellStart"/>
+      <w:r>
+        <w:t>Miniconda</w:t>
+      </w:r>
+      <w:proofErr w:type="spellEnd"/>
+      <w:r>
+        <w:t xml:space="preserve"> </w:t>
       </w:r>
       <w:hyperlink r:id="rId18" w:history="1">
         <w:r>
@@ -5081,12 +5532,39 @@
           <w:b/>
         </w:rPr>
       </w:pPr>
+      <w:proofErr w:type="spellStart"/>
+      <w:proofErr w:type="gramStart"/>
       <w:r>
         <w:rPr>
           <w:rFonts w:ascii="Courier New" w:hAnsi="Courier New" w:cs="Courier New"/>
           <w:b/>
         </w:rPr>
-        <w:t>conda create --name pycam python 3.8.2</w:t>
+        <w:t>conda</w:t>
+      </w:r>
+      <w:proofErr w:type="spellEnd"/>
+      <w:proofErr w:type="gramEnd"/>
+      <w:r>
+        <w:rPr>
+          <w:rFonts w:ascii="Courier New" w:hAnsi="Courier New" w:cs="Courier New"/>
+          <w:b/>
+        </w:rPr>
+        <w:t xml:space="preserve"> create --name </w:t>
+      </w:r>
+      <w:proofErr w:type="spellStart"/>
+      <w:r>
+        <w:rPr>
+          <w:rFonts w:ascii="Courier New" w:hAnsi="Courier New" w:cs="Courier New"/>
+          <w:b/>
+        </w:rPr>
+        <w:t>pycam</w:t>
+      </w:r>
+      <w:proofErr w:type="spellEnd"/>
+      <w:r>
+        <w:rPr>
+          <w:rFonts w:ascii="Courier New" w:hAnsi="Courier New" w:cs="Courier New"/>
+          <w:b/>
+        </w:rPr>
+        <w:t xml:space="preserve"> python 3.8.2</w:t>
       </w:r>
     </w:p>
     <w:p>
@@ -5105,104 +5583,316 @@
           <w:b/>
         </w:rPr>
       </w:pPr>
+      <w:proofErr w:type="spellStart"/>
+      <w:proofErr w:type="gramStart"/>
       <w:r>
         <w:rPr>
           <w:rFonts w:ascii="Courier New" w:hAnsi="Courier New" w:cs="Courier New"/>
           <w:b/>
         </w:rPr>
-        <w:t>conda activate pycam</w:t>
-      </w:r>
-    </w:p>
-    <w:p>
-      <w:pPr>
-        <w:jc w:val="both"/>
-      </w:pPr>
-      <w:r>
-        <w:t>Then install conda version 4.8.3, which definitely works:</w:t>
-      </w:r>
-    </w:p>
-    <w:p>
-      <w:pPr>
-        <w:jc w:val="both"/>
+        <w:t>conda</w:t>
+      </w:r>
+      <w:proofErr w:type="spellEnd"/>
+      <w:proofErr w:type="gramEnd"/>
+      <w:r>
         <w:rPr>
           <w:rFonts w:ascii="Courier New" w:hAnsi="Courier New" w:cs="Courier New"/>
           <w:b/>
         </w:rPr>
-      </w:pPr>
+        <w:t xml:space="preserve"> activate </w:t>
+      </w:r>
+      <w:proofErr w:type="spellStart"/>
       <w:r>
         <w:rPr>
           <w:rFonts w:ascii="Courier New" w:hAnsi="Courier New" w:cs="Courier New"/>
           <w:b/>
         </w:rPr>
-        <w:t>conda install conda=4.8.3</w:t>
-      </w:r>
-    </w:p>
-    <w:p>
-      <w:pPr>
-        <w:jc w:val="both"/>
-      </w:pPr>
-      <w:r>
-        <w:t>Some versions of conda seem to fail when installing pyplis. They give a malformed “~” error. Can use “conda install conda=4.8.3” to install specific version. 4.8.3 definitely works.</w:t>
-      </w:r>
-    </w:p>
-    <w:p>
-      <w:pPr>
-        <w:jc w:val="both"/>
-        <w:rPr>
-          <w:b/>
-          <w:i/>
-        </w:rPr>
-      </w:pPr>
-    </w:p>
-    <w:p>
-      <w:pPr>
-        <w:jc w:val="both"/>
-        <w:rPr>
-          <w:b/>
-          <w:i/>
-        </w:rPr>
-      </w:pPr>
-      <w:r>
-        <w:rPr>
-          <w:b/>
-          <w:i/>
-        </w:rPr>
-        <w:t>Pyplis installation</w:t>
-      </w:r>
-    </w:p>
-    <w:p>
-      <w:pPr>
-        <w:jc w:val="both"/>
-      </w:pPr>
-      <w:r>
-        <w:t>Next install pyplis as this will also install a large number of dependencies, such as numpy and cv2. Pyplis can be installed with conda (from conda command prompt):</w:t>
-      </w:r>
-    </w:p>
-    <w:p>
-      <w:pPr>
-        <w:jc w:val="both"/>
-        <w:rPr>
-          <w:b/>
-        </w:rPr>
-      </w:pPr>
-      <w:r>
+        <w:t>pycam</w:t>
+      </w:r>
+      <w:proofErr w:type="spellEnd"/>
+    </w:p>
+    <w:p>
+      <w:pPr>
+        <w:jc w:val="both"/>
+      </w:pPr>
+      <w:r>
+        <w:t xml:space="preserve">Then install </w:t>
+      </w:r>
+      <w:proofErr w:type="spellStart"/>
+      <w:r>
+        <w:t>conda</w:t>
+      </w:r>
+      <w:proofErr w:type="spellEnd"/>
+      <w:r>
+        <w:t xml:space="preserve"> version 4.8.3, which definitely works:</w:t>
+      </w:r>
+    </w:p>
+    <w:p>
+      <w:pPr>
+        <w:jc w:val="both"/>
         <w:rPr>
           <w:rFonts w:ascii="Courier New" w:hAnsi="Courier New" w:cs="Courier New"/>
           <w:b/>
         </w:rPr>
-        <w:t>conda install -c conda-forge pyplis</w:t>
-      </w:r>
-    </w:p>
-    <w:p>
-      <w:pPr>
-        <w:jc w:val="both"/>
-        <w:rPr>
-          <w:b/>
-          <w:i/>
-        </w:rPr>
-      </w:pPr>
-      <w:r>
-        <w:t xml:space="preserve">IMPORANT: May need to manually go into pyplis and add volcano source information file to pyplis package. Need to add it to the ./pyplis/data/my_sources.txt file, which should be relatively straightforward. Source_id is caps sensitive, so just add two source IDs, one with capital letter to </w:t>
+      </w:pPr>
+      <w:proofErr w:type="spellStart"/>
+      <w:proofErr w:type="gramStart"/>
+      <w:r>
+        <w:rPr>
+          <w:rFonts w:ascii="Courier New" w:hAnsi="Courier New" w:cs="Courier New"/>
+          <w:b/>
+        </w:rPr>
+        <w:t>conda</w:t>
+      </w:r>
+      <w:proofErr w:type="spellEnd"/>
+      <w:proofErr w:type="gramEnd"/>
+      <w:r>
+        <w:rPr>
+          <w:rFonts w:ascii="Courier New" w:hAnsi="Courier New" w:cs="Courier New"/>
+          <w:b/>
+        </w:rPr>
+        <w:t xml:space="preserve"> install </w:t>
+      </w:r>
+      <w:proofErr w:type="spellStart"/>
+      <w:r>
+        <w:rPr>
+          <w:rFonts w:ascii="Courier New" w:hAnsi="Courier New" w:cs="Courier New"/>
+          <w:b/>
+        </w:rPr>
+        <w:t>conda</w:t>
+      </w:r>
+      <w:proofErr w:type="spellEnd"/>
+      <w:r>
+        <w:rPr>
+          <w:rFonts w:ascii="Courier New" w:hAnsi="Courier New" w:cs="Courier New"/>
+          <w:b/>
+        </w:rPr>
+        <w:t>=4.8.3</w:t>
+      </w:r>
+    </w:p>
+    <w:p>
+      <w:pPr>
+        <w:jc w:val="both"/>
+      </w:pPr>
+      <w:r>
+        <w:t xml:space="preserve">Some versions of </w:t>
+      </w:r>
+      <w:proofErr w:type="spellStart"/>
+      <w:r>
+        <w:t>conda</w:t>
+      </w:r>
+      <w:proofErr w:type="spellEnd"/>
+      <w:r>
+        <w:t xml:space="preserve"> seem to fail when installing </w:t>
+      </w:r>
+      <w:proofErr w:type="spellStart"/>
+      <w:r>
+        <w:t>pyplis</w:t>
+      </w:r>
+      <w:proofErr w:type="spellEnd"/>
+      <w:r>
+        <w:t>. They give a malformed “~” error. Can use “</w:t>
+      </w:r>
+      <w:proofErr w:type="spellStart"/>
+      <w:r>
+        <w:t>conda</w:t>
+      </w:r>
+      <w:proofErr w:type="spellEnd"/>
+      <w:r>
+        <w:t xml:space="preserve"> install </w:t>
+      </w:r>
+      <w:proofErr w:type="spellStart"/>
+      <w:r>
+        <w:t>conda</w:t>
+      </w:r>
+      <w:proofErr w:type="spellEnd"/>
+      <w:r>
+        <w:t xml:space="preserve">=4.8.3” to install specific version. 4.8.3 </w:t>
+      </w:r>
+      <w:proofErr w:type="gramStart"/>
+      <w:r>
+        <w:t>definitely</w:t>
+      </w:r>
+      <w:proofErr w:type="gramEnd"/>
+      <w:r>
+        <w:t xml:space="preserve"> works.</w:t>
+      </w:r>
+    </w:p>
+    <w:p>
+      <w:pPr>
+        <w:jc w:val="both"/>
+        <w:rPr>
+          <w:b/>
+          <w:i/>
+        </w:rPr>
+      </w:pPr>
+    </w:p>
+    <w:p>
+      <w:pPr>
+        <w:jc w:val="both"/>
+        <w:rPr>
+          <w:b/>
+          <w:i/>
+        </w:rPr>
+      </w:pPr>
+      <w:proofErr w:type="spellStart"/>
+      <w:r>
+        <w:rPr>
+          <w:b/>
+          <w:i/>
+        </w:rPr>
+        <w:t>Pyplis</w:t>
+      </w:r>
+      <w:proofErr w:type="spellEnd"/>
+      <w:r>
+        <w:rPr>
+          <w:b/>
+          <w:i/>
+        </w:rPr>
+        <w:t xml:space="preserve"> installation</w:t>
+      </w:r>
+    </w:p>
+    <w:p>
+      <w:pPr>
+        <w:jc w:val="both"/>
+      </w:pPr>
+      <w:r>
+        <w:t xml:space="preserve">Next install </w:t>
+      </w:r>
+      <w:proofErr w:type="spellStart"/>
+      <w:r>
+        <w:t>pyplis</w:t>
+      </w:r>
+      <w:proofErr w:type="spellEnd"/>
+      <w:r>
+        <w:t xml:space="preserve"> as this will also install a large number of dependencies, such as </w:t>
+      </w:r>
+      <w:proofErr w:type="spellStart"/>
+      <w:r>
+        <w:t>numpy</w:t>
+      </w:r>
+      <w:proofErr w:type="spellEnd"/>
+      <w:r>
+        <w:t xml:space="preserve"> and cv2. </w:t>
+      </w:r>
+      <w:proofErr w:type="spellStart"/>
+      <w:r>
+        <w:t>Pyplis</w:t>
+      </w:r>
+      <w:proofErr w:type="spellEnd"/>
+      <w:r>
+        <w:t xml:space="preserve"> can be installed with </w:t>
+      </w:r>
+      <w:proofErr w:type="spellStart"/>
+      <w:r>
+        <w:t>conda</w:t>
+      </w:r>
+      <w:proofErr w:type="spellEnd"/>
+      <w:r>
+        <w:t xml:space="preserve"> (from </w:t>
+      </w:r>
+      <w:proofErr w:type="spellStart"/>
+      <w:r>
+        <w:t>conda</w:t>
+      </w:r>
+      <w:proofErr w:type="spellEnd"/>
+      <w:r>
+        <w:t xml:space="preserve"> command prompt):</w:t>
+      </w:r>
+    </w:p>
+    <w:p>
+      <w:pPr>
+        <w:jc w:val="both"/>
+        <w:rPr>
+          <w:b/>
+        </w:rPr>
+      </w:pPr>
+      <w:proofErr w:type="spellStart"/>
+      <w:proofErr w:type="gramStart"/>
+      <w:r>
+        <w:rPr>
+          <w:rFonts w:ascii="Courier New" w:hAnsi="Courier New" w:cs="Courier New"/>
+          <w:b/>
+        </w:rPr>
+        <w:t>conda</w:t>
+      </w:r>
+      <w:proofErr w:type="spellEnd"/>
+      <w:proofErr w:type="gramEnd"/>
+      <w:r>
+        <w:rPr>
+          <w:rFonts w:ascii="Courier New" w:hAnsi="Courier New" w:cs="Courier New"/>
+          <w:b/>
+        </w:rPr>
+        <w:t xml:space="preserve"> install -c </w:t>
+      </w:r>
+      <w:proofErr w:type="spellStart"/>
+      <w:r>
+        <w:rPr>
+          <w:rFonts w:ascii="Courier New" w:hAnsi="Courier New" w:cs="Courier New"/>
+          <w:b/>
+        </w:rPr>
+        <w:t>conda</w:t>
+      </w:r>
+      <w:proofErr w:type="spellEnd"/>
+      <w:r>
+        <w:rPr>
+          <w:rFonts w:ascii="Courier New" w:hAnsi="Courier New" w:cs="Courier New"/>
+          <w:b/>
+        </w:rPr>
+        <w:t xml:space="preserve">-forge </w:t>
+      </w:r>
+      <w:proofErr w:type="spellStart"/>
+      <w:r>
+        <w:rPr>
+          <w:rFonts w:ascii="Courier New" w:hAnsi="Courier New" w:cs="Courier New"/>
+          <w:b/>
+        </w:rPr>
+        <w:t>pyplis</w:t>
+      </w:r>
+      <w:proofErr w:type="spellEnd"/>
+    </w:p>
+    <w:p>
+      <w:pPr>
+        <w:jc w:val="both"/>
+        <w:rPr>
+          <w:b/>
+          <w:i/>
+        </w:rPr>
+      </w:pPr>
+      <w:r>
+        <w:t xml:space="preserve">IMPORANT: May need to manually go into </w:t>
+      </w:r>
+      <w:proofErr w:type="spellStart"/>
+      <w:r>
+        <w:t>pyplis</w:t>
+      </w:r>
+      <w:proofErr w:type="spellEnd"/>
+      <w:r>
+        <w:t xml:space="preserve"> and add volcano source information file to </w:t>
+      </w:r>
+      <w:proofErr w:type="spellStart"/>
+      <w:r>
+        <w:t>pyplis</w:t>
+      </w:r>
+      <w:proofErr w:type="spellEnd"/>
+      <w:r>
+        <w:t xml:space="preserve"> package. Need to add it to the ./</w:t>
+      </w:r>
+      <w:proofErr w:type="spellStart"/>
+      <w:r>
+        <w:t>pyplis</w:t>
+      </w:r>
+      <w:proofErr w:type="spellEnd"/>
+      <w:r>
+        <w:t xml:space="preserve">/data/my_sources.txt file, which should be relatively straightforward. </w:t>
+      </w:r>
+      <w:proofErr w:type="spellStart"/>
+      <w:r>
+        <w:t>Source_id</w:t>
+      </w:r>
+      <w:proofErr w:type="spellEnd"/>
+      <w:r>
+        <w:t xml:space="preserve"> is caps sensitive, so just add two source IDs, one with capital letter to </w:t>
       </w:r>
       <w:r>
         <w:lastRenderedPageBreak/>
@@ -5213,29 +5903,112 @@
           <w:b/>
           <w:i/>
         </w:rPr>
-        <w:t>UPDATE: volcano source information can be saved through the GUI – go into geometry configuration and edit the volcano info, this will save directly to the pyplis my_sources.txt location.</w:t>
-      </w:r>
-    </w:p>
-    <w:p>
-      <w:pPr>
-        <w:jc w:val="both"/>
-      </w:pPr>
-      <w:r>
-        <w:t>Pyplis currently has a bug meaning it can’t download volcano data, as the URL it used to use not longer exists. Because of this we need to manually update a file. Navigate to your Miniconda folder, then go to:</w:t>
-      </w:r>
-    </w:p>
-    <w:p>
-      <w:pPr>
-        <w:jc w:val="both"/>
-        <w:rPr>
-          <w:i/>
-        </w:rPr>
-      </w:pPr>
-      <w:r>
-        <w:rPr>
-          <w:i/>
-        </w:rPr>
-        <w:t>envs &gt; pycam &gt; Lib &gt; site-packages &gt; pyplis &gt; data</w:t>
+        <w:t xml:space="preserve">UPDATE: volcano source information can be saved through the GUI – go into geometry configuration and edit the volcano info, this will save directly to the </w:t>
+      </w:r>
+      <w:proofErr w:type="spellStart"/>
+      <w:r>
+        <w:rPr>
+          <w:b/>
+          <w:i/>
+        </w:rPr>
+        <w:t>pyplis</w:t>
+      </w:r>
+      <w:proofErr w:type="spellEnd"/>
+      <w:r>
+        <w:rPr>
+          <w:b/>
+          <w:i/>
+        </w:rPr>
+        <w:t xml:space="preserve"> my_sources.txt location.</w:t>
+      </w:r>
+    </w:p>
+    <w:p>
+      <w:pPr>
+        <w:jc w:val="both"/>
+      </w:pPr>
+      <w:proofErr w:type="spellStart"/>
+      <w:r>
+        <w:t>Pyplis</w:t>
+      </w:r>
+      <w:proofErr w:type="spellEnd"/>
+      <w:r>
+        <w:t xml:space="preserve"> currently has a bug meaning it can’t download volcano data, as the URL it used to use </w:t>
+      </w:r>
+      <w:proofErr w:type="spellStart"/>
+      <w:r>
+        <w:t>not longer</w:t>
+      </w:r>
+      <w:proofErr w:type="spellEnd"/>
+      <w:r>
+        <w:t xml:space="preserve"> exists. Because of this we need to manually update a file. Navigate to your </w:t>
+      </w:r>
+      <w:proofErr w:type="spellStart"/>
+      <w:r>
+        <w:t>Miniconda</w:t>
+      </w:r>
+      <w:proofErr w:type="spellEnd"/>
+      <w:r>
+        <w:t xml:space="preserve"> folder, </w:t>
+      </w:r>
+      <w:proofErr w:type="gramStart"/>
+      <w:r>
+        <w:t>then</w:t>
+      </w:r>
+      <w:proofErr w:type="gramEnd"/>
+      <w:r>
+        <w:t xml:space="preserve"> go to:</w:t>
+      </w:r>
+    </w:p>
+    <w:p>
+      <w:pPr>
+        <w:jc w:val="both"/>
+        <w:rPr>
+          <w:i/>
+        </w:rPr>
+      </w:pPr>
+      <w:proofErr w:type="spellStart"/>
+      <w:proofErr w:type="gramStart"/>
+      <w:r>
+        <w:rPr>
+          <w:i/>
+        </w:rPr>
+        <w:t>envs</w:t>
+      </w:r>
+      <w:proofErr w:type="spellEnd"/>
+      <w:proofErr w:type="gramEnd"/>
+      <w:r>
+        <w:rPr>
+          <w:i/>
+        </w:rPr>
+        <w:t xml:space="preserve"> &gt; </w:t>
+      </w:r>
+      <w:proofErr w:type="spellStart"/>
+      <w:r>
+        <w:rPr>
+          <w:i/>
+        </w:rPr>
+        <w:t>pycam</w:t>
+      </w:r>
+      <w:proofErr w:type="spellEnd"/>
+      <w:r>
+        <w:rPr>
+          <w:i/>
+        </w:rPr>
+        <w:t xml:space="preserve"> &gt; Lib &gt; site-packages &gt; </w:t>
+      </w:r>
+      <w:proofErr w:type="spellStart"/>
+      <w:r>
+        <w:rPr>
+          <w:i/>
+        </w:rPr>
+        <w:t>pyplis</w:t>
+      </w:r>
+      <w:proofErr w:type="spellEnd"/>
+      <w:r>
+        <w:rPr>
+          <w:i/>
+        </w:rPr>
+        <w:t xml:space="preserve"> &gt; data</w:t>
       </w:r>
     </w:p>
     <w:p>
@@ -5251,38 +6024,63 @@
         <w:contextualSpacing/>
         <w:jc w:val="both"/>
       </w:pPr>
-      <w:r>
-        <w:t>source_ids:Villarrica</w:t>
-      </w:r>
-      <w:r>
-        <w:t>,villarrica</w:t>
-      </w:r>
+      <w:proofErr w:type="spellStart"/>
+      <w:r>
+        <w:t>source_ids</w:t>
+      </w:r>
+      <w:proofErr w:type="gramStart"/>
+      <w:r>
+        <w:t>:Villarrica,villarrica</w:t>
+      </w:r>
+      <w:proofErr w:type="spellEnd"/>
+      <w:proofErr w:type="gramEnd"/>
     </w:p>
     <w:p>
       <w:pPr>
         <w:contextualSpacing/>
         <w:jc w:val="both"/>
       </w:pPr>
-      <w:r>
-        <w:t>name:Villarrica</w:t>
-      </w:r>
+      <w:proofErr w:type="spellStart"/>
+      <w:proofErr w:type="gramStart"/>
+      <w:r>
+        <w:t>name:</w:t>
+      </w:r>
+      <w:proofErr w:type="gramEnd"/>
+      <w:r>
+        <w:t>Villarrica</w:t>
+      </w:r>
+      <w:proofErr w:type="spellEnd"/>
     </w:p>
     <w:p>
       <w:pPr>
         <w:contextualSpacing/>
         <w:jc w:val="both"/>
       </w:pPr>
-      <w:r>
-        <w:t>country:Chile</w:t>
-      </w:r>
+      <w:proofErr w:type="spellStart"/>
+      <w:proofErr w:type="gramStart"/>
+      <w:r>
+        <w:t>country:</w:t>
+      </w:r>
+      <w:proofErr w:type="gramEnd"/>
+      <w:r>
+        <w:t>Chile</w:t>
+      </w:r>
+      <w:proofErr w:type="spellEnd"/>
     </w:p>
     <w:p>
       <w:pPr>
         <w:contextualSpacing/>
         <w:jc w:val="both"/>
       </w:pPr>
-      <w:r>
-        <w:t>lat:-39.42</w:t>
+      <w:proofErr w:type="spellStart"/>
+      <w:proofErr w:type="gramStart"/>
+      <w:r>
+        <w:t>lat</w:t>
+      </w:r>
+      <w:proofErr w:type="spellEnd"/>
+      <w:proofErr w:type="gramEnd"/>
+      <w:r>
+        <w:t>:-39.42</w:t>
       </w:r>
     </w:p>
     <w:p>
@@ -5290,8 +6088,15 @@
         <w:contextualSpacing/>
         <w:jc w:val="both"/>
       </w:pPr>
-      <w:r>
-        <w:t>lon:-71.93</w:t>
+      <w:proofErr w:type="spellStart"/>
+      <w:proofErr w:type="gramStart"/>
+      <w:r>
+        <w:t>lon</w:t>
+      </w:r>
+      <w:proofErr w:type="spellEnd"/>
+      <w:proofErr w:type="gramEnd"/>
+      <w:r>
+        <w:t>:-71.93</w:t>
       </w:r>
     </w:p>
     <w:p>
@@ -5299,8 +6104,13 @@
         <w:contextualSpacing/>
         <w:jc w:val="both"/>
       </w:pPr>
-      <w:r>
-        <w:t>altitude:2847.0</w:t>
+      <w:proofErr w:type="gramStart"/>
+      <w:r>
+        <w:t>altitude:</w:t>
+      </w:r>
+      <w:proofErr w:type="gramEnd"/>
+      <w:r>
+        <w:t>2847.0</w:t>
       </w:r>
     </w:p>
     <w:p>
@@ -5326,19 +6136,75 @@
         <w:rPr>
           <w:highlight w:val="yellow"/>
         </w:rPr>
-        <w:t>Currently pyplis has an error which stops cell calibration from working</w:t>
-      </w:r>
+        <w:t xml:space="preserve">Currently </w:t>
+      </w:r>
+      <w:proofErr w:type="spellStart"/>
       <w:r>
         <w:rPr>
           <w:highlight w:val="yellow"/>
         </w:rPr>
+        <w:t>pyplis</w:t>
+      </w:r>
+      <w:proofErr w:type="spellEnd"/>
+      <w:r>
+        <w:rPr>
+          <w:highlight w:val="yellow"/>
+        </w:rPr>
+        <w:t xml:space="preserve"> has an error which stops cell calibration from working</w:t>
+      </w:r>
+      <w:r>
+        <w:rPr>
+          <w:highlight w:val="yellow"/>
+        </w:rPr>
         <w:t xml:space="preserve"> if using an empty cell as part of the calibration (in my experience)</w:t>
       </w:r>
       <w:r>
         <w:rPr>
           <w:highlight w:val="yellow"/>
         </w:rPr>
-        <w:t>. To get this to work, after installing pyplis go to line 467 in calib_base.py and change min(cds) to max(cds).</w:t>
+        <w:t xml:space="preserve">. To get this to work, after installing </w:t>
+      </w:r>
+      <w:proofErr w:type="spellStart"/>
+      <w:r>
+        <w:rPr>
+          <w:highlight w:val="yellow"/>
+        </w:rPr>
+        <w:t>pyplis</w:t>
+      </w:r>
+      <w:proofErr w:type="spellEnd"/>
+      <w:r>
+        <w:rPr>
+          <w:highlight w:val="yellow"/>
+        </w:rPr>
+        <w:t xml:space="preserve"> go to line 467 in calib_base.py and change min(</w:t>
+      </w:r>
+      <w:proofErr w:type="spellStart"/>
+      <w:r>
+        <w:rPr>
+          <w:highlight w:val="yellow"/>
+        </w:rPr>
+        <w:t>cds</w:t>
+      </w:r>
+      <w:proofErr w:type="spellEnd"/>
+      <w:r>
+        <w:rPr>
+          <w:highlight w:val="yellow"/>
+        </w:rPr>
+        <w:t>) to max(</w:t>
+      </w:r>
+      <w:proofErr w:type="spellStart"/>
+      <w:r>
+        <w:rPr>
+          <w:highlight w:val="yellow"/>
+        </w:rPr>
+        <w:t>cds</w:t>
+      </w:r>
+      <w:proofErr w:type="spellEnd"/>
+      <w:r>
+        <w:rPr>
+          <w:highlight w:val="yellow"/>
+        </w:rPr>
+        <w:t>).</w:t>
       </w:r>
     </w:p>
     <w:p>
@@ -5386,7 +6252,23 @@
         <w:t xml:space="preserve"> (write it exactly as displayed below)</w:t>
       </w:r>
       <w:r>
-        <w:t>. Make sure this is done within the pycam conda environment</w:t>
+        <w:t xml:space="preserve">. Make sure this is done within the </w:t>
+      </w:r>
+      <w:proofErr w:type="spellStart"/>
+      <w:r>
+        <w:t>pycam</w:t>
+      </w:r>
+      <w:proofErr w:type="spellEnd"/>
+      <w:r>
+        <w:t xml:space="preserve"> </w:t>
+      </w:r>
+      <w:proofErr w:type="spellStart"/>
+      <w:r>
+        <w:t>conda</w:t>
+      </w:r>
+      <w:proofErr w:type="spellEnd"/>
+      <w:r>
+        <w:t xml:space="preserve"> environment</w:t>
       </w:r>
       <w:r>
         <w:t>:</w:t>
@@ -5401,9 +6283,11 @@
         </w:numPr>
         <w:jc w:val="both"/>
       </w:pPr>
+      <w:proofErr w:type="spellStart"/>
       <w:r>
         <w:t>ttkthemes</w:t>
       </w:r>
+      <w:proofErr w:type="spellEnd"/>
     </w:p>
     <w:p>
       <w:pPr>
@@ -5427,9 +6311,11 @@
         </w:numPr>
         <w:jc w:val="both"/>
       </w:pPr>
+      <w:proofErr w:type="spellStart"/>
       <w:r>
         <w:t>paramiko</w:t>
       </w:r>
+      <w:proofErr w:type="spellEnd"/>
     </w:p>
     <w:p>
       <w:pPr>
@@ -5440,8 +6326,13 @@
         </w:numPr>
         <w:jc w:val="both"/>
       </w:pPr>
-      <w:r>
-        <w:t>scikit-image</w:t>
+      <w:proofErr w:type="spellStart"/>
+      <w:r>
+        <w:t>scikit</w:t>
+      </w:r>
+      <w:proofErr w:type="spellEnd"/>
+      <w:r>
+        <w:t>-image</w:t>
       </w:r>
     </w:p>
     <w:p>
@@ -5453,52 +6344,98 @@
         </w:numPr>
         <w:jc w:val="both"/>
       </w:pPr>
-      <w:r>
-        <w:t>pyproj==2.6.1.post1</w:t>
+      <w:proofErr w:type="spellStart"/>
+      <w:proofErr w:type="gramStart"/>
+      <w:r>
+        <w:t>pyproj</w:t>
+      </w:r>
+      <w:proofErr w:type="spellEnd"/>
+      <w:proofErr w:type="gramEnd"/>
+      <w:r>
+        <w:t>==2.6.1.post1</w:t>
       </w:r>
       <w:r>
         <w:tab/>
-        <w:t>(PyProj is installed with pyplis, but the version currently installed (3.3.0) doesn’t work for some functions. Reverting to this version seems to fix issues!</w:t>
-      </w:r>
-      <w:bookmarkStart w:id="0" w:name="_GoBack"/>
-      <w:bookmarkEnd w:id="0"/>
-    </w:p>
-    <w:p>
-      <w:pPr>
-        <w:jc w:val="both"/>
-        <w:rPr>
-          <w:b/>
-          <w:i/>
-        </w:rPr>
-      </w:pPr>
-    </w:p>
-    <w:p>
-      <w:pPr>
-        <w:jc w:val="both"/>
-      </w:pPr>
-    </w:p>
-    <w:p>
-      <w:pPr>
-        <w:jc w:val="both"/>
-        <w:rPr>
-          <w:b/>
-          <w:i/>
-        </w:rPr>
-      </w:pPr>
-      <w:r>
-        <w:rPr>
-          <w:b/>
-          <w:i/>
-        </w:rPr>
-        <w:t xml:space="preserve">PyCam installation </w:t>
-      </w:r>
-    </w:p>
-    <w:p>
-      <w:pPr>
-        <w:jc w:val="both"/>
-      </w:pPr>
-      <w:r>
-        <w:t xml:space="preserve">Pull pycam project from github: </w:t>
+        <w:t>(</w:t>
+      </w:r>
+      <w:proofErr w:type="spellStart"/>
+      <w:r>
+        <w:t>PyProj</w:t>
+      </w:r>
+      <w:proofErr w:type="spellEnd"/>
+      <w:r>
+        <w:t xml:space="preserve"> is installed with </w:t>
+      </w:r>
+      <w:proofErr w:type="spellStart"/>
+      <w:r>
+        <w:t>pyplis</w:t>
+      </w:r>
+      <w:proofErr w:type="spellEnd"/>
+      <w:r>
+        <w:t>, but the version currently installed (3.3.0) doesn’t work for some functions. Reverting to this version seems to fix issues!</w:t>
+      </w:r>
+    </w:p>
+    <w:p>
+      <w:pPr>
+        <w:jc w:val="both"/>
+        <w:rPr>
+          <w:b/>
+          <w:i/>
+        </w:rPr>
+      </w:pPr>
+    </w:p>
+    <w:p>
+      <w:pPr>
+        <w:jc w:val="both"/>
+      </w:pPr>
+    </w:p>
+    <w:p>
+      <w:pPr>
+        <w:jc w:val="both"/>
+        <w:rPr>
+          <w:b/>
+          <w:i/>
+        </w:rPr>
+      </w:pPr>
+      <w:proofErr w:type="spellStart"/>
+      <w:r>
+        <w:rPr>
+          <w:b/>
+          <w:i/>
+        </w:rPr>
+        <w:t>PyCam</w:t>
+      </w:r>
+      <w:proofErr w:type="spellEnd"/>
+      <w:r>
+        <w:rPr>
+          <w:b/>
+          <w:i/>
+        </w:rPr>
+        <w:t xml:space="preserve"> installation </w:t>
+      </w:r>
+    </w:p>
+    <w:p>
+      <w:pPr>
+        <w:jc w:val="both"/>
+      </w:pPr>
+      <w:r>
+        <w:t xml:space="preserve">Pull </w:t>
+      </w:r>
+      <w:proofErr w:type="spellStart"/>
+      <w:r>
+        <w:t>pycam</w:t>
+      </w:r>
+      <w:proofErr w:type="spellEnd"/>
+      <w:r>
+        <w:t xml:space="preserve"> project from </w:t>
+      </w:r>
+      <w:proofErr w:type="spellStart"/>
+      <w:r>
+        <w:t>github</w:t>
+      </w:r>
+      <w:proofErr w:type="spellEnd"/>
+      <w:r>
+        <w:t xml:space="preserve">: </w:t>
       </w:r>
       <w:hyperlink r:id="rId19" w:history="1">
         <w:r>
@@ -5512,7 +6449,15 @@
         <w:t>. This is currently a private repository but can be made available on request</w:t>
       </w:r>
       <w:r>
-        <w:t xml:space="preserve"> – you will need to sign into your github account and I can then make this available</w:t>
+        <w:t xml:space="preserve"> – you will need to sign into your </w:t>
+      </w:r>
+      <w:proofErr w:type="spellStart"/>
+      <w:r>
+        <w:t>github</w:t>
+      </w:r>
+      <w:proofErr w:type="spellEnd"/>
+      <w:r>
+        <w:t xml:space="preserve"> account and I can then make this available</w:t>
       </w:r>
       <w:r>
         <w:t>.</w:t>
@@ -5532,12 +6477,21 @@
           <w:u w:val="none"/>
         </w:rPr>
       </w:pPr>
+      <w:proofErr w:type="gramStart"/>
       <w:r>
         <w:rPr>
           <w:rFonts w:ascii="Courier New" w:hAnsi="Courier New" w:cs="Courier New"/>
           <w:b/>
         </w:rPr>
-        <w:t xml:space="preserve">git clone </w:t>
+        <w:t>git</w:t>
+      </w:r>
+      <w:proofErr w:type="gramEnd"/>
+      <w:r>
+        <w:rPr>
+          <w:rFonts w:ascii="Courier New" w:hAnsi="Courier New" w:cs="Courier New"/>
+          <w:b/>
+        </w:rPr>
+        <w:t xml:space="preserve"> clone </w:t>
       </w:r>
       <w:hyperlink r:id="rId20" w:history="1">
         <w:r>
@@ -5567,15 +6521,79 @@
           <w:u w:val="none"/>
         </w:rPr>
         <w:lastRenderedPageBreak/>
-        <w:t>This will create a new directory (in whatever directory you write the command), called PyCamPermanent. Within this there is a pycam folder which contains all of the code.</w:t>
-      </w:r>
-    </w:p>
-    <w:p>
-      <w:pPr>
-        <w:jc w:val="both"/>
-      </w:pPr>
-      <w:r>
-        <w:t>Copy ifit and ifit_ld folders from memory stick into pycam folder</w:t>
+        <w:t xml:space="preserve">This will create a new directory (in whatever directory you write the command), called </w:t>
+      </w:r>
+      <w:proofErr w:type="spellStart"/>
+      <w:r>
+        <w:rPr>
+          <w:rStyle w:val="Hyperlink"/>
+          <w:rFonts w:cstheme="minorHAnsi"/>
+          <w:color w:val="auto"/>
+          <w:u w:val="none"/>
+        </w:rPr>
+        <w:t>PyCamPermanent</w:t>
+      </w:r>
+      <w:proofErr w:type="spellEnd"/>
+      <w:r>
+        <w:rPr>
+          <w:rStyle w:val="Hyperlink"/>
+          <w:rFonts w:cstheme="minorHAnsi"/>
+          <w:color w:val="auto"/>
+          <w:u w:val="none"/>
+        </w:rPr>
+        <w:t xml:space="preserve">. Within this there is a </w:t>
+      </w:r>
+      <w:proofErr w:type="spellStart"/>
+      <w:r>
+        <w:rPr>
+          <w:rStyle w:val="Hyperlink"/>
+          <w:rFonts w:cstheme="minorHAnsi"/>
+          <w:color w:val="auto"/>
+          <w:u w:val="none"/>
+        </w:rPr>
+        <w:t>pycam</w:t>
+      </w:r>
+      <w:proofErr w:type="spellEnd"/>
+      <w:r>
+        <w:rPr>
+          <w:rStyle w:val="Hyperlink"/>
+          <w:rFonts w:cstheme="minorHAnsi"/>
+          <w:color w:val="auto"/>
+          <w:u w:val="none"/>
+        </w:rPr>
+        <w:t xml:space="preserve"> folder which contains all of the code.</w:t>
+      </w:r>
+    </w:p>
+    <w:p>
+      <w:pPr>
+        <w:jc w:val="both"/>
+      </w:pPr>
+      <w:r>
+        <w:t xml:space="preserve">Copy </w:t>
+      </w:r>
+      <w:proofErr w:type="spellStart"/>
+      <w:r>
+        <w:t>ifit</w:t>
+      </w:r>
+      <w:proofErr w:type="spellEnd"/>
+      <w:r>
+        <w:t xml:space="preserve"> and </w:t>
+      </w:r>
+      <w:proofErr w:type="spellStart"/>
+      <w:r>
+        <w:t>ifit_ld</w:t>
+      </w:r>
+      <w:proofErr w:type="spellEnd"/>
+      <w:r>
+        <w:t xml:space="preserve"> folders from memory stick into </w:t>
+      </w:r>
+      <w:proofErr w:type="spellStart"/>
+      <w:r>
+        <w:t>pycam</w:t>
+      </w:r>
+      <w:proofErr w:type="spellEnd"/>
+      <w:r>
+        <w:t xml:space="preserve"> folder</w:t>
       </w:r>
       <w:r>
         <w:t xml:space="preserve"> – these are not downloaded with the git clone</w:t>
@@ -5591,11 +6609,40 @@
       <w:r>
         <w:t xml:space="preserve">Filenames in </w:t>
       </w:r>
-      <w:r>
-        <w:t>pycam/</w:t>
-      </w:r>
-      <w:r>
-        <w:t>tests/test_data/test_spectra/ must be changed – for some reason github has them as lower case</w:t>
+      <w:proofErr w:type="spellStart"/>
+      <w:r>
+        <w:t>pycam</w:t>
+      </w:r>
+      <w:proofErr w:type="spellEnd"/>
+      <w:r>
+        <w:t>/</w:t>
+      </w:r>
+      <w:r>
+        <w:t>tests/</w:t>
+      </w:r>
+      <w:proofErr w:type="spellStart"/>
+      <w:r>
+        <w:t>test_data</w:t>
+      </w:r>
+      <w:proofErr w:type="spellEnd"/>
+      <w:r>
+        <w:t>/</w:t>
+      </w:r>
+      <w:proofErr w:type="spellStart"/>
+      <w:r>
+        <w:t>test_spectra</w:t>
+      </w:r>
+      <w:proofErr w:type="spellEnd"/>
+      <w:r>
+        <w:t xml:space="preserve">/ must be changed – for some reason </w:t>
+      </w:r>
+      <w:proofErr w:type="spellStart"/>
+      <w:r>
+        <w:t>github</w:t>
+      </w:r>
+      <w:proofErr w:type="spellEnd"/>
+      <w:r>
+        <w:t xml:space="preserve"> has them as lower case</w:t>
       </w:r>
       <w:r>
         <w:t xml:space="preserve"> (I can’t get this to change…)</w:t>
@@ -5615,83 +6662,234 @@
         <w:jc w:val="both"/>
       </w:pPr>
       <w:r>
-        <w:t>In the pycam_gui.py file (“./pycam/gui/pycam_gui.py”) line 6 gives an absolute path to “pyproj”. I have recently tested removing this and I’m not sure I lost any functionality, so it may be fine, but if an error does occur, this path simply needs to be changed to the path on your local machine. This is within your miniconda folder then relative to the miniconda folder it will be located:</w:t>
-      </w:r>
-    </w:p>
-    <w:p>
-      <w:pPr>
-        <w:jc w:val="both"/>
-        <w:rPr>
-          <w:i/>
-        </w:rPr>
-      </w:pPr>
-      <w:r>
-        <w:rPr>
-          <w:i/>
-        </w:rPr>
-        <w:t>envs\\pycam\\Lib\\site-packages\\pyproj</w:t>
-      </w:r>
-    </w:p>
-    <w:p>
-      <w:pPr>
-        <w:jc w:val="both"/>
-      </w:pPr>
-      <w:r>
-        <w:t>Simply add your miniconda path to the start of this path.</w:t>
-      </w:r>
-    </w:p>
-    <w:p>
-      <w:pPr>
-        <w:jc w:val="both"/>
-      </w:pPr>
-    </w:p>
-    <w:p>
-      <w:pPr>
-        <w:jc w:val="both"/>
-        <w:rPr>
-          <w:b/>
-          <w:i/>
-        </w:rPr>
-      </w:pPr>
-      <w:r>
-        <w:rPr>
-          <w:b/>
-          <w:i/>
-        </w:rPr>
-        <w:t>Running PyCam</w:t>
-      </w:r>
-    </w:p>
-    <w:p>
-      <w:pPr>
-        <w:jc w:val="both"/>
-      </w:pPr>
-      <w:r>
-        <w:t>The PyCam software should now be ready to run. Open PyCharm. Select Open Project and navigate to the PyCamPermanent folder. This should open the project. IT may try to create a new virtual environment when you open this – click cancel. We need to set the project interpreter to the conda environment we have already created.</w:t>
-      </w:r>
-    </w:p>
-    <w:p>
-      <w:pPr>
-        <w:jc w:val="both"/>
-        <w:rPr>
-          <w:i/>
-        </w:rPr>
-      </w:pPr>
-      <w:r>
-        <w:rPr>
-          <w:i/>
-        </w:rPr>
-        <w:t>File &gt; Settings &gt; Project: PyCamPermanent &gt; Python Interpreter</w:t>
-      </w:r>
-    </w:p>
-    <w:p>
-      <w:pPr>
-        <w:jc w:val="both"/>
-      </w:pPr>
-      <w:r>
-        <w:t xml:space="preserve">Select the cog in the top right corner and click “Add”. On the left hand side select “Conda Environment”. Select “Existing Environment”. </w:t>
-      </w:r>
-      <w:r>
-        <w:t xml:space="preserve">In the interpreter section click the three dot on the right hand side to search for an interpreter. </w:t>
+        <w:t>In the pycam_gui.py file (“./</w:t>
+      </w:r>
+      <w:proofErr w:type="spellStart"/>
+      <w:r>
+        <w:t>pycam</w:t>
+      </w:r>
+      <w:proofErr w:type="spellEnd"/>
+      <w:r>
+        <w:t>/</w:t>
+      </w:r>
+      <w:proofErr w:type="spellStart"/>
+      <w:r>
+        <w:t>gui</w:t>
+      </w:r>
+      <w:proofErr w:type="spellEnd"/>
+      <w:r>
+        <w:t>/pycam_gui.py”) line 6 gives an absolute path to “</w:t>
+      </w:r>
+      <w:proofErr w:type="spellStart"/>
+      <w:r>
+        <w:t>pyproj</w:t>
+      </w:r>
+      <w:proofErr w:type="spellEnd"/>
+      <w:r>
+        <w:t xml:space="preserve">”. I have recently tested removing this and I’m not sure I lost any functionality, so it may be fine, but if an error does occur, this path simply needs to be changed to the path on your local machine. This is within your </w:t>
+      </w:r>
+      <w:proofErr w:type="spellStart"/>
+      <w:r>
+        <w:t>miniconda</w:t>
+      </w:r>
+      <w:proofErr w:type="spellEnd"/>
+      <w:r>
+        <w:t xml:space="preserve"> folder then relative to the </w:t>
+      </w:r>
+      <w:proofErr w:type="spellStart"/>
+      <w:r>
+        <w:t>miniconda</w:t>
+      </w:r>
+      <w:proofErr w:type="spellEnd"/>
+      <w:r>
+        <w:t xml:space="preserve"> folder it will be located:</w:t>
+      </w:r>
+    </w:p>
+    <w:p>
+      <w:pPr>
+        <w:jc w:val="both"/>
+        <w:rPr>
+          <w:i/>
+        </w:rPr>
+      </w:pPr>
+      <w:proofErr w:type="spellStart"/>
+      <w:proofErr w:type="gramStart"/>
+      <w:r>
+        <w:rPr>
+          <w:i/>
+        </w:rPr>
+        <w:t>envs</w:t>
+      </w:r>
+      <w:proofErr w:type="spellEnd"/>
+      <w:r>
+        <w:rPr>
+          <w:i/>
+        </w:rPr>
+        <w:t>\\</w:t>
+      </w:r>
+      <w:proofErr w:type="spellStart"/>
+      <w:r>
+        <w:rPr>
+          <w:i/>
+        </w:rPr>
+        <w:t>pycam</w:t>
+      </w:r>
+      <w:proofErr w:type="spellEnd"/>
+      <w:r>
+        <w:rPr>
+          <w:i/>
+        </w:rPr>
+        <w:t>\\Lib\\site-packages\\</w:t>
+      </w:r>
+      <w:proofErr w:type="spellStart"/>
+      <w:r>
+        <w:rPr>
+          <w:i/>
+        </w:rPr>
+        <w:t>pyproj</w:t>
+      </w:r>
+      <w:proofErr w:type="spellEnd"/>
+      <w:proofErr w:type="gramEnd"/>
+    </w:p>
+    <w:p>
+      <w:pPr>
+        <w:jc w:val="both"/>
+      </w:pPr>
+      <w:r>
+        <w:t xml:space="preserve">Simply add your </w:t>
+      </w:r>
+      <w:proofErr w:type="spellStart"/>
+      <w:r>
+        <w:t>miniconda</w:t>
+      </w:r>
+      <w:proofErr w:type="spellEnd"/>
+      <w:r>
+        <w:t xml:space="preserve"> path to the start of this path.</w:t>
+      </w:r>
+    </w:p>
+    <w:p>
+      <w:pPr>
+        <w:jc w:val="both"/>
+      </w:pPr>
+    </w:p>
+    <w:p>
+      <w:pPr>
+        <w:jc w:val="both"/>
+        <w:rPr>
+          <w:b/>
+          <w:i/>
+        </w:rPr>
+      </w:pPr>
+      <w:r>
+        <w:rPr>
+          <w:b/>
+          <w:i/>
+        </w:rPr>
+        <w:t xml:space="preserve">Running </w:t>
+      </w:r>
+      <w:proofErr w:type="spellStart"/>
+      <w:r>
+        <w:rPr>
+          <w:b/>
+          <w:i/>
+        </w:rPr>
+        <w:t>PyCam</w:t>
+      </w:r>
+      <w:proofErr w:type="spellEnd"/>
+    </w:p>
+    <w:p>
+      <w:pPr>
+        <w:jc w:val="both"/>
+      </w:pPr>
+      <w:r>
+        <w:t xml:space="preserve">The </w:t>
+      </w:r>
+      <w:proofErr w:type="spellStart"/>
+      <w:r>
+        <w:t>PyCam</w:t>
+      </w:r>
+      <w:proofErr w:type="spellEnd"/>
+      <w:r>
+        <w:t xml:space="preserve"> software should now be ready to run. Open </w:t>
+      </w:r>
+      <w:proofErr w:type="spellStart"/>
+      <w:r>
+        <w:t>PyCharm</w:t>
+      </w:r>
+      <w:proofErr w:type="spellEnd"/>
+      <w:r>
+        <w:t xml:space="preserve">. Select Open Project and navigate to the </w:t>
+      </w:r>
+      <w:proofErr w:type="spellStart"/>
+      <w:r>
+        <w:t>PyCamPermanent</w:t>
+      </w:r>
+      <w:proofErr w:type="spellEnd"/>
+      <w:r>
+        <w:t xml:space="preserve"> folder. This should open the project. IT may try to create a new virtual environment when you open this – click cancel. We need to set the project interpreter to the </w:t>
+      </w:r>
+      <w:proofErr w:type="spellStart"/>
+      <w:r>
+        <w:t>conda</w:t>
+      </w:r>
+      <w:proofErr w:type="spellEnd"/>
+      <w:r>
+        <w:t xml:space="preserve"> environment we have already created.</w:t>
+      </w:r>
+    </w:p>
+    <w:p>
+      <w:pPr>
+        <w:jc w:val="both"/>
+        <w:rPr>
+          <w:i/>
+        </w:rPr>
+      </w:pPr>
+      <w:r>
+        <w:rPr>
+          <w:i/>
+        </w:rPr>
+        <w:t xml:space="preserve">File &gt; Settings &gt; Project: </w:t>
+      </w:r>
+      <w:proofErr w:type="spellStart"/>
+      <w:r>
+        <w:rPr>
+          <w:i/>
+        </w:rPr>
+        <w:t>PyCamPermanent</w:t>
+      </w:r>
+      <w:proofErr w:type="spellEnd"/>
+      <w:r>
+        <w:rPr>
+          <w:i/>
+        </w:rPr>
+        <w:t xml:space="preserve"> &gt; Python Interpreter</w:t>
+      </w:r>
+    </w:p>
+    <w:p>
+      <w:pPr>
+        <w:jc w:val="both"/>
+      </w:pPr>
+      <w:r>
+        <w:t>Select the cog in the top right corner and click “Add”. On the left hand side select “</w:t>
+      </w:r>
+      <w:proofErr w:type="spellStart"/>
+      <w:r>
+        <w:t>Conda</w:t>
+      </w:r>
+      <w:proofErr w:type="spellEnd"/>
+      <w:r>
+        <w:t xml:space="preserve"> Environment”. Select “Existing Environment”. </w:t>
+      </w:r>
+      <w:r>
+        <w:t xml:space="preserve">In the interpreter section click the three </w:t>
+      </w:r>
+      <w:proofErr w:type="gramStart"/>
+      <w:r>
+        <w:t>dot</w:t>
+      </w:r>
+      <w:proofErr w:type="gramEnd"/>
+      <w:r>
+        <w:t xml:space="preserve"> on the right hand side to search for an interpreter. </w:t>
       </w:r>
       <w:r>
         <w:t>Now navigate to you</w:t>
@@ -5700,7 +6898,31 @@
         <w:t>r</w:t>
       </w:r>
       <w:r>
-        <w:t xml:space="preserve"> Miniconda folder, go to “envs” then “pycam”. Scroll down this folder and there should be a python.exe</w:t>
+        <w:t xml:space="preserve"> </w:t>
+      </w:r>
+      <w:proofErr w:type="spellStart"/>
+      <w:r>
+        <w:t>Miniconda</w:t>
+      </w:r>
+      <w:proofErr w:type="spellEnd"/>
+      <w:r>
+        <w:t xml:space="preserve"> folder, go to “</w:t>
+      </w:r>
+      <w:proofErr w:type="spellStart"/>
+      <w:r>
+        <w:t>envs</w:t>
+      </w:r>
+      <w:proofErr w:type="spellEnd"/>
+      <w:r>
+        <w:t>” then “</w:t>
+      </w:r>
+      <w:proofErr w:type="spellStart"/>
+      <w:r>
+        <w:t>pycam</w:t>
+      </w:r>
+      <w:proofErr w:type="spellEnd"/>
+      <w:r>
+        <w:t>”. Scroll down this folder and there should be a python.exe</w:t>
       </w:r>
       <w:r>
         <w:t xml:space="preserve"> file – select this. Click OK and this should all be loaded into the project as the interpreter.</w:t>
@@ -5714,7 +6936,23 @@
         </w:rPr>
       </w:pPr>
       <w:r>
-        <w:t>Open the “run_pycam.py” file. Right click inside the file and select “Run File in Python Console”. Once you have done this the first time, subsequently you will be able to run PyCam GUI from the Green triangle button in the toolbar.</w:t>
+        <w:t xml:space="preserve">Open the “run_pycam.py” </w:t>
+      </w:r>
+      <w:proofErr w:type="gramStart"/>
+      <w:r>
+        <w:t>file</w:t>
+      </w:r>
+      <w:proofErr w:type="gramEnd"/>
+      <w:r>
+        <w:t xml:space="preserve">. Right click inside the file and select “Run File in Python Console”. Once you have done this the first time, subsequently you will be able to run </w:t>
+      </w:r>
+      <w:proofErr w:type="spellStart"/>
+      <w:r>
+        <w:t>PyCam</w:t>
+      </w:r>
+      <w:proofErr w:type="spellEnd"/>
+      <w:r>
+        <w:t xml:space="preserve"> GUI from the Green triangle button in the toolbar.</w:t>
       </w:r>
     </w:p>
     <w:p>
@@ -5741,7 +6979,15 @@
         <w:jc w:val="both"/>
       </w:pPr>
       <w:r>
-        <w:t>After starting PyCam GUI, it will probably be necessary to adjust settings so that figures fit the screen better. Go to:</w:t>
+        <w:t xml:space="preserve">After starting </w:t>
+      </w:r>
+      <w:proofErr w:type="spellStart"/>
+      <w:r>
+        <w:t>PyCam</w:t>
+      </w:r>
+      <w:proofErr w:type="spellEnd"/>
+      <w:r>
+        <w:t xml:space="preserve"> GUI, it will probably be necessary to adjust settings so that figures fit the screen better. Go to:</w:t>
       </w:r>
     </w:p>
     <w:p>
@@ -5818,7 +7064,23 @@
         <w:jc w:val="both"/>
       </w:pPr>
       <w:r>
-        <w:t>First, it is important to avoid confusion related to the instrument and software, so here initially some important information is defined. There are 2 distinct python softwares, both of which may be referred to as PyCam in some form:</w:t>
+        <w:t xml:space="preserve">First, it is important to avoid confusion related to the instrument and software, so here initially some important information is defined. There are 2 distinct python </w:t>
+      </w:r>
+      <w:proofErr w:type="spellStart"/>
+      <w:r>
+        <w:t>softwares</w:t>
+      </w:r>
+      <w:proofErr w:type="spellEnd"/>
+      <w:r>
+        <w:t xml:space="preserve">, both of which may be referred to as </w:t>
+      </w:r>
+      <w:proofErr w:type="spellStart"/>
+      <w:r>
+        <w:t>PyCam</w:t>
+      </w:r>
+      <w:proofErr w:type="spellEnd"/>
+      <w:r>
+        <w:t xml:space="preserve"> in some form:</w:t>
       </w:r>
     </w:p>
     <w:p>
@@ -5831,7 +7093,15 @@
         <w:jc w:val="both"/>
       </w:pPr>
       <w:r>
-        <w:t>The first is the software run on the instrument itself, on the Raspberry Pis. Primarily this is used for control of data acquisition and also for setting up sockets for interfacing with the second</w:t>
+        <w:t xml:space="preserve">The first is the software run on the instrument itself, on the Raspberry </w:t>
+      </w:r>
+      <w:proofErr w:type="spellStart"/>
+      <w:r>
+        <w:t>Pis</w:t>
+      </w:r>
+      <w:proofErr w:type="spellEnd"/>
+      <w:r>
+        <w:t>. Primarily this is used for control of data acquisition and also for setting up sockets for interfacing with the second</w:t>
       </w:r>
       <w:r>
         <w:t xml:space="preserve"> (GUI)</w:t>
@@ -5846,7 +7116,15 @@
         <w:t>pycam_masterpi.py</w:t>
       </w:r>
       <w:r>
-        <w:t xml:space="preserve">. In this document this may be referred to either as pycam (lower case) or the script name itself </w:t>
+        <w:t xml:space="preserve">. In this document this may be referred to either as </w:t>
+      </w:r>
+      <w:proofErr w:type="spellStart"/>
+      <w:r>
+        <w:t>pycam</w:t>
+      </w:r>
+      <w:proofErr w:type="spellEnd"/>
+      <w:r>
+        <w:t xml:space="preserve"> (lower case) or the script name itself </w:t>
       </w:r>
       <w:r>
         <w:rPr>
@@ -5883,7 +7161,23 @@
         <w:t xml:space="preserve">instrument </w:t>
       </w:r>
       <w:r>
-        <w:t>settings, download data from the instrument, process data etc… In this document we refer to this as PyCam GUI.</w:t>
+        <w:t xml:space="preserve">settings, download data from the instrument, process data </w:t>
+      </w:r>
+      <w:proofErr w:type="spellStart"/>
+      <w:r>
+        <w:t>etc</w:t>
+      </w:r>
+      <w:proofErr w:type="spellEnd"/>
+      <w:r>
+        <w:t xml:space="preserve">… In this document we refer to this as </w:t>
+      </w:r>
+      <w:proofErr w:type="spellStart"/>
+      <w:r>
+        <w:t>PyCam</w:t>
+      </w:r>
+      <w:proofErr w:type="spellEnd"/>
+      <w:r>
+        <w:t xml:space="preserve"> GUI.</w:t>
       </w:r>
     </w:p>
     <w:p>
@@ -5896,7 +7190,31 @@
         <w:jc w:val="both"/>
       </w:pPr>
       <w:r>
-        <w:t>“PyCam” is then used to refer to the software as a whole, encompassing pycam and PyCam GUI.</w:t>
+        <w:t>“</w:t>
+      </w:r>
+      <w:proofErr w:type="spellStart"/>
+      <w:r>
+        <w:t>PyCam</w:t>
+      </w:r>
+      <w:proofErr w:type="spellEnd"/>
+      <w:r>
+        <w:t xml:space="preserve">” is then used to refer to the software as a whole, encompassing </w:t>
+      </w:r>
+      <w:proofErr w:type="spellStart"/>
+      <w:r>
+        <w:t>pycam</w:t>
+      </w:r>
+      <w:proofErr w:type="spellEnd"/>
+      <w:r>
+        <w:t xml:space="preserve"> and </w:t>
+      </w:r>
+      <w:proofErr w:type="spellStart"/>
+      <w:r>
+        <w:t>PyCam</w:t>
+      </w:r>
+      <w:proofErr w:type="spellEnd"/>
+      <w:r>
+        <w:t xml:space="preserve"> GUI.</w:t>
       </w:r>
     </w:p>
     <w:p>
@@ -5944,7 +7262,23 @@
         <w:t>pycam_masterpi.py</w:t>
       </w:r>
       <w:r>
-        <w:t xml:space="preserve"> and associated subprocess scripts). This software can be scheduled to start at a specific time each day (needed for permanent/automated installations), or it can manually be started through the PyCam GUI. For scheduled runs see </w:t>
+        <w:t xml:space="preserve"> and associated </w:t>
+      </w:r>
+      <w:proofErr w:type="spellStart"/>
+      <w:r>
+        <w:t>subprocess</w:t>
+      </w:r>
+      <w:proofErr w:type="spellEnd"/>
+      <w:r>
+        <w:t xml:space="preserve"> scripts). This software can be scheduled to start at a specific time each day (needed for permanent/automated installations), or it can manually be started through the </w:t>
+      </w:r>
+      <w:proofErr w:type="spellStart"/>
+      <w:r>
+        <w:t>PyCam</w:t>
+      </w:r>
+      <w:proofErr w:type="spellEnd"/>
+      <w:r>
+        <w:t xml:space="preserve"> GUI. For scheduled runs see </w:t>
       </w:r>
       <w:r>
         <w:rPr>
@@ -5953,21 +7287,43 @@
         <w:t>section 4.5</w:t>
       </w:r>
       <w:r>
-        <w:t>. To manually run the instrument software, first ensure you have an Ethernet connection to the instrument then from the PyCam GUI:</w:t>
-      </w:r>
-    </w:p>
-    <w:p>
-      <w:pPr>
-        <w:jc w:val="both"/>
-        <w:rPr>
-          <w:i/>
-        </w:rPr>
-      </w:pPr>
-      <w:r>
-        <w:rPr>
-          <w:i/>
-        </w:rPr>
-        <w:t xml:space="preserve">Instrument &gt; Commands &gt; Run pycam </w:t>
+        <w:t xml:space="preserve">. To manually run the instrument software, first ensure you have an Ethernet connection to the instrument then from the </w:t>
+      </w:r>
+      <w:proofErr w:type="spellStart"/>
+      <w:r>
+        <w:t>PyCam</w:t>
+      </w:r>
+      <w:proofErr w:type="spellEnd"/>
+      <w:r>
+        <w:t xml:space="preserve"> GUI:</w:t>
+      </w:r>
+    </w:p>
+    <w:p>
+      <w:pPr>
+        <w:jc w:val="both"/>
+        <w:rPr>
+          <w:i/>
+        </w:rPr>
+      </w:pPr>
+      <w:r>
+        <w:rPr>
+          <w:i/>
+        </w:rPr>
+        <w:t xml:space="preserve">Instrument &gt; Commands &gt; Run </w:t>
+      </w:r>
+      <w:proofErr w:type="spellStart"/>
+      <w:r>
+        <w:rPr>
+          <w:i/>
+        </w:rPr>
+        <w:t>pycam</w:t>
+      </w:r>
+      <w:proofErr w:type="spellEnd"/>
+      <w:r>
+        <w:rPr>
+          <w:i/>
+        </w:rPr>
+        <w:t xml:space="preserve"> </w:t>
       </w:r>
     </w:p>
     <w:p>
@@ -5981,8 +7337,16 @@
         <w:rPr>
           <w:i/>
         </w:rPr>
-        <w:t>Run pycam</w:t>
-      </w:r>
+        <w:t xml:space="preserve">Run </w:t>
+      </w:r>
+      <w:proofErr w:type="spellStart"/>
+      <w:r>
+        <w:rPr>
+          <w:i/>
+        </w:rPr>
+        <w:t>pycam</w:t>
+      </w:r>
+      <w:proofErr w:type="spellEnd"/>
       <w:r>
         <w:rPr>
           <w:i/>
@@ -6032,7 +7396,15 @@
         <w:t>(without automated capture)</w:t>
       </w:r>
       <w:r>
-        <w:t xml:space="preserve">, automated capture can still be started later through the PyCam GUI (see </w:t>
+        <w:t xml:space="preserve">, automated capture can still be started later through the </w:t>
+      </w:r>
+      <w:proofErr w:type="spellStart"/>
+      <w:r>
+        <w:t>PyCam</w:t>
+      </w:r>
+      <w:proofErr w:type="spellEnd"/>
+      <w:r>
+        <w:t xml:space="preserve"> GUI (see </w:t>
       </w:r>
       <w:r>
         <w:rPr>
@@ -6067,7 +7439,23 @@
         <w:t>section 4.2</w:t>
       </w:r>
       <w:r>
-        <w:t xml:space="preserve">) on Pi 1, move to the pycam scripts directory “/home/pi/pycam/scripts/” then run </w:t>
+        <w:t xml:space="preserve">) on Pi 1, move to the </w:t>
+      </w:r>
+      <w:proofErr w:type="spellStart"/>
+      <w:r>
+        <w:t>pycam</w:t>
+      </w:r>
+      <w:proofErr w:type="spellEnd"/>
+      <w:r>
+        <w:t xml:space="preserve"> scripts directory “/home/pi/</w:t>
+      </w:r>
+      <w:proofErr w:type="spellStart"/>
+      <w:r>
+        <w:t>pycam</w:t>
+      </w:r>
+      <w:proofErr w:type="spellEnd"/>
+      <w:r>
+        <w:t xml:space="preserve">/scripts/” then run </w:t>
       </w:r>
       <w:r>
         <w:rPr>
@@ -6185,7 +7573,33 @@
         <w:jc w:val="both"/>
       </w:pPr>
       <w:r>
-        <w:t>For debugging and some other functions it can sometimes be useful to SSH into the instrument Raspberry Pis using the above IP addresses.</w:t>
+        <w:t>Username: pi</w:t>
+      </w:r>
+    </w:p>
+    <w:p>
+      <w:pPr>
+        <w:jc w:val="both"/>
+      </w:pPr>
+      <w:r>
+        <w:t>Password: raspberry</w:t>
+      </w:r>
+      <w:bookmarkStart w:id="0" w:name="_GoBack"/>
+      <w:bookmarkEnd w:id="0"/>
+    </w:p>
+    <w:p>
+      <w:pPr>
+        <w:jc w:val="both"/>
+      </w:pPr>
+      <w:r>
+        <w:t xml:space="preserve">For debugging and some other functions it can sometimes be useful to SSH into the instrument Raspberry </w:t>
+      </w:r>
+      <w:proofErr w:type="spellStart"/>
+      <w:r>
+        <w:t>Pis</w:t>
+      </w:r>
+      <w:proofErr w:type="spellEnd"/>
+      <w:r>
+        <w:t xml:space="preserve"> using the above IP addresses.</w:t>
       </w:r>
       <w:r>
         <w:t xml:space="preserve"> </w:t>
@@ -6197,7 +7611,15 @@
         <w:t xml:space="preserve"> (not recommended – may break the instrument)</w:t>
       </w:r>
       <w:r>
-        <w:t xml:space="preserve">. A software such as </w:t>
+        <w:t xml:space="preserve">. </w:t>
+      </w:r>
+      <w:proofErr w:type="gramStart"/>
+      <w:r>
+        <w:t>A software</w:t>
+      </w:r>
+      <w:proofErr w:type="gramEnd"/>
+      <w:r>
+        <w:t xml:space="preserve"> such as </w:t>
       </w:r>
       <w:r>
         <w:rPr>
@@ -6223,7 +7645,15 @@
         </w:r>
       </w:hyperlink>
       <w:r>
-        <w:t>) can be used to facilitate SSHing.</w:t>
+        <w:t xml:space="preserve">) can be used to facilitate </w:t>
+      </w:r>
+      <w:proofErr w:type="spellStart"/>
+      <w:r>
+        <w:t>SSHing</w:t>
+      </w:r>
+      <w:proofErr w:type="spellEnd"/>
+      <w:r>
+        <w:t>.</w:t>
       </w:r>
       <w:r>
         <w:t xml:space="preserve"> This access is available whether or not the </w:t>
@@ -6237,11 +7667,16 @@
       <w:r>
         <w:t>_masterpi.py software is running on the instrument, as long as the instrument is switched on and you have a network (</w:t>
       </w:r>
+      <w:proofErr w:type="spellStart"/>
       <w:r>
         <w:t>e</w:t>
       </w:r>
       <w:r>
-        <w:t xml:space="preserve">thernet) connection with the instrument. </w:t>
+        <w:t>thernet</w:t>
+      </w:r>
+      <w:proofErr w:type="spellEnd"/>
+      <w:r>
+        <w:t xml:space="preserve">) connection with the instrument. </w:t>
       </w:r>
     </w:p>
     <w:p>
@@ -6354,8 +7789,13 @@
       <w:r>
         <w:t xml:space="preserve">use the “Connect” button in the top left region of the </w:t>
       </w:r>
-      <w:r>
-        <w:t>PyCam GUI</w:t>
+      <w:proofErr w:type="spellStart"/>
+      <w:r>
+        <w:t>PyCam</w:t>
+      </w:r>
+      <w:proofErr w:type="spellEnd"/>
+      <w:r>
+        <w:t xml:space="preserve"> GUI</w:t>
       </w:r>
       <w:r>
         <w:t>.</w:t>
@@ -6368,7 +7808,23 @@
           <w:b/>
           <w:i/>
         </w:rPr>
-        <w:t>NOTE: This connection will only work at times when the pycam software</w:t>
+        <w:t xml:space="preserve">NOTE: This connection will only work at times when the </w:t>
+      </w:r>
+      <w:proofErr w:type="spellStart"/>
+      <w:r>
+        <w:rPr>
+          <w:b/>
+          <w:i/>
+        </w:rPr>
+        <w:t>pycam</w:t>
+      </w:r>
+      <w:proofErr w:type="spellEnd"/>
+      <w:r>
+        <w:rPr>
+          <w:b/>
+          <w:i/>
+        </w:rPr>
+        <w:t xml:space="preserve"> software</w:t>
       </w:r>
       <w:r>
         <w:rPr>
@@ -6396,7 +7852,15 @@
           <w:b/>
           <w:i/>
         </w:rPr>
-        <w:t xml:space="preserve"> directly through the pyc</w:t>
+        <w:t xml:space="preserve"> directly through the </w:t>
+      </w:r>
+      <w:proofErr w:type="spellStart"/>
+      <w:r>
+        <w:rPr>
+          <w:b/>
+          <w:i/>
+        </w:rPr>
+        <w:t>pyc</w:t>
       </w:r>
       <w:r>
         <w:rPr>
@@ -6410,7 +7874,15 @@
           <w:b/>
           <w:i/>
         </w:rPr>
-        <w:t>m sockets – this is not the same as standard SSH connections to the instrument</w:t>
+        <w:t>m</w:t>
+      </w:r>
+      <w:proofErr w:type="spellEnd"/>
+      <w:r>
+        <w:rPr>
+          <w:b/>
+          <w:i/>
+        </w:rPr>
+        <w:t xml:space="preserve"> sockets – this is not the same as standard SSH connections to the instrument</w:t>
       </w:r>
       <w:r>
         <w:t>.</w:t>
@@ -6476,7 +7948,15 @@
         <w:t xml:space="preserve"> few ways to control image acquisition. First, make sure you are connected to the instrument</w:t>
       </w:r>
       <w:r>
-        <w:t xml:space="preserve"> through the PyCam GUI</w:t>
+        <w:t xml:space="preserve"> through the </w:t>
+      </w:r>
+      <w:proofErr w:type="spellStart"/>
+      <w:r>
+        <w:t>PyCam</w:t>
+      </w:r>
+      <w:proofErr w:type="spellEnd"/>
+      <w:r>
+        <w:t xml:space="preserve"> GUI</w:t>
       </w:r>
       <w:r>
         <w:t xml:space="preserve"> (see </w:t>
@@ -6642,6 +8122,7 @@
         <w:t xml:space="preserve"> </w:t>
       </w:r>
       <w:r>
+        <w:lastRenderedPageBreak/>
         <w:t xml:space="preserve">speed/integration time </w:t>
       </w:r>
       <w:r>
@@ -6684,7 +8165,6 @@
           <w:b/>
           <w:i/>
         </w:rPr>
-        <w:lastRenderedPageBreak/>
         <w:t xml:space="preserve">4.3.2 </w:t>
       </w:r>
       <w:r>
@@ -6759,8 +8239,13 @@
           <w:i/>
         </w:rPr>
       </w:pPr>
-      <w:r>
-        <w:t>This just sets up an FTP directory watcher that will grab an Images/Spectra that are saved on the instrument</w:t>
+      <w:proofErr w:type="gramStart"/>
+      <w:r>
+        <w:t>This just sets</w:t>
+      </w:r>
+      <w:proofErr w:type="gramEnd"/>
+      <w:r>
+        <w:t xml:space="preserve"> up an FTP directory watcher that will grab an Images/Spectra that are saved on the instrument</w:t>
       </w:r>
       <w:r>
         <w:t xml:space="preserve"> (see also </w:t>
@@ -6973,7 +8458,23 @@
                                 <w:sz w:val="18"/>
                                 <w:szCs w:val="18"/>
                               </w:rPr>
-                              <w:t>Camera acquisition rate (Hz). e.g. 0.25 Hz = 1 image per 4 seconds</w:t>
+                              <w:t xml:space="preserve">Camera acquisition rate (Hz). </w:t>
+                            </w:r>
+                            <w:proofErr w:type="gramStart"/>
+                            <w:r>
+                              <w:rPr>
+                                <w:sz w:val="18"/>
+                                <w:szCs w:val="18"/>
+                              </w:rPr>
+                              <w:t>e.g</w:t>
+                            </w:r>
+                            <w:proofErr w:type="gramEnd"/>
+                            <w:r>
+                              <w:rPr>
+                                <w:sz w:val="18"/>
+                                <w:szCs w:val="18"/>
+                              </w:rPr>
+                              <w:t>. 0.25 Hz = 1 image per 4 seconds</w:t>
                             </w:r>
                           </w:p>
                         </w:txbxContent>
@@ -8206,12 +9707,21 @@
                                 <w:szCs w:val="18"/>
                               </w:rPr>
                             </w:pPr>
+                            <w:proofErr w:type="gramStart"/>
                             <w:r>
                               <w:rPr>
                                 <w:sz w:val="18"/>
                                 <w:szCs w:val="18"/>
                               </w:rPr>
-                              <w:t xml:space="preserve">Number of pixels to take average of for saturation determination. This finds the average of the </w:t>
+                              <w:t>Number of pixels to take average of for saturation determination.</w:t>
+                            </w:r>
+                            <w:proofErr w:type="gramEnd"/>
+                            <w:r>
+                              <w:rPr>
+                                <w:sz w:val="18"/>
+                                <w:szCs w:val="18"/>
+                              </w:rPr>
+                              <w:t xml:space="preserve"> This finds the average of the </w:t>
                             </w:r>
                             <w:r>
                               <w:rPr>
@@ -8445,12 +9955,21 @@
                                 <w:szCs w:val="18"/>
                               </w:rPr>
                             </w:pPr>
+                            <w:proofErr w:type="gramStart"/>
                             <w:r>
                               <w:rPr>
                                 <w:sz w:val="18"/>
                                 <w:szCs w:val="18"/>
                               </w:rPr>
-                              <w:t>Number of rows to take pixels from in saturation analysis. This may be useful in areas where volcano flanks contain snow, therefore producing very bright pixels that we would want to exclude from the saturation analysis – typically we are only interested in sky/plume saturation. To analyse all rows set this value to the y-resolution of the detector.</w:t>
+                              <w:t>Number of rows to take pixels from in saturation analysis.</w:t>
+                            </w:r>
+                            <w:proofErr w:type="gramEnd"/>
+                            <w:r>
+                              <w:rPr>
+                                <w:sz w:val="18"/>
+                                <w:szCs w:val="18"/>
+                              </w:rPr>
+                              <w:t xml:space="preserve"> This may be useful in areas where volcano flanks contain snow, therefore producing very bright pixels that we would want to exclude from the saturation analysis – typically we are only interested in sky/plume saturation. To analyse all rows set this value to the y-resolution of the detector.</w:t>
                             </w:r>
                           </w:p>
                         </w:txbxContent>
@@ -8654,12 +10173,21 @@
                                 <w:szCs w:val="18"/>
                               </w:rPr>
                             </w:pPr>
+                            <w:proofErr w:type="gramStart"/>
                             <w:r>
                               <w:rPr>
                                 <w:sz w:val="18"/>
                                 <w:szCs w:val="18"/>
                               </w:rPr>
-                              <w:t>Direction from which to take the “Number of rows” extraction. In most cases this would be from Top-down to extract only sky pixels and omit ground pixels.</w:t>
+                              <w:t>Direction from which to take the “Number of rows” extraction.</w:t>
+                            </w:r>
+                            <w:proofErr w:type="gramEnd"/>
+                            <w:r>
+                              <w:rPr>
+                                <w:sz w:val="18"/>
+                                <w:szCs w:val="18"/>
+                              </w:rPr>
+                              <w:t xml:space="preserve"> In most cases this would be from Top-down to extract only sky pixels and omit ground pixels.</w:t>
                             </w:r>
                           </w:p>
                         </w:txbxContent>
@@ -9495,12 +11023,21 @@
                                 <w:szCs w:val="18"/>
                               </w:rPr>
                             </w:pPr>
+                            <w:proofErr w:type="gramStart"/>
                             <w:r>
                               <w:rPr>
                                 <w:sz w:val="18"/>
                                 <w:szCs w:val="18"/>
                               </w:rPr>
-                              <w:t xml:space="preserve">Number of pixels to take the average of for saturation analysis. Analysis takes the average of the </w:t>
+                              <w:t>Number of pixels to take the average of for saturation analysis.</w:t>
+                            </w:r>
+                            <w:proofErr w:type="gramEnd"/>
+                            <w:r>
+                              <w:rPr>
+                                <w:sz w:val="18"/>
+                                <w:szCs w:val="18"/>
+                              </w:rPr>
+                              <w:t xml:space="preserve"> Analysis takes the average of the </w:t>
                             </w:r>
                             <w:r>
                               <w:rPr>
@@ -10609,7 +12146,23 @@
                                 <w:sz w:val="18"/>
                                 <w:szCs w:val="18"/>
                               </w:rPr>
-                              <w:t xml:space="preserve"> acquisition rate (Hz). e.g. 0.25 Hz = 1 image per 4 seconds</w:t>
+                              <w:t xml:space="preserve"> acquisition rate (Hz). </w:t>
+                            </w:r>
+                            <w:proofErr w:type="gramStart"/>
+                            <w:r>
+                              <w:rPr>
+                                <w:sz w:val="18"/>
+                                <w:szCs w:val="18"/>
+                              </w:rPr>
+                              <w:t>e.g</w:t>
+                            </w:r>
+                            <w:proofErr w:type="gramEnd"/>
+                            <w:r>
+                              <w:rPr>
+                                <w:sz w:val="18"/>
+                                <w:szCs w:val="18"/>
+                              </w:rPr>
+                              <w:t>. 0.25 Hz = 1 image per 4 seconds</w:t>
                             </w:r>
                           </w:p>
                         </w:txbxContent>
@@ -10780,11 +12333,19 @@
         </w:rPr>
         <w:t xml:space="preserve">ay need to </w:t>
       </w:r>
-      <w:r>
-        <w:rPr>
-          <w:i/>
-        </w:rPr>
-        <w:t>Update all instrument settings</w:t>
+      <w:proofErr w:type="gramStart"/>
+      <w:r>
+        <w:rPr>
+          <w:i/>
+        </w:rPr>
+        <w:t>Update</w:t>
+      </w:r>
+      <w:proofErr w:type="gramEnd"/>
+      <w:r>
+        <w:rPr>
+          <w:i/>
+        </w:rPr>
+        <w:t xml:space="preserve"> all instrument settings</w:t>
       </w:r>
       <w:r>
         <w:rPr>
@@ -10852,7 +12413,15 @@
         <w:jc w:val="both"/>
       </w:pPr>
       <w:r>
-        <w:t>To find the current settings on the instrument, use the above path in the GUI menu. This will only work when connected to the instrument. Once clicked, the PyCam GUI will query all settings on the instrument and then update the Camera Settings and Spectrometer Settings panes.</w:t>
+        <w:t xml:space="preserve">To find the current settings on the instrument, use the above path in the GUI menu. This will only work when connected to the instrument. Once clicked, the </w:t>
+      </w:r>
+      <w:proofErr w:type="spellStart"/>
+      <w:r>
+        <w:t>PyCam</w:t>
+      </w:r>
+      <w:proofErr w:type="spellEnd"/>
+      <w:r>
+        <w:t xml:space="preserve"> GUI will query all settings on the instrument and then update the Camera Settings and Spectrometer Settings panes.</w:t>
       </w:r>
     </w:p>
     <w:p>
@@ -10973,7 +12542,15 @@
         <w:t>pycam_masterpi.py</w:t>
       </w:r>
       <w:r>
-        <w:t xml:space="preserve"> performs this mount procedure automatically on start-up, so if this script is running the SSD will be accessible. The SSD can also be mounted with the PyCam GUI:</w:t>
+        <w:t xml:space="preserve"> performs this mount procedure automatically on start-up, so if this script is running the SSD will be accessible. The SSD can also be mounted with the </w:t>
+      </w:r>
+      <w:proofErr w:type="spellStart"/>
+      <w:r>
+        <w:t>PyCam</w:t>
+      </w:r>
+      <w:proofErr w:type="spellEnd"/>
+      <w:r>
+        <w:t xml:space="preserve"> GUI:</w:t>
       </w:r>
     </w:p>
     <w:p>
@@ -10996,7 +12573,15 @@
         <w:jc w:val="both"/>
       </w:pPr>
       <w:r>
-        <w:t>This essentially runs the linux command:</w:t>
+        <w:t xml:space="preserve">This essentially runs the </w:t>
+      </w:r>
+      <w:proofErr w:type="spellStart"/>
+      <w:r>
+        <w:t>linux</w:t>
+      </w:r>
+      <w:proofErr w:type="spellEnd"/>
+      <w:r>
+        <w:t xml:space="preserve"> command:</w:t>
       </w:r>
     </w:p>
     <w:p>
@@ -11008,12 +12593,87 @@
           <w:b/>
         </w:rPr>
       </w:pPr>
+      <w:proofErr w:type="spellStart"/>
+      <w:proofErr w:type="gramStart"/>
       <w:r>
         <w:rPr>
           <w:rFonts w:ascii="Courier New" w:hAnsi="Courier New" w:cs="Courier New"/>
           <w:b/>
         </w:rPr>
-        <w:t>sudo mount -o uid=pi,gid=pi &lt;dev_path&gt; &lt;mount_path&gt;</w:t>
+        <w:t>sudo</w:t>
+      </w:r>
+      <w:proofErr w:type="spellEnd"/>
+      <w:proofErr w:type="gramEnd"/>
+      <w:r>
+        <w:rPr>
+          <w:rFonts w:ascii="Courier New" w:hAnsi="Courier New" w:cs="Courier New"/>
+          <w:b/>
+        </w:rPr>
+        <w:t xml:space="preserve"> mount -o </w:t>
+      </w:r>
+      <w:proofErr w:type="spellStart"/>
+      <w:r>
+        <w:rPr>
+          <w:rFonts w:ascii="Courier New" w:hAnsi="Courier New" w:cs="Courier New"/>
+          <w:b/>
+        </w:rPr>
+        <w:t>uid</w:t>
+      </w:r>
+      <w:proofErr w:type="spellEnd"/>
+      <w:r>
+        <w:rPr>
+          <w:rFonts w:ascii="Courier New" w:hAnsi="Courier New" w:cs="Courier New"/>
+          <w:b/>
+        </w:rPr>
+        <w:t>=</w:t>
+      </w:r>
+      <w:proofErr w:type="spellStart"/>
+      <w:r>
+        <w:rPr>
+          <w:rFonts w:ascii="Courier New" w:hAnsi="Courier New" w:cs="Courier New"/>
+          <w:b/>
+        </w:rPr>
+        <w:t>pi,gid</w:t>
+      </w:r>
+      <w:proofErr w:type="spellEnd"/>
+      <w:r>
+        <w:rPr>
+          <w:rFonts w:ascii="Courier New" w:hAnsi="Courier New" w:cs="Courier New"/>
+          <w:b/>
+        </w:rPr>
+        <w:t>=pi &lt;</w:t>
+      </w:r>
+      <w:proofErr w:type="spellStart"/>
+      <w:r>
+        <w:rPr>
+          <w:rFonts w:ascii="Courier New" w:hAnsi="Courier New" w:cs="Courier New"/>
+          <w:b/>
+        </w:rPr>
+        <w:t>dev_path</w:t>
+      </w:r>
+      <w:proofErr w:type="spellEnd"/>
+      <w:r>
+        <w:rPr>
+          <w:rFonts w:ascii="Courier New" w:hAnsi="Courier New" w:cs="Courier New"/>
+          <w:b/>
+        </w:rPr>
+        <w:t>&gt; &lt;</w:t>
+      </w:r>
+      <w:proofErr w:type="spellStart"/>
+      <w:r>
+        <w:rPr>
+          <w:rFonts w:ascii="Courier New" w:hAnsi="Courier New" w:cs="Courier New"/>
+          <w:b/>
+        </w:rPr>
+        <w:t>mount_path</w:t>
+      </w:r>
+      <w:proofErr w:type="spellEnd"/>
+      <w:r>
+        <w:rPr>
+          <w:rFonts w:ascii="Courier New" w:hAnsi="Courier New" w:cs="Courier New"/>
+          <w:b/>
+        </w:rPr>
+        <w:t>&gt;</w:t>
       </w:r>
     </w:p>
     <w:p>
@@ -11023,22 +12683,80 @@
           <w:rFonts w:cstheme="minorHAnsi"/>
         </w:rPr>
       </w:pPr>
+      <w:proofErr w:type="gramStart"/>
       <w:r>
         <w:rPr>
           <w:rFonts w:cstheme="minorHAnsi"/>
         </w:rPr>
-        <w:t>where &lt;dev_path&gt; is the path to the device, which is typically (but this could change) “/dev/sda1”, and &lt;mount_path&gt; is the location to mount the dri</w:t>
-      </w:r>
+        <w:t>where</w:t>
+      </w:r>
+      <w:proofErr w:type="gramEnd"/>
       <w:r>
         <w:rPr>
           <w:rFonts w:cstheme="minorHAnsi"/>
         </w:rPr>
-        <w:t>ve, which we set to “/mnt/pycam</w:t>
-      </w:r>
+        <w:t xml:space="preserve"> &lt;</w:t>
+      </w:r>
+      <w:proofErr w:type="spellStart"/>
       <w:r>
         <w:rPr>
           <w:rFonts w:cstheme="minorHAnsi"/>
         </w:rPr>
+        <w:t>dev_path</w:t>
+      </w:r>
+      <w:proofErr w:type="spellEnd"/>
+      <w:r>
+        <w:rPr>
+          <w:rFonts w:cstheme="minorHAnsi"/>
+        </w:rPr>
+        <w:t>&gt; is the path to the device, which is typically (but this could change) “/dev/sda1”, and &lt;</w:t>
+      </w:r>
+      <w:proofErr w:type="spellStart"/>
+      <w:r>
+        <w:rPr>
+          <w:rFonts w:cstheme="minorHAnsi"/>
+        </w:rPr>
+        <w:t>mount_path</w:t>
+      </w:r>
+      <w:proofErr w:type="spellEnd"/>
+      <w:r>
+        <w:rPr>
+          <w:rFonts w:cstheme="minorHAnsi"/>
+        </w:rPr>
+        <w:t>&gt; is the location to mount the dri</w:t>
+      </w:r>
+      <w:r>
+        <w:rPr>
+          <w:rFonts w:cstheme="minorHAnsi"/>
+        </w:rPr>
+        <w:t>ve, which we set to “/</w:t>
+      </w:r>
+      <w:proofErr w:type="spellStart"/>
+      <w:r>
+        <w:rPr>
+          <w:rFonts w:cstheme="minorHAnsi"/>
+        </w:rPr>
+        <w:t>mnt</w:t>
+      </w:r>
+      <w:proofErr w:type="spellEnd"/>
+      <w:r>
+        <w:rPr>
+          <w:rFonts w:cstheme="minorHAnsi"/>
+        </w:rPr>
+        <w:t>/</w:t>
+      </w:r>
+      <w:proofErr w:type="spellStart"/>
+      <w:r>
+        <w:rPr>
+          <w:rFonts w:cstheme="minorHAnsi"/>
+        </w:rPr>
+        <w:t>pycam</w:t>
+      </w:r>
+      <w:proofErr w:type="spellEnd"/>
+      <w:r>
+        <w:rPr>
+          <w:rFonts w:cstheme="minorHAnsi"/>
+        </w:rPr>
         <w:t>”</w:t>
       </w:r>
       <w:r>
@@ -11071,7 +12789,23 @@
         <w:jc w:val="both"/>
       </w:pPr>
       <w:r>
-        <w:t>Data on the SSD is located at the path “/mnt/pycam/data/” where it is divided into subdirectories for each day.</w:t>
+        <w:t>Data on the SSD is located at the path “/</w:t>
+      </w:r>
+      <w:proofErr w:type="spellStart"/>
+      <w:r>
+        <w:t>mnt</w:t>
+      </w:r>
+      <w:proofErr w:type="spellEnd"/>
+      <w:r>
+        <w:t>/</w:t>
+      </w:r>
+      <w:proofErr w:type="spellStart"/>
+      <w:r>
+        <w:t>pycam</w:t>
+      </w:r>
+      <w:proofErr w:type="spellEnd"/>
+      <w:r>
+        <w:t>/data/” where it is divided into subdirectories for each day.</w:t>
       </w:r>
       <w:r>
         <w:t xml:space="preserve"> One way of checking that the device is correctly mounted is </w:t>
@@ -11086,8 +12820,21 @@
         <w:t>“</w:t>
       </w:r>
       <w:r>
-        <w:t>/mnt/pycam</w:t>
-      </w:r>
+        <w:t>/</w:t>
+      </w:r>
+      <w:proofErr w:type="spellStart"/>
+      <w:r>
+        <w:t>mnt</w:t>
+      </w:r>
+      <w:proofErr w:type="spellEnd"/>
+      <w:r>
+        <w:t>/</w:t>
+      </w:r>
+      <w:proofErr w:type="spellStart"/>
+      <w:r>
+        <w:t>pycam</w:t>
+      </w:r>
+      <w:proofErr w:type="spellEnd"/>
       <w:r>
         <w:t>”</w:t>
       </w:r>
@@ -11099,8 +12846,33 @@
           <w:rFonts w:ascii="Courier New" w:hAnsi="Courier New" w:cs="Courier New"/>
           <w:b/>
         </w:rPr>
-        <w:t>ls /mnt/pycam</w:t>
-      </w:r>
+        <w:t>ls /</w:t>
+      </w:r>
+      <w:proofErr w:type="spellStart"/>
+      <w:r>
+        <w:rPr>
+          <w:rFonts w:ascii="Courier New" w:hAnsi="Courier New" w:cs="Courier New"/>
+          <w:b/>
+        </w:rPr>
+        <w:t>mnt</w:t>
+      </w:r>
+      <w:proofErr w:type="spellEnd"/>
+      <w:r>
+        <w:rPr>
+          <w:rFonts w:ascii="Courier New" w:hAnsi="Courier New" w:cs="Courier New"/>
+          <w:b/>
+        </w:rPr>
+        <w:t>/</w:t>
+      </w:r>
+      <w:proofErr w:type="spellStart"/>
+      <w:r>
+        <w:rPr>
+          <w:rFonts w:ascii="Courier New" w:hAnsi="Courier New" w:cs="Courier New"/>
+          <w:b/>
+        </w:rPr>
+        <w:t>pycam</w:t>
+      </w:r>
+      <w:proofErr w:type="spellEnd"/>
       <w:r>
         <w:t>. If this command returns nothing, the SSD device may not be mounted, whereas if it lists directories (most importantly a Data directory), then it is currently mounted.</w:t>
       </w:r>
@@ -11142,7 +12914,15 @@
         <w:jc w:val="both"/>
       </w:pPr>
       <w:r>
-        <w:t xml:space="preserve">Data on the microSD card is located a “/home/pi/pycam/Images/”; this is the initial save location of all data. This directory is always available (no mounting required) and data here is not divided into subdirectories. Note that this storage is considerably smaller than the SSD storage, so this directory may not contain all data acquired by the instrument since the last download. </w:t>
+        <w:t>Data on the microSD card is located a “/home/pi/</w:t>
+      </w:r>
+      <w:proofErr w:type="spellStart"/>
+      <w:r>
+        <w:t>pycam</w:t>
+      </w:r>
+      <w:proofErr w:type="spellEnd"/>
+      <w:r>
+        <w:t xml:space="preserve">/Images/”; this is the initial save location of all data. This directory is always available (no mounting required) and data here is not divided into subdirectories. Note that this storage is considerably smaller than the SSD storage, so this directory may not contain all data acquired by the instrument since the last download. </w:t>
       </w:r>
     </w:p>
     <w:p>
@@ -11153,7 +12933,23 @@
         <w:t>There are a few ways that data can be transferred from the instrument to the local machine.</w:t>
       </w:r>
       <w:r>
-        <w:t xml:space="preserve"> Without the use of the PyCam GUI, FTP software (e.g. winSCP) can be used to connect to the Master Pi via its IP address and download the data.</w:t>
+        <w:t xml:space="preserve"> Without the use of the </w:t>
+      </w:r>
+      <w:proofErr w:type="spellStart"/>
+      <w:r>
+        <w:t>PyCam</w:t>
+      </w:r>
+      <w:proofErr w:type="spellEnd"/>
+      <w:r>
+        <w:t xml:space="preserve"> GUI, FTP software (e.g. </w:t>
+      </w:r>
+      <w:proofErr w:type="spellStart"/>
+      <w:r>
+        <w:t>winSCP</w:t>
+      </w:r>
+      <w:proofErr w:type="spellEnd"/>
+      <w:r>
+        <w:t>) can be used to connect to the Master Pi via its IP address and download the data.</w:t>
       </w:r>
     </w:p>
     <w:p>
@@ -11214,7 +13010,21 @@
           <w:color w:val="FF0000"/>
         </w:rPr>
         <w:lastRenderedPageBreak/>
-        <w:t xml:space="preserve">Data is downloaded into the ./pycam/Data folder on the local machine, separated into Images and Spectra. </w:t>
+        <w:t>Data is downloaded into the ./</w:t>
+      </w:r>
+      <w:proofErr w:type="spellStart"/>
+      <w:r>
+        <w:rPr>
+          <w:color w:val="FF0000"/>
+        </w:rPr>
+        <w:t>pycam</w:t>
+      </w:r>
+      <w:proofErr w:type="spellEnd"/>
+      <w:r>
+        <w:rPr>
+          <w:color w:val="FF0000"/>
+        </w:rPr>
+        <w:t xml:space="preserve">/Data folder on the local machine, separated into Images and Spectra. </w:t>
       </w:r>
     </w:p>
     <w:p>
@@ -11322,7 +13132,15 @@
         <w:jc w:val="both"/>
       </w:pPr>
       <w:r>
-        <w:t>Ensure the SSD is mounted before attempting this, otherwise it will fail to find the data. This download method does not delete data after download, to ensure that large amounts of data aren’t inadvertently destroyed without a back-up. After checking that the download has been successful, and perhaps creating another back-up, data on the SSD can be deleted using one of two commands:</w:t>
+        <w:t xml:space="preserve">Ensure the SSD is mounted before attempting </w:t>
+      </w:r>
+      <w:proofErr w:type="gramStart"/>
+      <w:r>
+        <w:t>this,</w:t>
+      </w:r>
+      <w:proofErr w:type="gramEnd"/>
+      <w:r>
+        <w:t xml:space="preserve"> otherwise it will fail to find the data. This download method does not delete data after download, to ensure that large amounts of data aren’t inadvertently destroyed without a back-up. After checking that the download has been successful, and perhaps creating another back-up, data on the SSD can be deleted using one of two commands:</w:t>
       </w:r>
     </w:p>
     <w:p>
@@ -11430,15 +13248,31 @@
         <w:jc w:val="both"/>
       </w:pPr>
       <w:r>
-        <w:t xml:space="preserve">The SSD USB connection must only be removed if it has first been unmounted from the Raspberry Pi – otherwise data may be corrupted/lost. </w:t>
-      </w:r>
-    </w:p>
-    <w:p>
-      <w:pPr>
-        <w:jc w:val="both"/>
-      </w:pPr>
-      <w:r>
-        <w:t>The SSD can be unmounted with the PyCam GUI:</w:t>
+        <w:t xml:space="preserve">The SSD USB connection must only be removed if it has first been unmounted from the Raspberry Pi – otherwise data may be </w:t>
+      </w:r>
+      <w:proofErr w:type="gramStart"/>
+      <w:r>
+        <w:t>corrupted/lost</w:t>
+      </w:r>
+      <w:proofErr w:type="gramEnd"/>
+      <w:r>
+        <w:t xml:space="preserve">. </w:t>
+      </w:r>
+    </w:p>
+    <w:p>
+      <w:pPr>
+        <w:jc w:val="both"/>
+      </w:pPr>
+      <w:r>
+        <w:t xml:space="preserve">The SSD can be unmounted with the </w:t>
+      </w:r>
+      <w:proofErr w:type="spellStart"/>
+      <w:r>
+        <w:t>PyCam</w:t>
+      </w:r>
+      <w:proofErr w:type="spellEnd"/>
+      <w:r>
+        <w:t xml:space="preserve"> GUI:</w:t>
       </w:r>
     </w:p>
     <w:p>
@@ -11486,8 +13320,25 @@
           <w:rFonts w:ascii="Courier New" w:hAnsi="Courier New" w:cs="Courier New"/>
           <w:b/>
         </w:rPr>
-        <w:t>ls /mnt/</w:t>
-      </w:r>
+        <w:t>ls /</w:t>
+      </w:r>
+      <w:proofErr w:type="spellStart"/>
+      <w:r>
+        <w:rPr>
+          <w:rFonts w:ascii="Courier New" w:hAnsi="Courier New" w:cs="Courier New"/>
+          <w:b/>
+        </w:rPr>
+        <w:t>mnt</w:t>
+      </w:r>
+      <w:proofErr w:type="spellEnd"/>
+      <w:r>
+        <w:rPr>
+          <w:rFonts w:ascii="Courier New" w:hAnsi="Courier New" w:cs="Courier New"/>
+          <w:b/>
+        </w:rPr>
+        <w:t>/</w:t>
+      </w:r>
+      <w:proofErr w:type="spellStart"/>
       <w:r>
         <w:rPr>
           <w:rFonts w:cstheme="minorHAnsi"/>
@@ -11495,6 +13346,7 @@
         </w:rPr>
         <w:t>pycam</w:t>
       </w:r>
+      <w:proofErr w:type="spellEnd"/>
       <w:r>
         <w:rPr>
           <w:rFonts w:cstheme="minorHAnsi"/>
@@ -11535,20 +13387,29 @@
           <w:rFonts w:cstheme="minorHAnsi"/>
           <w:i/>
         </w:rPr>
-        <w:t>Instrument &gt; Commands &gt; Stop pycam</w:t>
-      </w:r>
-    </w:p>
-    <w:p>
-      <w:pPr>
-        <w:jc w:val="both"/>
+        <w:t xml:space="preserve">Instrument &gt; Commands &gt; Stop </w:t>
+      </w:r>
+      <w:proofErr w:type="spellStart"/>
+      <w:r>
         <w:rPr>
           <w:rFonts w:cstheme="minorHAnsi"/>
-        </w:rPr>
-      </w:pPr>
-      <w:r>
+          <w:i/>
+        </w:rPr>
+        <w:t>pycam</w:t>
+      </w:r>
+      <w:proofErr w:type="spellEnd"/>
+    </w:p>
+    <w:p>
+      <w:pPr>
+        <w:jc w:val="both"/>
         <w:rPr>
           <w:rFonts w:cstheme="minorHAnsi"/>
         </w:rPr>
+      </w:pPr>
+      <w:r>
+        <w:rPr>
+          <w:rFonts w:cstheme="minorHAnsi"/>
+        </w:rPr>
         <w:t>The SSD should be unmounted automatically when the instrume</w:t>
       </w:r>
       <w:r>
@@ -11557,12 +13418,14 @@
         </w:rPr>
         <w:t xml:space="preserve">nt </w:t>
       </w:r>
+      <w:proofErr w:type="spellStart"/>
       <w:r>
         <w:rPr>
           <w:rFonts w:cstheme="minorHAnsi"/>
         </w:rPr>
         <w:t>pycam</w:t>
       </w:r>
+      <w:proofErr w:type="spellEnd"/>
       <w:r>
         <w:rPr>
           <w:rFonts w:cstheme="minorHAnsi"/>
@@ -11573,8 +13436,30 @@
         <w:rPr>
           <w:rFonts w:cstheme="minorHAnsi"/>
         </w:rPr>
-        <w:t>stopped. If it is still mounted, use the GUI unmount command, which should now work. If the SSD still remains mounted, the instrument can be shutdown entirely, which would allow safe removal of the SSD device.</w:t>
-      </w:r>
+        <w:t xml:space="preserve">stopped. If it is still mounted, </w:t>
+      </w:r>
+      <w:proofErr w:type="gramStart"/>
+      <w:r>
+        <w:rPr>
+          <w:rFonts w:cstheme="minorHAnsi"/>
+        </w:rPr>
+        <w:t>use the GUI unmount</w:t>
+      </w:r>
+      <w:proofErr w:type="gramEnd"/>
+      <w:r>
+        <w:rPr>
+          <w:rFonts w:cstheme="minorHAnsi"/>
+        </w:rPr>
+        <w:t xml:space="preserve"> command, which should now work. </w:t>
+      </w:r>
+      <w:proofErr w:type="gramStart"/>
+      <w:r>
+        <w:rPr>
+          <w:rFonts w:cstheme="minorHAnsi"/>
+        </w:rPr>
+        <w:t>If the SSD still remains mounted, the instrument can be shutdown entirely, which would allow safe removal of the SSD device.</w:t>
+      </w:r>
+      <w:proofErr w:type="gramEnd"/>
     </w:p>
     <w:p>
       <w:pPr>
@@ -11838,13 +13723,45 @@
           <w:b/>
           <w:color w:val="FF0000"/>
         </w:rPr>
-        <w:t xml:space="preserve"> time. There may come a point in the year where suddenly things become an hour out of sync – this may stop pycam from running if the camera instrument isn’t turned on before the scheduled pycam start. Keep an eye on this! If this does become an issue, to reconfigure simply update the schedule time after the clocks change and the</w:t>
-      </w:r>
+        <w:t xml:space="preserve"> time. There may come a point in the year where suddenly things become an hour out of sync – this may stop </w:t>
+      </w:r>
+      <w:proofErr w:type="spellStart"/>
       <w:r>
         <w:rPr>
           <w:b/>
           <w:color w:val="FF0000"/>
         </w:rPr>
+        <w:t>pycam</w:t>
+      </w:r>
+      <w:proofErr w:type="spellEnd"/>
+      <w:r>
+        <w:rPr>
+          <w:b/>
+          <w:color w:val="FF0000"/>
+        </w:rPr>
+        <w:t xml:space="preserve"> from running if the camera instrument isn’t turned on before the scheduled </w:t>
+      </w:r>
+      <w:proofErr w:type="spellStart"/>
+      <w:r>
+        <w:rPr>
+          <w:b/>
+          <w:color w:val="FF0000"/>
+        </w:rPr>
+        <w:t>pycam</w:t>
+      </w:r>
+      <w:proofErr w:type="spellEnd"/>
+      <w:r>
+        <w:rPr>
+          <w:b/>
+          <w:color w:val="FF0000"/>
+        </w:rPr>
+        <w:t xml:space="preserve"> start. Keep an eye on this! If this does become an issue, to reconfigure simply update the schedule time after the clocks change and the</w:t>
+      </w:r>
+      <w:r>
+        <w:rPr>
+          <w:b/>
+          <w:color w:val="FF0000"/>
+        </w:rPr>
         <w:t xml:space="preserve"> pi should be set back onto the correct schedule.</w:t>
       </w:r>
       <w:r>
@@ -11852,7 +13769,23 @@
           <w:b/>
           <w:color w:val="FF0000"/>
         </w:rPr>
-        <w:t xml:space="preserve"> Note, the crontab timing for script scheduling (</w:t>
+        <w:t xml:space="preserve"> Note, the </w:t>
+      </w:r>
+      <w:proofErr w:type="spellStart"/>
+      <w:r>
+        <w:rPr>
+          <w:b/>
+          <w:color w:val="FF0000"/>
+        </w:rPr>
+        <w:t>crontab</w:t>
+      </w:r>
+      <w:proofErr w:type="spellEnd"/>
+      <w:r>
+        <w:rPr>
+          <w:b/>
+          <w:color w:val="FF0000"/>
+        </w:rPr>
+        <w:t xml:space="preserve"> timing for script scheduling (</w:t>
       </w:r>
       <w:r>
         <w:rPr>
@@ -11917,8 +13850,16 @@
         <w:rPr>
           <w:i/>
         </w:rPr>
-        <w:t>Start pycam</w:t>
-      </w:r>
+        <w:t xml:space="preserve">Start </w:t>
+      </w:r>
+      <w:proofErr w:type="spellStart"/>
+      <w:r>
+        <w:rPr>
+          <w:i/>
+        </w:rPr>
+        <w:t>pycam</w:t>
+      </w:r>
+      <w:proofErr w:type="spellEnd"/>
       <w:r>
         <w:rPr>
           <w:i/>
@@ -11937,51 +13878,83 @@
         <w:rPr>
           <w:i/>
         </w:rPr>
+        <w:t>pycam_</w:t>
+      </w:r>
+      <w:proofErr w:type="gramStart"/>
+      <w:r>
+        <w:rPr>
+          <w:i/>
+        </w:rPr>
+        <w:t xml:space="preserve">masterpi.py </w:t>
+      </w:r>
+      <w:r>
+        <w:t xml:space="preserve"> in</w:t>
+      </w:r>
+      <w:proofErr w:type="gramEnd"/>
+      <w:r>
+        <w:t xml:space="preserve"> automated capture mode, such that data will be acquired as soon as this script has started up.</w:t>
+      </w:r>
+    </w:p>
+    <w:p>
+      <w:pPr>
+        <w:spacing w:after="0"/>
+        <w:jc w:val="both"/>
+        <w:rPr>
+          <w:i/>
+        </w:rPr>
+      </w:pPr>
+      <w:r>
+        <w:rPr>
+          <w:i/>
+        </w:rPr>
+        <w:t xml:space="preserve">Stop </w:t>
+      </w:r>
+      <w:proofErr w:type="spellStart"/>
+      <w:r>
+        <w:rPr>
+          <w:i/>
+        </w:rPr>
+        <w:t>pycam</w:t>
+      </w:r>
+      <w:proofErr w:type="spellEnd"/>
+    </w:p>
+    <w:p>
+      <w:pPr>
+        <w:jc w:val="both"/>
+      </w:pPr>
+      <w:proofErr w:type="gramStart"/>
+      <w:r>
+        <w:t xml:space="preserve">Stops </w:t>
+      </w:r>
+      <w:r>
+        <w:rPr>
+          <w:i/>
+        </w:rPr>
+        <w:t>pycam_masterpi.py</w:t>
+      </w:r>
+      <w:r>
+        <w:t>.</w:t>
+      </w:r>
+      <w:proofErr w:type="gramEnd"/>
+      <w:r>
+        <w:t xml:space="preserve"> Note: When </w:t>
+      </w:r>
+      <w:r>
+        <w:rPr>
+          <w:i/>
+        </w:rPr>
         <w:t xml:space="preserve">pycam_masterpi.py </w:t>
       </w:r>
       <w:r>
-        <w:t xml:space="preserve"> in automated capture mode, such that data will be acquired as soon as this script has started up.</w:t>
-      </w:r>
-    </w:p>
-    <w:p>
-      <w:pPr>
-        <w:spacing w:after="0"/>
-        <w:jc w:val="both"/>
-        <w:rPr>
-          <w:i/>
-        </w:rPr>
-      </w:pPr>
-      <w:r>
-        <w:rPr>
-          <w:i/>
-        </w:rPr>
-        <w:t>Stop pycam</w:t>
-      </w:r>
-    </w:p>
-    <w:p>
-      <w:pPr>
-        <w:jc w:val="both"/>
-      </w:pPr>
-      <w:r>
-        <w:t xml:space="preserve">Stops </w:t>
-      </w:r>
-      <w:r>
-        <w:rPr>
-          <w:i/>
-        </w:rPr>
-        <w:t>pycam_masterpi.py</w:t>
-      </w:r>
-      <w:r>
-        <w:t xml:space="preserve">. Note: When </w:t>
-      </w:r>
-      <w:r>
-        <w:rPr>
-          <w:i/>
-        </w:rPr>
-        <w:t xml:space="preserve">pycam_masterpi.py </w:t>
-      </w:r>
-      <w:r>
-        <w:t xml:space="preserve">is not running it is not possible to communicate with the instrument through the PyCam GUI, therefore only SSH communication (see </w:t>
+        <w:t xml:space="preserve">is not running it is not possible to communicate with the instrument through the </w:t>
+      </w:r>
+      <w:proofErr w:type="spellStart"/>
+      <w:r>
+        <w:t>PyCam</w:t>
+      </w:r>
+      <w:proofErr w:type="spellEnd"/>
+      <w:r>
+        <w:t xml:space="preserve"> GUI, therefore only SSH communication (see </w:t>
       </w:r>
       <w:r>
         <w:rPr>
@@ -12062,8 +14035,17 @@
           <w:b/>
         </w:rPr>
       </w:pPr>
-      <w:r>
-        <w:t xml:space="preserve">Uses the temperature sensor on the WittyPi (pi HAT) to log temperature every </w:t>
+      <w:proofErr w:type="gramStart"/>
+      <w:r>
+        <w:t xml:space="preserve">Uses the temperature sensor on the </w:t>
+      </w:r>
+      <w:proofErr w:type="spellStart"/>
+      <w:r>
+        <w:t>WittyPi</w:t>
+      </w:r>
+      <w:proofErr w:type="spellEnd"/>
+      <w:r>
+        <w:t xml:space="preserve"> (pi HAT) to log temperature every </w:t>
       </w:r>
       <w:r>
         <w:rPr>
@@ -12072,7 +14054,11 @@
         <w:t>x</w:t>
       </w:r>
       <w:r>
-        <w:t xml:space="preserve"> minutes. At the moment it’s not entirely clear whether this will provide ambient temperature in the box or the temperature the pi is running at, but it may prove useful if issues are encountered with the instrument.</w:t>
+        <w:t xml:space="preserve"> minutes.</w:t>
+      </w:r>
+      <w:proofErr w:type="gramEnd"/>
+      <w:r>
+        <w:t xml:space="preserve"> At the moment it’s not entirely clear whether this will provide ambient temperature in the box or the temperature the pi is running at, but it may prove useful if issues are encountered with the instrument.</w:t>
       </w:r>
     </w:p>
     <w:p>
@@ -12104,6 +14090,7 @@
           <w:b/>
         </w:rPr>
       </w:pPr>
+      <w:proofErr w:type="gramStart"/>
       <w:r>
         <w:t xml:space="preserve">Schedules the run frequency of </w:t>
       </w:r>
@@ -12114,7 +14101,11 @@
         <w:t>check_disk_space.py</w:t>
       </w:r>
       <w:r>
-        <w:t xml:space="preserve">. </w:t>
+        <w:t>.</w:t>
+      </w:r>
+      <w:proofErr w:type="gramEnd"/>
+      <w:r>
+        <w:t xml:space="preserve"> </w:t>
       </w:r>
       <w:r>
         <w:t xml:space="preserve"> This script checks the disk space on the </w:t>
@@ -12353,7 +14344,23 @@
         <w:jc w:val="both"/>
       </w:pPr>
       <w:r>
-        <w:t xml:space="preserve">There are a range of options available for background intensity modelling in pycam. Options 0-6 and 99 are all pyplis methods as described in Table 2 therein. Option 7 is a very basic method which uses vignette correction and then finds the average intensity in the ambient region (defined by the rectangle on the SO2 image of the Analysis tab), for each band separately. This intensity is taken as </w:t>
+        <w:t xml:space="preserve">There are a range of options available for background intensity modelling in </w:t>
+      </w:r>
+      <w:proofErr w:type="spellStart"/>
+      <w:r>
+        <w:t>pycam</w:t>
+      </w:r>
+      <w:proofErr w:type="spellEnd"/>
+      <w:r>
+        <w:t xml:space="preserve">. Options 0-6 and 99 are all </w:t>
+      </w:r>
+      <w:proofErr w:type="spellStart"/>
+      <w:r>
+        <w:t>pyplis</w:t>
+      </w:r>
+      <w:proofErr w:type="spellEnd"/>
+      <w:r>
+        <w:t xml:space="preserve"> methods as described in Table 2 therein. Option 7 is a very basic method which uses vignette correction and then finds the average intensity in the ambient region (defined by the rectangle on the SO2 image of the Analysis tab), for each band separately. This intensity is taken as </w:t>
       </w:r>
       <w:r>
         <w:rPr>
@@ -12416,7 +14423,23 @@
         <w:jc w:val="both"/>
       </w:pPr>
       <w:r>
-        <w:t xml:space="preserve">Options are available for both spectrometer and camera light dilution corrections. Each can be toggled on and off separately. IMPORTANT NOTE: The ifit (spectrometer) light dilution correct is extremely slow – it will not be able to keep up with real-time processing. It is therefore strongly suggested that any real-time monitoring setup of pycam is run without spectrometer light dilution correction; in circumstances where the correction is required for the data it could then be reanalysed at a later date – for most instrument setups neglecting light dilution can still provide an adequate first approximation of emission rates, with later refinement most critical for high-accuracy applications. </w:t>
+        <w:t xml:space="preserve">Options are available for both spectrometer and camera light dilution corrections. Each can be toggled on and off separately. IMPORTANT NOTE: The </w:t>
+      </w:r>
+      <w:proofErr w:type="spellStart"/>
+      <w:r>
+        <w:t>ifit</w:t>
+      </w:r>
+      <w:proofErr w:type="spellEnd"/>
+      <w:r>
+        <w:t xml:space="preserve"> (spectrometer) light dilution correct is extremely slow – it will not be able to keep up with real-time processing. It is therefore strongly suggested that any real-time monitoring setup of </w:t>
+      </w:r>
+      <w:proofErr w:type="spellStart"/>
+      <w:r>
+        <w:t>pycam</w:t>
+      </w:r>
+      <w:proofErr w:type="spellEnd"/>
+      <w:r>
+        <w:t xml:space="preserve"> is run without spectrometer light dilution correction; in circumstances where the correction is required for the data it could then be reanalysed at a later date – for most instrument setups neglecting light dilution can still provide an adequate first approximation of emission rates, with later refinement most critical for high-accuracy applications. </w:t>
       </w:r>
     </w:p>
     <w:p>
@@ -12457,7 +14480,15 @@
         <w:jc w:val="both"/>
       </w:pPr>
       <w:r>
-        <w:t>As mentioned in the introduction, there may be times when the instrument does not work perfectly. There may be a few ways that this could be investigated/solved.</w:t>
+        <w:t xml:space="preserve">As mentioned in the introduction, there may be times when the instrument does not work perfectly. There may be a few ways that this could be </w:t>
+      </w:r>
+      <w:proofErr w:type="gramStart"/>
+      <w:r>
+        <w:t>investigated/solved</w:t>
+      </w:r>
+      <w:proofErr w:type="gramEnd"/>
+      <w:r>
+        <w:t>.</w:t>
       </w:r>
     </w:p>
     <w:p>
@@ -12496,15 +14527,49 @@
         </w:rPr>
       </w:pPr>
       <w:r>
-        <w:t xml:space="preserve">Check that the pycam software is running on the instrument. If errors are encountered the pycam software may close unexpectedly. Try opening an SSH client into the Pi 1 then running the command: </w:t>
-      </w:r>
+        <w:t xml:space="preserve">Check that the </w:t>
+      </w:r>
+      <w:proofErr w:type="spellStart"/>
+      <w:r>
+        <w:t>pycam</w:t>
+      </w:r>
+      <w:proofErr w:type="spellEnd"/>
+      <w:r>
+        <w:t xml:space="preserve"> software is running on the instrument. If errors are encountered the </w:t>
+      </w:r>
+      <w:proofErr w:type="spellStart"/>
+      <w:r>
+        <w:t>pycam</w:t>
+      </w:r>
+      <w:proofErr w:type="spellEnd"/>
+      <w:r>
+        <w:t xml:space="preserve"> software may close unexpectedly. Try opening an SSH client into the Pi 1 then running the command: </w:t>
+      </w:r>
+      <w:proofErr w:type="spellStart"/>
       <w:r>
         <w:rPr>
           <w:rFonts w:ascii="Courier New" w:hAnsi="Courier New" w:cs="Courier New"/>
           <w:b/>
         </w:rPr>
-        <w:t>ps axg</w:t>
-      </w:r>
+        <w:t>ps</w:t>
+      </w:r>
+      <w:proofErr w:type="spellEnd"/>
+      <w:r>
+        <w:rPr>
+          <w:rFonts w:ascii="Courier New" w:hAnsi="Courier New" w:cs="Courier New"/>
+          <w:b/>
+        </w:rPr>
+        <w:t xml:space="preserve"> </w:t>
+      </w:r>
+      <w:proofErr w:type="spellStart"/>
+      <w:r>
+        <w:rPr>
+          <w:rFonts w:ascii="Courier New" w:hAnsi="Courier New" w:cs="Courier New"/>
+          <w:b/>
+        </w:rPr>
+        <w:t>axg</w:t>
+      </w:r>
+      <w:proofErr w:type="spellEnd"/>
       <w:r>
         <w:rPr>
           <w:rFonts w:cstheme="minorHAnsi"/>
@@ -12535,7 +14600,21 @@
         <w:rPr>
           <w:rFonts w:cstheme="minorHAnsi"/>
         </w:rPr>
-        <w:t xml:space="preserve"> listed – if it doesn’t, pycam is not running on the instrument. Do the same with Pi 2. This Pi should have </w:t>
+        <w:t xml:space="preserve"> listed – if it doesn’t, </w:t>
+      </w:r>
+      <w:proofErr w:type="spellStart"/>
+      <w:r>
+        <w:rPr>
+          <w:rFonts w:cstheme="minorHAnsi"/>
+        </w:rPr>
+        <w:t>pycam</w:t>
+      </w:r>
+      <w:proofErr w:type="spellEnd"/>
+      <w:r>
+        <w:rPr>
+          <w:rFonts w:cstheme="minorHAnsi"/>
+        </w:rPr>
+        <w:t xml:space="preserve"> is not running on the instrument. Do the same with Pi 2. This Pi should have </w:t>
       </w:r>
       <w:r>
         <w:rPr>
@@ -12609,13 +14688,29 @@
           <w:rFonts w:cstheme="minorHAnsi"/>
           <w:i/>
         </w:rPr>
-        <w:t>~/pycam/scripts</w:t>
-      </w:r>
+        <w:t>~/</w:t>
+      </w:r>
+      <w:proofErr w:type="spellStart"/>
       <w:r>
         <w:rPr>
           <w:rFonts w:cstheme="minorHAnsi"/>
           <w:i/>
         </w:rPr>
+        <w:t>pycam</w:t>
+      </w:r>
+      <w:proofErr w:type="spellEnd"/>
+      <w:r>
+        <w:rPr>
+          <w:rFonts w:cstheme="minorHAnsi"/>
+          <w:i/>
+        </w:rPr>
+        <w:t>/scripts</w:t>
+      </w:r>
+      <w:r>
+        <w:rPr>
+          <w:rFonts w:cstheme="minorHAnsi"/>
+          <w:i/>
+        </w:rPr>
         <w:t xml:space="preserve"> </w:t>
       </w:r>
       <w:r>
@@ -12738,27 +14833,55 @@
         <w:rPr>
           <w:rFonts w:cstheme="minorHAnsi"/>
         </w:rPr>
-        <w:t>You can then play with settings, performing acquisitions etc, by connecting to the instrument as normal through the PyCam GUI. If there is a specific feature that seems to be causing the program to fail each time, test this and see what happens. If an error message is thrown in the SSH session, take a screenshot if possible and send it to me, it may help with debugging.</w:t>
-      </w:r>
-    </w:p>
-    <w:p>
-      <w:pPr>
-        <w:jc w:val="both"/>
+        <w:t xml:space="preserve">You can then play with settings, performing acquisitions </w:t>
+      </w:r>
+      <w:proofErr w:type="spellStart"/>
+      <w:r>
         <w:rPr>
           <w:rFonts w:cstheme="minorHAnsi"/>
         </w:rPr>
-      </w:pPr>
-    </w:p>
-    <w:p>
-      <w:pPr>
-        <w:jc w:val="both"/>
+        <w:t>etc</w:t>
+      </w:r>
+      <w:proofErr w:type="spellEnd"/>
+      <w:r>
         <w:rPr>
           <w:rFonts w:cstheme="minorHAnsi"/>
         </w:rPr>
-      </w:pPr>
+        <w:t xml:space="preserve">, by connecting to the instrument as normal through the </w:t>
+      </w:r>
+      <w:proofErr w:type="spellStart"/>
       <w:r>
         <w:rPr>
           <w:rFonts w:cstheme="minorHAnsi"/>
+        </w:rPr>
+        <w:t>PyCam</w:t>
+      </w:r>
+      <w:proofErr w:type="spellEnd"/>
+      <w:r>
+        <w:rPr>
+          <w:rFonts w:cstheme="minorHAnsi"/>
+        </w:rPr>
+        <w:t xml:space="preserve"> GUI. If there is a specific feature that seems to be causing the program to fail each time, test this and see what happens. If an error message is thrown in the SSH session, take a screenshot if possible and send it to me, it may help with debugging.</w:t>
+      </w:r>
+    </w:p>
+    <w:p>
+      <w:pPr>
+        <w:jc w:val="both"/>
+        <w:rPr>
+          <w:rFonts w:cstheme="minorHAnsi"/>
+        </w:rPr>
+      </w:pPr>
+    </w:p>
+    <w:p>
+      <w:pPr>
+        <w:jc w:val="both"/>
+        <w:rPr>
+          <w:rFonts w:cstheme="minorHAnsi"/>
+        </w:rPr>
+      </w:pPr>
+      <w:r>
+        <w:rPr>
+          <w:rFonts w:cstheme="minorHAnsi"/>
           <w:b/>
           <w:i/>
         </w:rPr>
@@ -12792,7 +14915,77 @@
         <w:rPr>
           <w:rFonts w:cstheme="minorHAnsi"/>
         </w:rPr>
-        <w:t>If you wish to draw the geometry of the camera setup, there is currently a bug in the pyplis/geonum package which needs to be corrected. Navigate to the geosetup.py file in the geonum package in your miniconda environment. Relative to your miniconda directory it will be located:</w:t>
+        <w:t xml:space="preserve">If you wish to draw the geometry of the camera setup, there is currently a bug in the </w:t>
+      </w:r>
+      <w:proofErr w:type="spellStart"/>
+      <w:r>
+        <w:rPr>
+          <w:rFonts w:cstheme="minorHAnsi"/>
+        </w:rPr>
+        <w:t>pyplis</w:t>
+      </w:r>
+      <w:proofErr w:type="spellEnd"/>
+      <w:r>
+        <w:rPr>
+          <w:rFonts w:cstheme="minorHAnsi"/>
+        </w:rPr>
+        <w:t>/</w:t>
+      </w:r>
+      <w:proofErr w:type="spellStart"/>
+      <w:r>
+        <w:rPr>
+          <w:rFonts w:cstheme="minorHAnsi"/>
+        </w:rPr>
+        <w:t>geonum</w:t>
+      </w:r>
+      <w:proofErr w:type="spellEnd"/>
+      <w:r>
+        <w:rPr>
+          <w:rFonts w:cstheme="minorHAnsi"/>
+        </w:rPr>
+        <w:t xml:space="preserve"> package which needs to be corrected. Navigate to the geosetup.py file in the </w:t>
+      </w:r>
+      <w:proofErr w:type="spellStart"/>
+      <w:r>
+        <w:rPr>
+          <w:rFonts w:cstheme="minorHAnsi"/>
+        </w:rPr>
+        <w:t>geonum</w:t>
+      </w:r>
+      <w:proofErr w:type="spellEnd"/>
+      <w:r>
+        <w:rPr>
+          <w:rFonts w:cstheme="minorHAnsi"/>
+        </w:rPr>
+        <w:t xml:space="preserve"> package in your </w:t>
+      </w:r>
+      <w:proofErr w:type="spellStart"/>
+      <w:r>
+        <w:rPr>
+          <w:rFonts w:cstheme="minorHAnsi"/>
+        </w:rPr>
+        <w:t>miniconda</w:t>
+      </w:r>
+      <w:proofErr w:type="spellEnd"/>
+      <w:r>
+        <w:rPr>
+          <w:rFonts w:cstheme="minorHAnsi"/>
+        </w:rPr>
+        <w:t xml:space="preserve"> environment. Relative to your </w:t>
+      </w:r>
+      <w:proofErr w:type="spellStart"/>
+      <w:r>
+        <w:rPr>
+          <w:rFonts w:cstheme="minorHAnsi"/>
+        </w:rPr>
+        <w:t>miniconda</w:t>
+      </w:r>
+      <w:proofErr w:type="spellEnd"/>
+      <w:r>
+        <w:rPr>
+          <w:rFonts w:cstheme="minorHAnsi"/>
+        </w:rPr>
+        <w:t xml:space="preserve"> directory it will be located:</w:t>
       </w:r>
     </w:p>
     <w:p>
@@ -12840,21 +15033,41 @@
         </w:rPr>
         <w:t xml:space="preserve">     </w:t>
       </w:r>
+      <w:proofErr w:type="gramStart"/>
       <w:r>
         <w:rPr>
           <w:rFonts w:eastAsia="Times New Roman" w:cs="Courier New"/>
           <w:color w:val="CC7832"/>
           <w:lang w:eastAsia="en-GB"/>
         </w:rPr>
-        <w:t xml:space="preserve">if </w:t>
-      </w:r>
+        <w:t>if</w:t>
+      </w:r>
+      <w:proofErr w:type="gramEnd"/>
+      <w:r>
+        <w:rPr>
+          <w:rFonts w:eastAsia="Times New Roman" w:cs="Courier New"/>
+          <w:color w:val="CC7832"/>
+          <w:lang w:eastAsia="en-GB"/>
+        </w:rPr>
+        <w:t xml:space="preserve"> </w:t>
+      </w:r>
+      <w:proofErr w:type="spellStart"/>
       <w:r>
         <w:rPr>
           <w:rFonts w:eastAsia="Times New Roman" w:cs="Courier New"/>
           <w:color w:val="A9B7C6"/>
           <w:lang w:eastAsia="en-GB"/>
         </w:rPr>
-        <w:t>draw_coastline:</w:t>
+        <w:t>draw_coastline</w:t>
+      </w:r>
+      <w:proofErr w:type="spellEnd"/>
+      <w:r>
+        <w:rPr>
+          <w:rFonts w:eastAsia="Times New Roman" w:cs="Courier New"/>
+          <w:color w:val="A9B7C6"/>
+          <w:lang w:eastAsia="en-GB"/>
+        </w:rPr>
+        <w:t>:</w:t>
       </w:r>
     </w:p>
     <w:p>
@@ -12897,6 +15110,8 @@
         </w:rPr>
         <w:tab/>
       </w:r>
+      <w:proofErr w:type="spellStart"/>
+      <w:proofErr w:type="gramStart"/>
       <w:r>
         <w:rPr>
           <w:rFonts w:ascii="Consolas" w:eastAsia="Times New Roman" w:hAnsi="Consolas" w:cs="Courier New"/>
@@ -12905,8 +15120,20 @@
           <w:szCs w:val="20"/>
           <w:lang w:eastAsia="en-GB"/>
         </w:rPr>
-        <w:t>m.drawcoastlines()</w:t>
-      </w:r>
+        <w:t>m.drawcoastlines</w:t>
+      </w:r>
+      <w:proofErr w:type="spellEnd"/>
+      <w:r>
+        <w:rPr>
+          <w:rFonts w:ascii="Consolas" w:eastAsia="Times New Roman" w:hAnsi="Consolas" w:cs="Courier New"/>
+          <w:color w:val="A9B7C6"/>
+          <w:sz w:val="20"/>
+          <w:szCs w:val="20"/>
+          <w:lang w:eastAsia="en-GB"/>
+        </w:rPr>
+        <w:t>()</w:t>
+      </w:r>
+      <w:proofErr w:type="gramEnd"/>
     </w:p>
     <w:p>
       <w:pPr>
@@ -12915,12 +15142,20 @@
           <w:rFonts w:cstheme="minorHAnsi"/>
         </w:rPr>
       </w:pPr>
+      <w:proofErr w:type="gramStart"/>
       <w:r>
         <w:rPr>
           <w:rFonts w:cstheme="minorHAnsi"/>
         </w:rPr>
         <w:lastRenderedPageBreak/>
-        <w:t>this will prevent coastlines from ever being drawn. Or you can edit the lines to catch an exception if there are no coastlines to be drawn:</w:t>
+        <w:t>this</w:t>
+      </w:r>
+      <w:proofErr w:type="gramEnd"/>
+      <w:r>
+        <w:rPr>
+          <w:rFonts w:cstheme="minorHAnsi"/>
+        </w:rPr>
+        <w:t xml:space="preserve"> will prevent coastlines from ever being drawn. Or you can edit the lines to catch an exception if there are no coastlines to be drawn:</w:t>
       </w:r>
     </w:p>
     <w:p>
@@ -12953,6 +15188,7 @@
           <w:lang w:eastAsia="en-GB"/>
         </w:rPr>
       </w:pPr>
+      <w:proofErr w:type="gramStart"/>
       <w:r>
         <w:rPr>
           <w:rFonts w:ascii="Consolas" w:eastAsia="Times New Roman" w:hAnsi="Consolas" w:cs="Courier New"/>
@@ -12961,8 +15197,20 @@
           <w:szCs w:val="20"/>
           <w:lang w:eastAsia="en-GB"/>
         </w:rPr>
-        <w:t xml:space="preserve">if </w:t>
-      </w:r>
+        <w:t>if</w:t>
+      </w:r>
+      <w:proofErr w:type="gramEnd"/>
+      <w:r>
+        <w:rPr>
+          <w:rFonts w:ascii="Consolas" w:eastAsia="Times New Roman" w:hAnsi="Consolas" w:cs="Courier New"/>
+          <w:color w:val="CC7832"/>
+          <w:sz w:val="20"/>
+          <w:szCs w:val="20"/>
+          <w:lang w:eastAsia="en-GB"/>
+        </w:rPr>
+        <w:t xml:space="preserve"> </w:t>
+      </w:r>
+      <w:proofErr w:type="spellStart"/>
       <w:r>
         <w:rPr>
           <w:rFonts w:ascii="Consolas" w:eastAsia="Times New Roman" w:hAnsi="Consolas" w:cs="Courier New"/>
@@ -12971,8 +15219,9 @@
           <w:szCs w:val="20"/>
           <w:lang w:eastAsia="en-GB"/>
         </w:rPr>
-        <w:t>draw_coastline:</w:t>
-      </w:r>
+        <w:t>draw_coastline</w:t>
+      </w:r>
+      <w:proofErr w:type="spellEnd"/>
       <w:r>
         <w:rPr>
           <w:rFonts w:ascii="Consolas" w:eastAsia="Times New Roman" w:hAnsi="Consolas" w:cs="Courier New"/>
@@ -12981,6 +15230,16 @@
           <w:szCs w:val="20"/>
           <w:lang w:eastAsia="en-GB"/>
         </w:rPr>
+        <w:t>:</w:t>
+      </w:r>
+      <w:r>
+        <w:rPr>
+          <w:rFonts w:ascii="Consolas" w:eastAsia="Times New Roman" w:hAnsi="Consolas" w:cs="Courier New"/>
+          <w:color w:val="A9B7C6"/>
+          <w:sz w:val="20"/>
+          <w:szCs w:val="20"/>
+          <w:lang w:eastAsia="en-GB"/>
+        </w:rPr>
         <w:br/>
         <w:t xml:space="preserve">    </w:t>
       </w:r>
@@ -13013,8 +15272,9 @@
           <w:lang w:eastAsia="en-GB"/>
         </w:rPr>
         <w:br/>
-        <w:t xml:space="preserve">        m.drawcoastlines()</w:t>
-      </w:r>
+        <w:t xml:space="preserve">        </w:t>
+      </w:r>
+      <w:proofErr w:type="spellStart"/>
       <w:r>
         <w:rPr>
           <w:rFonts w:ascii="Consolas" w:eastAsia="Times New Roman" w:hAnsi="Consolas" w:cs="Courier New"/>
@@ -13023,6 +15283,27 @@
           <w:szCs w:val="20"/>
           <w:lang w:eastAsia="en-GB"/>
         </w:rPr>
+        <w:t>m.drawcoastlines</w:t>
+      </w:r>
+      <w:proofErr w:type="spellEnd"/>
+      <w:r>
+        <w:rPr>
+          <w:rFonts w:ascii="Consolas" w:eastAsia="Times New Roman" w:hAnsi="Consolas" w:cs="Courier New"/>
+          <w:color w:val="A9B7C6"/>
+          <w:sz w:val="20"/>
+          <w:szCs w:val="20"/>
+          <w:lang w:eastAsia="en-GB"/>
+        </w:rPr>
+        <w:t>()</w:t>
+      </w:r>
+      <w:r>
+        <w:rPr>
+          <w:rFonts w:ascii="Consolas" w:eastAsia="Times New Roman" w:hAnsi="Consolas" w:cs="Courier New"/>
+          <w:color w:val="A9B7C6"/>
+          <w:sz w:val="20"/>
+          <w:szCs w:val="20"/>
+          <w:lang w:eastAsia="en-GB"/>
+        </w:rPr>
         <w:br/>
         <w:t xml:space="preserve">    </w:t>
       </w:r>
@@ -13036,6 +15317,7 @@
         </w:rPr>
         <w:t xml:space="preserve">except </w:t>
       </w:r>
+      <w:proofErr w:type="spellStart"/>
       <w:r>
         <w:rPr>
           <w:rFonts w:ascii="Consolas" w:eastAsia="Times New Roman" w:hAnsi="Consolas" w:cs="Courier New"/>
@@ -13046,6 +15328,7 @@
         </w:rPr>
         <w:t>ValueError</w:t>
       </w:r>
+      <w:proofErr w:type="spellEnd"/>
       <w:r>
         <w:rPr>
           <w:rFonts w:ascii="Consolas" w:eastAsia="Times New Roman" w:hAnsi="Consolas" w:cs="Courier New"/>

</xml_diff>

<commit_message>
Dark capture option added
> Option to acquire dark set from the GUI has now been added (Not checked but should be quite straightforward so should work)
</commit_message>
<xml_diff>
--- a/pycam-manual.docx
+++ b/pycam-manual.docx
@@ -317,7 +317,19 @@
         <w:t xml:space="preserve"> </w:t>
       </w:r>
       <w:r>
-        <w:t xml:space="preserve"> GPIOs for Pi shut-down should be placed from GPIOX (physical pin x) on Pi 1 to GPIOX (physical pin x) on Pi 2.</w:t>
+        <w:t xml:space="preserve"> GPIOs for Pi shut-</w:t>
+      </w:r>
+      <w:r>
+        <w:t>down should be placed from GPIO16 (physical pin 36</w:t>
+      </w:r>
+      <w:r>
+        <w:t xml:space="preserve">) </w:t>
+      </w:r>
+      <w:r>
+        <w:t>on Pi 1 to GPIO21 (physical pin 40</w:t>
+      </w:r>
+      <w:r>
+        <w:t>) on Pi 2.</w:t>
       </w:r>
     </w:p>
     <w:p>
@@ -5438,7 +5450,21 @@
           <w:rFonts w:ascii="Courier New" w:hAnsi="Courier New" w:cs="Courier New"/>
           <w:b/>
         </w:rPr>
-        <w:t>conda create --name pycam python 3.8.2</w:t>
+        <w:t>conda create --name pycam python</w:t>
+      </w:r>
+      <w:r>
+        <w:rPr>
+          <w:rFonts w:ascii="Courier New" w:hAnsi="Courier New" w:cs="Courier New"/>
+          <w:b/>
+        </w:rPr>
+        <w:t>=</w:t>
+      </w:r>
+      <w:r>
+        <w:rPr>
+          <w:rFonts w:ascii="Courier New" w:hAnsi="Courier New" w:cs="Courier New"/>
+          <w:b/>
+        </w:rPr>
+        <w:t>3.8.2</w:t>
       </w:r>
     </w:p>
     <w:p>
@@ -5554,7 +5580,15 @@
         </w:rPr>
       </w:pPr>
       <w:r>
-        <w:t xml:space="preserve">IMPORANT: May need to manually go into pyplis and add volcano source information file to pyplis package. Need to add it to the ./pyplis/data/my_sources.txt file, which should be relatively straightforward. Source_id is caps sensitive, so just add two source IDs, one with capital letter to </w:t>
+        <w:t>IMPOR</w:t>
+      </w:r>
+      <w:r>
+        <w:t>T</w:t>
+      </w:r>
+      <w:bookmarkStart w:id="0" w:name="_GoBack"/>
+      <w:bookmarkEnd w:id="0"/>
+      <w:r>
+        <w:t xml:space="preserve">ANT: May need to manually go into pyplis and add volcano source information file to pyplis package. Need to add it to the ./pyplis/data/my_sources.txt file, which should be relatively straightforward. Source_id is caps sensitive, so just add two source IDs, one with capital letter to </w:t>
       </w:r>
       <w:r>
         <w:lastRenderedPageBreak/>
@@ -5981,8 +6015,6 @@
         </w:rPr>
         <w:t>.\envs\pycam\Lib\site-packages\</w:t>
       </w:r>
-      <w:bookmarkStart w:id="0" w:name="_GoBack"/>
-      <w:bookmarkEnd w:id="0"/>
       <w:r>
         <w:rPr>
           <w:i/>
@@ -11814,15 +11846,7 @@
           <w:b/>
           <w:i/>
         </w:rPr>
-        <w:t>Note: The SSD is actually automatically unmounted when pycam (pycam_masterpi.py) stops running, so if you are accessing the data at a time when pycam is not on, you can unplug the SSD straight away (although it is still best to check the SSD has been unmounted)</w:t>
-      </w:r>
-      <w:r>
-        <w:rPr>
-          <w:rFonts w:cstheme="minorHAnsi"/>
-          <w:b/>
-          <w:i/>
-        </w:rPr>
-        <w:t>.</w:t>
+        <w:t>Note: The SSD is actually automatically unmounted when pycam (pycam_masterpi.py) stops running, so if you are accessing the data at a time when pycam is not on, you can unplug the SSD straight away (although it is still best to check the SSD has been unmounted).</w:t>
       </w:r>
     </w:p>
     <w:p>

</xml_diff>

<commit_message>
Added background sky modelling manual selection
Can now manual select reference regions for background sky modelling, BUT this has not been fully implemented yet!!! So even though the areas can be changed in the GUI I need to do more work for this to actually change the model. So basically it doesn't work yet....

TODO
Make the background sky GUI updates actually change the pyplis backend for modelling background sky!
</commit_message>
<xml_diff>
--- a/pycam-manual.docx
+++ b/pycam-manual.docx
@@ -6798,7 +6798,30 @@
       </w:r>
       <w:proofErr w:type="spellEnd"/>
       <w:r>
-        <w:t>, but the version currently installed (3.3.0) doesn’t work for some functions. Reverting to this version seems to fix issues!</w:t>
+        <w:t xml:space="preserve">, but the version </w:t>
+      </w:r>
+      <w:bookmarkStart w:id="0" w:name="_GoBack"/>
+      <w:bookmarkEnd w:id="0"/>
+      <w:r>
+        <w:t>currently installed (3.3.0) doesn’t work for some functions. Reverting to this version seems to fix issues!</w:t>
+      </w:r>
+    </w:p>
+    <w:p>
+      <w:pPr>
+        <w:pStyle w:val="ListParagraph"/>
+        <w:numPr>
+          <w:ilvl w:val="0"/>
+          <w:numId w:val="1"/>
+        </w:numPr>
+        <w:jc w:val="both"/>
+      </w:pPr>
+      <w:proofErr w:type="spellStart"/>
+      <w:r>
+        <w:t>astropy</w:t>
+      </w:r>
+      <w:proofErr w:type="spellEnd"/>
+      <w:r>
+        <w:t>==4.0.1.post1</w:t>
       </w:r>
     </w:p>
     <w:p>
@@ -6912,6 +6935,7 @@
           <w:rFonts w:ascii="Courier New" w:hAnsi="Courier New" w:cs="Courier New"/>
           <w:b/>
         </w:rPr>
+        <w:lastRenderedPageBreak/>
         <w:t>git</w:t>
       </w:r>
       <w:proofErr w:type="gramEnd"/>
@@ -6949,7 +6973,6 @@
           <w:color w:val="auto"/>
           <w:u w:val="none"/>
         </w:rPr>
-        <w:lastRenderedPageBreak/>
         <w:t xml:space="preserve">This will create a new directory (in whatever directory you write the command), called </w:t>
       </w:r>
       <w:proofErr w:type="spellStart"/>
@@ -7475,8 +7498,6 @@
           <w:szCs w:val="32"/>
         </w:rPr>
       </w:pPr>
-      <w:bookmarkStart w:id="0" w:name="_GoBack"/>
-      <w:bookmarkEnd w:id="0"/>
       <w:r>
         <w:rPr>
           <w:b/>

</xml_diff>